<commit_message>
clases anfitrión y reservación archivo .h
Agregue a los archivos .h de anfitrión y de reservación, además, de corregir ideas de estructura de datos en el archivo alojamiento. h lo que serian los atributos y posibles métodos para las clases.
</commit_message>
<xml_diff>
--- a/Informe 1.docx
+++ b/Informe 1.docx
@@ -494,15 +494,7 @@
           <w:bCs/>
           <w:color w:val="000000" w:themeColor="text1"/>
         </w:rPr>
-        <w:t>Requisitos Técnicos Importante</w:t>
-      </w:r>
-      <w:r>
-        <w:rPr>
-          <w:b/>
-          <w:bCs/>
-          <w:color w:val="000000" w:themeColor="text1"/>
-        </w:rPr>
-        <w:t>s</w:t>
+        <w:t>Requisitos Técnicos Importantes</w:t>
       </w:r>
     </w:p>
     <w:p>
@@ -843,6 +835,44 @@
         <w:rPr>
           <w:color w:val="000000" w:themeColor="text1"/>
         </w:rPr>
+        <w:t xml:space="preserve">Dirección </w:t>
+      </w:r>
+    </w:p>
+    <w:p>
+      <w:pPr>
+        <w:pStyle w:val="Prrafodelista"/>
+        <w:numPr>
+          <w:ilvl w:val="0"/>
+          <w:numId w:val="3"/>
+        </w:numPr>
+        <w:spacing w:after="0"/>
+        <w:rPr>
+          <w:color w:val="000000" w:themeColor="text1"/>
+        </w:rPr>
+      </w:pPr>
+      <w:r>
+        <w:rPr>
+          <w:color w:val="000000" w:themeColor="text1"/>
+        </w:rPr>
+        <w:t>Precio por noche</w:t>
+      </w:r>
+    </w:p>
+    <w:p>
+      <w:pPr>
+        <w:pStyle w:val="Prrafodelista"/>
+        <w:numPr>
+          <w:ilvl w:val="0"/>
+          <w:numId w:val="3"/>
+        </w:numPr>
+        <w:spacing w:after="0"/>
+        <w:rPr>
+          <w:color w:val="000000" w:themeColor="text1"/>
+        </w:rPr>
+      </w:pPr>
+      <w:r>
+        <w:rPr>
+          <w:color w:val="000000" w:themeColor="text1"/>
+        </w:rPr>
         <w:t>Amenidades</w:t>
       </w:r>
     </w:p>
@@ -936,6 +966,12 @@
         </w:rPr>
         <w:t>Duración</w:t>
       </w:r>
+      <w:r>
+        <w:rPr>
+          <w:color w:val="000000" w:themeColor="text1"/>
+        </w:rPr>
+        <w:t xml:space="preserve"> (cantidad en noches)</w:t>
+      </w:r>
     </w:p>
     <w:p>
       <w:pPr>
@@ -1627,43 +1663,7 @@
         <w:rPr>
           <w:color w:val="000000" w:themeColor="text1"/>
         </w:rPr>
-        <w:t xml:space="preserve">O simplemente no se consideran usuarios nuevos. Esta funcionalidad considero que no debería de ir en ninguna clase </w:t>
-      </w:r>
-      <w:r>
-        <w:rPr>
-          <w:color w:val="000000" w:themeColor="text1"/>
-        </w:rPr>
-        <w:t>más</w:t>
-      </w:r>
-      <w:r>
-        <w:rPr>
-          <w:color w:val="000000" w:themeColor="text1"/>
-        </w:rPr>
-        <w:t xml:space="preserve"> bien </w:t>
-      </w:r>
-      <w:r>
-        <w:rPr>
-          <w:color w:val="000000" w:themeColor="text1"/>
-        </w:rPr>
-        <w:t>sería</w:t>
-      </w:r>
-      <w:r>
-        <w:rPr>
-          <w:color w:val="000000" w:themeColor="text1"/>
-        </w:rPr>
-        <w:t xml:space="preserve"> una clase la cual se puede definir como ingreso y los objetos </w:t>
-      </w:r>
-      <w:r>
-        <w:rPr>
-          <w:color w:val="000000" w:themeColor="text1"/>
-        </w:rPr>
-        <w:t>serían</w:t>
-      </w:r>
-      <w:r>
-        <w:rPr>
-          <w:color w:val="000000" w:themeColor="text1"/>
-        </w:rPr>
-        <w:t xml:space="preserve"> las personas los cuales pueden ingresar al sistema.</w:t>
+        <w:t>O simplemente no se consideran usuarios nuevos. Esta funcionalidad considero que no debería de ir en ninguna clase más bien sería una clase la cual se puede definir como ingreso y los objetos serían las personas los cuales pueden ingresar al sistema.</w:t>
       </w:r>
     </w:p>
     <w:p>
@@ -1712,6 +1712,7 @@
         <w:rPr>
           <w:color w:val="000000" w:themeColor="text1"/>
         </w:rPr>
+        <w:lastRenderedPageBreak/>
         <w:t xml:space="preserve">Esta es una funcionalidad exclusiva de los huéspedes considero tomar esta funcionalidad como métodos para para la reservación la cual relaciono con el huésped </w:t>
       </w:r>
     </w:p>
@@ -1734,466 +1735,604 @@
         <w:rPr>
           <w:color w:val="000000" w:themeColor="text1"/>
         </w:rPr>
+        <w:t xml:space="preserve">Esta funcionalidad a partir de una fecha, municipio y cantidad de noches en este momento valido que la fecha no se repita es decir que el huésped no tenga una reservación que coincida con esta fecha dada para posterior mostrar lo que considero como un método donde se va a mostrar un listado de alojamientos disponibles </w:t>
+      </w:r>
+      <w:r>
+        <w:rPr>
+          <w:color w:val="000000" w:themeColor="text1"/>
+          <w:u w:val="single"/>
+        </w:rPr>
+        <w:t>método ver disponibilidad</w:t>
+      </w:r>
+      <w:r>
+        <w:rPr>
+          <w:color w:val="000000" w:themeColor="text1"/>
+        </w:rPr>
+        <w:t xml:space="preserve"> </w:t>
+      </w:r>
+    </w:p>
+    <w:p>
+      <w:pPr>
+        <w:spacing w:after="0"/>
+        <w:rPr>
+          <w:color w:val="000000" w:themeColor="text1"/>
+          <w:u w:val="single"/>
+        </w:rPr>
+      </w:pPr>
+      <w:r>
+        <w:rPr>
+          <w:color w:val="000000" w:themeColor="text1"/>
+        </w:rPr>
+        <w:t xml:space="preserve">Además, el usuario puede considerar ver por medio de un filtro costo máximo por noche y establecer la puntuación mínima que debe tener el anfitrión o decidir por ambas sería un </w:t>
+      </w:r>
+      <w:r>
+        <w:rPr>
+          <w:color w:val="000000" w:themeColor="text1"/>
+          <w:u w:val="single"/>
+        </w:rPr>
+        <w:t>método ver puntuaciones y costos</w:t>
+      </w:r>
+      <w:r>
+        <w:rPr>
+          <w:color w:val="000000" w:themeColor="text1"/>
+          <w:u w:val="single"/>
+        </w:rPr>
+        <w:t xml:space="preserve"> </w:t>
+      </w:r>
+    </w:p>
+    <w:p>
+      <w:pPr>
+        <w:spacing w:after="0"/>
+        <w:rPr>
+          <w:color w:val="000000" w:themeColor="text1"/>
+          <w:u w:val="single"/>
+        </w:rPr>
+      </w:pPr>
+    </w:p>
+    <w:p>
+      <w:pPr>
+        <w:spacing w:after="0"/>
+        <w:rPr>
+          <w:color w:val="000000" w:themeColor="text1"/>
+          <w:u w:val="single"/>
+        </w:rPr>
+      </w:pPr>
+      <w:r>
+        <w:rPr>
+          <w:color w:val="000000" w:themeColor="text1"/>
+        </w:rPr>
+        <w:t>Es decir, esta funcionalidad se divide en varios métodos donde establece la búsqueda por fechas después considerar filtro costo y puntuación mínima para reservar el cual reservar puede ser un</w:t>
+      </w:r>
+      <w:r>
+        <w:rPr>
+          <w:color w:val="000000" w:themeColor="text1"/>
+          <w:u w:val="single"/>
+        </w:rPr>
+        <w:t xml:space="preserve"> método reservar.</w:t>
+      </w:r>
+    </w:p>
+    <w:p>
+      <w:pPr>
+        <w:spacing w:after="0"/>
+        <w:rPr>
+          <w:color w:val="000000" w:themeColor="text1"/>
+          <w:u w:val="single"/>
+        </w:rPr>
+      </w:pPr>
+    </w:p>
+    <w:p>
+      <w:pPr>
+        <w:spacing w:after="0"/>
+        <w:rPr>
+          <w:color w:val="000000" w:themeColor="text1"/>
+        </w:rPr>
+      </w:pPr>
+      <w:r>
+        <w:rPr>
+          <w:color w:val="000000" w:themeColor="text1"/>
+        </w:rPr>
+        <w:t>También se considera otro método de búsqueda el cual sería por el código de alojamiento después de establecer fechas.</w:t>
+      </w:r>
+    </w:p>
+    <w:p>
+      <w:pPr>
+        <w:spacing w:after="0"/>
+        <w:rPr>
+          <w:color w:val="000000" w:themeColor="text1"/>
+        </w:rPr>
+      </w:pPr>
+    </w:p>
+    <w:p>
+      <w:pPr>
+        <w:spacing w:after="0"/>
+        <w:rPr>
+          <w:color w:val="000000" w:themeColor="text1"/>
+        </w:rPr>
+      </w:pPr>
+      <w:r>
+        <w:rPr>
+          <w:color w:val="000000" w:themeColor="text1"/>
+        </w:rPr>
+        <w:t xml:space="preserve">Al finalizar la reserva, mostrar comprobante de confirmación con los respectivos datos este </w:t>
+      </w:r>
+      <w:proofErr w:type="spellStart"/>
+      <w:r>
+        <w:rPr>
+          <w:color w:val="000000" w:themeColor="text1"/>
+        </w:rPr>
+        <w:t>seria</w:t>
+      </w:r>
+      <w:proofErr w:type="spellEnd"/>
+      <w:r>
+        <w:rPr>
+          <w:color w:val="000000" w:themeColor="text1"/>
+        </w:rPr>
+        <w:t xml:space="preserve"> un </w:t>
+      </w:r>
+      <w:r>
+        <w:rPr>
+          <w:color w:val="000000" w:themeColor="text1"/>
+          <w:u w:val="single"/>
+        </w:rPr>
+        <w:t>método ver comprobante de reservación</w:t>
+      </w:r>
+      <w:r>
+        <w:rPr>
+          <w:color w:val="000000" w:themeColor="text1"/>
+        </w:rPr>
+        <w:t>.</w:t>
+      </w:r>
+    </w:p>
+    <w:p>
+      <w:pPr>
+        <w:spacing w:after="0"/>
+        <w:rPr>
+          <w:color w:val="000000" w:themeColor="text1"/>
+        </w:rPr>
+      </w:pPr>
+    </w:p>
+    <w:p>
+      <w:pPr>
+        <w:pStyle w:val="Prrafodelista"/>
+        <w:numPr>
+          <w:ilvl w:val="0"/>
+          <w:numId w:val="6"/>
+        </w:numPr>
+        <w:spacing w:after="0"/>
+        <w:rPr>
+          <w:b/>
+          <w:bCs/>
+          <w:color w:val="000000" w:themeColor="text1"/>
+          <w:sz w:val="28"/>
+          <w:szCs w:val="28"/>
+        </w:rPr>
+      </w:pPr>
+      <w:r>
+        <w:rPr>
+          <w:b/>
+          <w:bCs/>
+          <w:color w:val="000000" w:themeColor="text1"/>
+          <w:sz w:val="28"/>
+          <w:szCs w:val="28"/>
+        </w:rPr>
+        <w:t xml:space="preserve">Anular reservación </w:t>
+      </w:r>
+    </w:p>
+    <w:p>
+      <w:pPr>
+        <w:spacing w:after="0"/>
+        <w:rPr>
+          <w:color w:val="000000" w:themeColor="text1"/>
+        </w:rPr>
+      </w:pPr>
+      <w:r>
+        <w:rPr>
+          <w:color w:val="000000" w:themeColor="text1"/>
+        </w:rPr>
+        <w:t xml:space="preserve">Funcionalidad tanto para huésped como anfitrión asociado a una reservación la cual me permite eliminar reservación correspondiente al código indicado </w:t>
+      </w:r>
+    </w:p>
+    <w:p>
+      <w:pPr>
+        <w:spacing w:after="0"/>
+        <w:rPr>
+          <w:color w:val="000000" w:themeColor="text1"/>
+        </w:rPr>
+      </w:pPr>
+    </w:p>
+    <w:p>
+      <w:pPr>
+        <w:spacing w:after="0"/>
+        <w:rPr>
+          <w:color w:val="000000" w:themeColor="text1"/>
+        </w:rPr>
+      </w:pPr>
+      <w:r>
+        <w:rPr>
+          <w:color w:val="000000" w:themeColor="text1"/>
+        </w:rPr>
+        <w:t>Esta funcionalidad me lleva a pensar que clase debo definir y he mirado varias opciones las cuales son:</w:t>
+      </w:r>
+    </w:p>
+    <w:p>
+      <w:pPr>
+        <w:spacing w:after="0"/>
+        <w:rPr>
+          <w:color w:val="000000" w:themeColor="text1"/>
+        </w:rPr>
+      </w:pPr>
+    </w:p>
+    <w:p>
+      <w:pPr>
+        <w:pStyle w:val="Prrafodelista"/>
+        <w:numPr>
+          <w:ilvl w:val="0"/>
+          <w:numId w:val="8"/>
+        </w:numPr>
+        <w:spacing w:after="0"/>
+        <w:rPr>
+          <w:color w:val="000000" w:themeColor="text1"/>
+        </w:rPr>
+      </w:pPr>
+      <w:r>
+        <w:rPr>
+          <w:color w:val="000000" w:themeColor="text1"/>
+        </w:rPr>
+        <w:t>Alojamiento y reservación puedo crear una sola clase y otra clase para huésped y anfitrión</w:t>
+      </w:r>
+      <w:r>
+        <w:rPr>
+          <w:color w:val="000000" w:themeColor="text1"/>
+        </w:rPr>
+        <w:t>.</w:t>
+      </w:r>
+    </w:p>
+    <w:p>
+      <w:pPr>
+        <w:pStyle w:val="Prrafodelista"/>
+        <w:numPr>
+          <w:ilvl w:val="0"/>
+          <w:numId w:val="8"/>
+        </w:numPr>
+        <w:spacing w:after="0"/>
+        <w:rPr>
+          <w:color w:val="000000" w:themeColor="text1"/>
+        </w:rPr>
+      </w:pPr>
+      <w:r>
+        <w:rPr>
+          <w:color w:val="000000" w:themeColor="text1"/>
+        </w:rPr>
+        <w:t xml:space="preserve">Relacionar como una clase a huésped con reservación y anfitrión con alojamiento lo cual me parece la más practica a considerar </w:t>
+      </w:r>
+    </w:p>
+    <w:p>
+      <w:pPr>
+        <w:pStyle w:val="Prrafodelista"/>
+        <w:spacing w:after="0"/>
+        <w:rPr>
+          <w:color w:val="000000" w:themeColor="text1"/>
+        </w:rPr>
+      </w:pPr>
+    </w:p>
+    <w:p>
+      <w:pPr>
+        <w:spacing w:after="0"/>
+        <w:rPr>
+          <w:color w:val="000000" w:themeColor="text1"/>
+        </w:rPr>
+      </w:pPr>
+      <w:r>
+        <w:rPr>
+          <w:color w:val="000000" w:themeColor="text1"/>
+        </w:rPr>
+        <w:t>Esta funcionalidad puede estar en esas dos clases.</w:t>
+      </w:r>
+    </w:p>
+    <w:p>
+      <w:pPr>
+        <w:spacing w:after="0"/>
+        <w:rPr>
+          <w:color w:val="000000" w:themeColor="text1"/>
+        </w:rPr>
+      </w:pPr>
+    </w:p>
+    <w:p>
+      <w:pPr>
+        <w:pStyle w:val="Prrafodelista"/>
+        <w:numPr>
+          <w:ilvl w:val="0"/>
+          <w:numId w:val="6"/>
+        </w:numPr>
+        <w:spacing w:after="0"/>
+        <w:rPr>
+          <w:b/>
+          <w:bCs/>
+          <w:color w:val="000000" w:themeColor="text1"/>
+          <w:sz w:val="28"/>
+          <w:szCs w:val="28"/>
+        </w:rPr>
+      </w:pPr>
+      <w:r>
+        <w:rPr>
+          <w:b/>
+          <w:bCs/>
+          <w:color w:val="000000" w:themeColor="text1"/>
+          <w:sz w:val="28"/>
+          <w:szCs w:val="28"/>
+        </w:rPr>
+        <w:t xml:space="preserve">Consultar Reservación anfitrión </w:t>
+      </w:r>
+    </w:p>
+    <w:p>
+      <w:pPr>
+        <w:spacing w:after="0"/>
+        <w:rPr>
+          <w:color w:val="000000" w:themeColor="text1"/>
+        </w:rPr>
+      </w:pPr>
+      <w:r>
+        <w:rPr>
+          <w:color w:val="000000" w:themeColor="text1"/>
+        </w:rPr>
+        <w:t xml:space="preserve">Permite al anfitrión mostrar en consola todas las reservaciones activas para sus alojamientos que corresponda a un rango especifico </w:t>
+      </w:r>
+    </w:p>
+    <w:p>
+      <w:pPr>
+        <w:spacing w:after="0"/>
+        <w:rPr>
+          <w:color w:val="000000" w:themeColor="text1"/>
+        </w:rPr>
+      </w:pPr>
+    </w:p>
+    <w:p>
+      <w:pPr>
+        <w:pStyle w:val="Prrafodelista"/>
+        <w:numPr>
+          <w:ilvl w:val="0"/>
+          <w:numId w:val="6"/>
+        </w:numPr>
+        <w:spacing w:after="0"/>
+        <w:rPr>
+          <w:b/>
+          <w:bCs/>
+          <w:color w:val="000000" w:themeColor="text1"/>
+          <w:sz w:val="28"/>
+          <w:szCs w:val="28"/>
+        </w:rPr>
+      </w:pPr>
+      <w:r>
+        <w:rPr>
+          <w:b/>
+          <w:bCs/>
+          <w:color w:val="000000" w:themeColor="text1"/>
+          <w:sz w:val="28"/>
+          <w:szCs w:val="28"/>
+        </w:rPr>
+        <w:t xml:space="preserve">Actualizar histórico </w:t>
+      </w:r>
+    </w:p>
+    <w:p>
+      <w:pPr>
+        <w:spacing w:after="0"/>
+        <w:rPr>
+          <w:color w:val="000000" w:themeColor="text1"/>
+        </w:rPr>
+      </w:pPr>
+      <w:r>
+        <w:rPr>
+          <w:color w:val="000000" w:themeColor="text1"/>
+        </w:rPr>
         <w:lastRenderedPageBreak/>
-        <w:t xml:space="preserve">Esta funcionalidad a partir de una fecha, municipio y cantidad de noches en este momento valido que la fecha no se repita es decir que el huésped no tenga una reservación que coincida con esta fecha dada para posterior mostrar lo que considero como un método donde se va a mostrar un listado de alojamientos disponibles </w:t>
-      </w:r>
-      <w:r>
-        <w:rPr>
-          <w:color w:val="000000" w:themeColor="text1"/>
-          <w:u w:val="single"/>
-        </w:rPr>
-        <w:t>método ver disponibilidad</w:t>
-      </w:r>
-      <w:r>
-        <w:rPr>
-          <w:color w:val="000000" w:themeColor="text1"/>
+        <w:t xml:space="preserve">Mover reservaciones previas al histórico, almacenamiento permanente y actualizar la estructura de datos para que permita almacenar reservaciones en cualquier fecha de los próximos 12 meses </w:t>
+      </w:r>
+    </w:p>
+    <w:p>
+      <w:pPr>
+        <w:spacing w:after="0"/>
+        <w:rPr>
+          <w:color w:val="44546A" w:themeColor="text2"/>
+          <w:sz w:val="28"/>
+          <w:szCs w:val="28"/>
+        </w:rPr>
+      </w:pPr>
+    </w:p>
+    <w:p>
+      <w:pPr>
+        <w:spacing w:after="0"/>
+        <w:rPr>
+          <w:color w:val="000000" w:themeColor="text1"/>
+        </w:rPr>
+      </w:pPr>
+      <w:r>
+        <w:rPr>
+          <w:color w:val="000000" w:themeColor="text1"/>
+        </w:rPr>
+        <w:t xml:space="preserve">En un principio considere que esto lo hiciera el sistema, pero es prácticamente el anfitrión quien puede determinar una fecha de corte para pasar reservaciones previas al histórico por lo cual esta es una funcionalidad para el rol de anfitrión el cual consideró que puede estar en la clase del objeto anfitrión </w:t>
+      </w:r>
+    </w:p>
+    <w:p>
+      <w:pPr>
+        <w:spacing w:after="0"/>
+        <w:rPr>
+          <w:color w:val="000000" w:themeColor="text1"/>
+        </w:rPr>
+      </w:pPr>
+    </w:p>
+    <w:p>
+      <w:pPr>
+        <w:spacing w:after="0"/>
+        <w:rPr>
+          <w:b/>
+          <w:bCs/>
+          <w:color w:val="000000" w:themeColor="text1"/>
+          <w:sz w:val="28"/>
+          <w:szCs w:val="28"/>
+        </w:rPr>
+      </w:pPr>
+      <w:r>
+        <w:rPr>
+          <w:color w:val="000000" w:themeColor="text1"/>
+        </w:rPr>
+        <w:t xml:space="preserve">Lo cual he considerado definir dos clases un usuario el cual relaciona al huésped y la reservación y otra clase llamada administración (nombre en duda) la cual relaciona al anfitrión con el alojamiento </w:t>
+      </w:r>
+      <w:r>
+        <w:rPr>
+          <w:color w:val="000000" w:themeColor="text1"/>
+        </w:rPr>
+        <w:br/>
+      </w:r>
+      <w:r>
+        <w:rPr>
+          <w:color w:val="000000" w:themeColor="text1"/>
+        </w:rPr>
+        <w:br/>
+      </w:r>
+      <w:r>
+        <w:rPr>
+          <w:b/>
+          <w:bCs/>
+          <w:color w:val="000000" w:themeColor="text1"/>
+          <w:sz w:val="28"/>
+          <w:szCs w:val="28"/>
+        </w:rPr>
+        <w:t>detalle</w:t>
+      </w:r>
+      <w:r>
+        <w:rPr>
+          <w:b/>
+          <w:bCs/>
+          <w:color w:val="000000" w:themeColor="text1"/>
+          <w:sz w:val="28"/>
+          <w:szCs w:val="28"/>
+        </w:rPr>
+        <w:t>s</w:t>
+      </w:r>
+      <w:r>
+        <w:rPr>
+          <w:b/>
+          <w:bCs/>
+          <w:color w:val="000000" w:themeColor="text1"/>
+          <w:sz w:val="28"/>
+          <w:szCs w:val="28"/>
         </w:rPr>
         <w:t xml:space="preserve"> </w:t>
       </w:r>
-    </w:p>
-    <w:p>
-      <w:pPr>
-        <w:spacing w:after="0"/>
-        <w:rPr>
-          <w:color w:val="000000" w:themeColor="text1"/>
-          <w:u w:val="single"/>
-        </w:rPr>
-      </w:pPr>
-      <w:r>
-        <w:rPr>
-          <w:color w:val="000000" w:themeColor="text1"/>
-        </w:rPr>
-        <w:t xml:space="preserve">Además, el usuario puede considerar ver por medio de un filtro costo máximo por noche y establecer la puntuación mínima que debe tener el anfitrión o decidir por ambas sería un </w:t>
-      </w:r>
-      <w:r>
-        <w:rPr>
-          <w:color w:val="000000" w:themeColor="text1"/>
-          <w:u w:val="single"/>
-        </w:rPr>
-        <w:t>método ver puntuaciones y costos</w:t>
-      </w:r>
-      <w:r>
-        <w:rPr>
-          <w:color w:val="000000" w:themeColor="text1"/>
-          <w:u w:val="single"/>
-        </w:rPr>
-        <w:t xml:space="preserve"> </w:t>
-      </w:r>
-    </w:p>
-    <w:p>
-      <w:pPr>
-        <w:spacing w:after="0"/>
-        <w:rPr>
-          <w:color w:val="000000" w:themeColor="text1"/>
-          <w:u w:val="single"/>
-        </w:rPr>
-      </w:pPr>
-    </w:p>
-    <w:p>
-      <w:pPr>
-        <w:spacing w:after="0"/>
-        <w:rPr>
-          <w:color w:val="000000" w:themeColor="text1"/>
-          <w:u w:val="single"/>
-        </w:rPr>
-      </w:pPr>
-      <w:r>
-        <w:rPr>
-          <w:color w:val="000000" w:themeColor="text1"/>
-        </w:rPr>
-        <w:t>Es decir, esta funcionalidad se divide en varios métodos donde establece la búsqueda por fechas después considerar filtro costo y puntuación mínima para reservar el cual reservar puede ser un</w:t>
-      </w:r>
-      <w:r>
-        <w:rPr>
-          <w:color w:val="000000" w:themeColor="text1"/>
-          <w:u w:val="single"/>
-        </w:rPr>
-        <w:t xml:space="preserve"> método reservar.</w:t>
-      </w:r>
-    </w:p>
-    <w:p>
-      <w:pPr>
-        <w:spacing w:after="0"/>
-        <w:rPr>
-          <w:color w:val="000000" w:themeColor="text1"/>
-          <w:u w:val="single"/>
-        </w:rPr>
-      </w:pPr>
-    </w:p>
-    <w:p>
-      <w:pPr>
-        <w:spacing w:after="0"/>
-        <w:rPr>
-          <w:color w:val="000000" w:themeColor="text1"/>
-        </w:rPr>
-      </w:pPr>
-      <w:r>
-        <w:rPr>
-          <w:color w:val="000000" w:themeColor="text1"/>
-        </w:rPr>
-        <w:t>También se considera otro método de búsqueda el cual sería por el código de alojamiento después de establecer fechas.</w:t>
-      </w:r>
-    </w:p>
-    <w:p>
-      <w:pPr>
-        <w:spacing w:after="0"/>
-        <w:rPr>
-          <w:color w:val="000000" w:themeColor="text1"/>
-        </w:rPr>
-      </w:pPr>
-    </w:p>
-    <w:p>
-      <w:pPr>
-        <w:spacing w:after="0"/>
-        <w:rPr>
-          <w:color w:val="000000" w:themeColor="text1"/>
-        </w:rPr>
-      </w:pPr>
-      <w:r>
-        <w:rPr>
-          <w:color w:val="000000" w:themeColor="text1"/>
-        </w:rPr>
-        <w:t xml:space="preserve">Al finalizar la reserva, mostrar comprobante de confirmación con los respectivos datos este </w:t>
-      </w:r>
-      <w:proofErr w:type="spellStart"/>
-      <w:r>
-        <w:rPr>
-          <w:color w:val="000000" w:themeColor="text1"/>
-        </w:rPr>
-        <w:t>seria</w:t>
-      </w:r>
-      <w:proofErr w:type="spellEnd"/>
-      <w:r>
-        <w:rPr>
-          <w:color w:val="000000" w:themeColor="text1"/>
-        </w:rPr>
-        <w:t xml:space="preserve"> un </w:t>
-      </w:r>
-      <w:r>
-        <w:rPr>
-          <w:color w:val="000000" w:themeColor="text1"/>
-          <w:u w:val="single"/>
-        </w:rPr>
-        <w:t>método ver comprobante de reservación</w:t>
-      </w:r>
-      <w:r>
-        <w:rPr>
-          <w:color w:val="000000" w:themeColor="text1"/>
-        </w:rPr>
-        <w:t>.</w:t>
-      </w:r>
-    </w:p>
-    <w:p>
-      <w:pPr>
-        <w:spacing w:after="0"/>
-        <w:rPr>
-          <w:color w:val="000000" w:themeColor="text1"/>
-        </w:rPr>
-      </w:pPr>
-    </w:p>
-    <w:p>
-      <w:pPr>
-        <w:pStyle w:val="Prrafodelista"/>
-        <w:numPr>
-          <w:ilvl w:val="0"/>
-          <w:numId w:val="6"/>
-        </w:numPr>
-        <w:spacing w:after="0"/>
-        <w:rPr>
-          <w:b/>
-          <w:bCs/>
-          <w:color w:val="000000" w:themeColor="text1"/>
-          <w:sz w:val="28"/>
-          <w:szCs w:val="28"/>
-        </w:rPr>
-      </w:pPr>
-      <w:r>
-        <w:rPr>
-          <w:b/>
-          <w:bCs/>
-          <w:color w:val="000000" w:themeColor="text1"/>
-          <w:sz w:val="28"/>
-          <w:szCs w:val="28"/>
-        </w:rPr>
-        <w:t xml:space="preserve">Anular reservación </w:t>
-      </w:r>
-    </w:p>
-    <w:p>
-      <w:pPr>
-        <w:spacing w:after="0"/>
-        <w:rPr>
-          <w:color w:val="000000" w:themeColor="text1"/>
-        </w:rPr>
-      </w:pPr>
-      <w:r>
-        <w:rPr>
-          <w:color w:val="000000" w:themeColor="text1"/>
-        </w:rPr>
-        <w:t xml:space="preserve">Funcionalidad tanto para huésped como anfitrión asociado a una reservación la cual me permite eliminar reservación correspondiente al código indicado </w:t>
-      </w:r>
-    </w:p>
-    <w:p>
-      <w:pPr>
-        <w:spacing w:after="0"/>
-        <w:rPr>
-          <w:color w:val="000000" w:themeColor="text1"/>
-        </w:rPr>
-      </w:pPr>
-    </w:p>
-    <w:p>
-      <w:pPr>
-        <w:spacing w:after="0"/>
-        <w:rPr>
-          <w:color w:val="000000" w:themeColor="text1"/>
-        </w:rPr>
-      </w:pPr>
-      <w:r>
-        <w:rPr>
-          <w:color w:val="000000" w:themeColor="text1"/>
-        </w:rPr>
-        <w:t>Esta funcionalidad me lleva a pensar que clase debo definir y he mirado varias opciones las cuales son:</w:t>
-      </w:r>
-    </w:p>
-    <w:p>
-      <w:pPr>
-        <w:spacing w:after="0"/>
-        <w:rPr>
-          <w:color w:val="000000" w:themeColor="text1"/>
-        </w:rPr>
-      </w:pPr>
-    </w:p>
-    <w:p>
-      <w:pPr>
-        <w:pStyle w:val="Prrafodelista"/>
-        <w:numPr>
-          <w:ilvl w:val="0"/>
-          <w:numId w:val="8"/>
-        </w:numPr>
-        <w:spacing w:after="0"/>
-        <w:rPr>
-          <w:color w:val="000000" w:themeColor="text1"/>
-        </w:rPr>
-      </w:pPr>
-      <w:r>
-        <w:rPr>
-          <w:color w:val="000000" w:themeColor="text1"/>
-        </w:rPr>
-        <w:t>Alojamiento y reservación puedo crear una sola clase y otra clase para huésped y anfitrión</w:t>
-      </w:r>
-      <w:r>
-        <w:rPr>
-          <w:color w:val="000000" w:themeColor="text1"/>
-        </w:rPr>
-        <w:t>.</w:t>
-      </w:r>
-    </w:p>
-    <w:p>
-      <w:pPr>
-        <w:pStyle w:val="Prrafodelista"/>
-        <w:numPr>
-          <w:ilvl w:val="0"/>
-          <w:numId w:val="8"/>
-        </w:numPr>
-        <w:spacing w:after="0"/>
-        <w:rPr>
-          <w:color w:val="000000" w:themeColor="text1"/>
-        </w:rPr>
-      </w:pPr>
-      <w:r>
-        <w:rPr>
-          <w:color w:val="000000" w:themeColor="text1"/>
-        </w:rPr>
-        <w:t xml:space="preserve">Relacionar como una clase a huésped con reservación y anfitrión con alojamiento lo cual me parece la </w:t>
-      </w:r>
-      <w:r>
-        <w:rPr>
-          <w:color w:val="000000" w:themeColor="text1"/>
-        </w:rPr>
-        <w:t>más</w:t>
-      </w:r>
-      <w:r>
-        <w:rPr>
-          <w:color w:val="000000" w:themeColor="text1"/>
-        </w:rPr>
-        <w:t xml:space="preserve"> practica a considerar </w:t>
-      </w:r>
-    </w:p>
-    <w:p>
-      <w:pPr>
-        <w:pStyle w:val="Prrafodelista"/>
-        <w:spacing w:after="0"/>
-        <w:rPr>
-          <w:color w:val="000000" w:themeColor="text1"/>
-        </w:rPr>
-      </w:pPr>
-    </w:p>
-    <w:p>
-      <w:pPr>
-        <w:spacing w:after="0"/>
-        <w:rPr>
-          <w:color w:val="000000" w:themeColor="text1"/>
-        </w:rPr>
-      </w:pPr>
-      <w:r>
-        <w:rPr>
-          <w:color w:val="000000" w:themeColor="text1"/>
-        </w:rPr>
-        <w:t>Esta funcionalidad puede estar en esas dos clases.</w:t>
-      </w:r>
-    </w:p>
-    <w:p>
-      <w:pPr>
-        <w:spacing w:after="0"/>
-        <w:rPr>
-          <w:color w:val="000000" w:themeColor="text1"/>
-        </w:rPr>
-      </w:pPr>
-    </w:p>
-    <w:p>
-      <w:pPr>
-        <w:pStyle w:val="Prrafodelista"/>
-        <w:numPr>
-          <w:ilvl w:val="0"/>
-          <w:numId w:val="6"/>
-        </w:numPr>
-        <w:spacing w:after="0"/>
-        <w:rPr>
-          <w:b/>
-          <w:bCs/>
-          <w:color w:val="000000" w:themeColor="text1"/>
-          <w:sz w:val="28"/>
-          <w:szCs w:val="28"/>
-        </w:rPr>
-      </w:pPr>
-      <w:r>
-        <w:rPr>
-          <w:b/>
-          <w:bCs/>
-          <w:color w:val="000000" w:themeColor="text1"/>
-          <w:sz w:val="28"/>
-          <w:szCs w:val="28"/>
-        </w:rPr>
-        <w:t xml:space="preserve">Consultar Reservación anfitrión </w:t>
-      </w:r>
-    </w:p>
-    <w:p>
-      <w:pPr>
-        <w:spacing w:after="0"/>
-        <w:rPr>
-          <w:color w:val="000000" w:themeColor="text1"/>
-        </w:rPr>
-      </w:pPr>
-      <w:r>
-        <w:rPr>
-          <w:color w:val="000000" w:themeColor="text1"/>
-        </w:rPr>
-        <w:t xml:space="preserve">Permite al anfitrión mostrar en consola todas las reservaciones activas para sus alojamientos que corresponda a un rango especifico </w:t>
-      </w:r>
-    </w:p>
-    <w:p>
-      <w:pPr>
-        <w:spacing w:after="0"/>
-        <w:rPr>
-          <w:color w:val="000000" w:themeColor="text1"/>
-        </w:rPr>
-      </w:pPr>
-    </w:p>
-    <w:p>
-      <w:pPr>
-        <w:pStyle w:val="Prrafodelista"/>
-        <w:numPr>
-          <w:ilvl w:val="0"/>
-          <w:numId w:val="6"/>
-        </w:numPr>
-        <w:spacing w:after="0"/>
-        <w:rPr>
-          <w:b/>
-          <w:bCs/>
-          <w:color w:val="000000" w:themeColor="text1"/>
-          <w:sz w:val="28"/>
-          <w:szCs w:val="28"/>
-        </w:rPr>
-      </w:pPr>
-      <w:r>
-        <w:rPr>
-          <w:b/>
-          <w:bCs/>
-          <w:color w:val="000000" w:themeColor="text1"/>
-          <w:sz w:val="28"/>
-          <w:szCs w:val="28"/>
-        </w:rPr>
-        <w:t xml:space="preserve">Actualizar histórico </w:t>
-      </w:r>
-    </w:p>
-    <w:p>
-      <w:pPr>
-        <w:spacing w:after="0"/>
-        <w:rPr>
-          <w:color w:val="000000" w:themeColor="text1"/>
-        </w:rPr>
-      </w:pPr>
-      <w:r>
-        <w:rPr>
-          <w:color w:val="000000" w:themeColor="text1"/>
-        </w:rPr>
-        <w:t xml:space="preserve">Mover reservaciones previas al histórico, almacenamiento permanente y actualizar la estructura de datos para que permita almacenar reservaciones en cualquier fecha de los próximos 12 meses </w:t>
-      </w:r>
-    </w:p>
-    <w:p>
-      <w:pPr>
-        <w:spacing w:after="0"/>
-        <w:rPr>
-          <w:color w:val="44546A" w:themeColor="text2"/>
-          <w:sz w:val="28"/>
-          <w:szCs w:val="28"/>
-        </w:rPr>
-      </w:pPr>
-    </w:p>
-    <w:p>
-      <w:pPr>
-        <w:spacing w:after="0"/>
-        <w:rPr>
-          <w:color w:val="000000" w:themeColor="text1"/>
-        </w:rPr>
-      </w:pPr>
-      <w:r>
-        <w:rPr>
-          <w:color w:val="000000" w:themeColor="text1"/>
-        </w:rPr>
-        <w:t xml:space="preserve">En un principio considere que esto lo hiciera el sistema, pero es prácticamente el anfitrión quien puede determinar una fecha de corte para pasar reservaciones previas al histórico por lo cual esta es una funcionalidad para el rol de anfitrión el cual consideró que puede estar en la clase del objeto anfitrión </w:t>
-      </w:r>
-    </w:p>
-    <w:p>
-      <w:pPr>
-        <w:spacing w:after="0"/>
-        <w:rPr>
-          <w:color w:val="000000" w:themeColor="text1"/>
-        </w:rPr>
-      </w:pPr>
-    </w:p>
-    <w:p>
-      <w:pPr>
-        <w:spacing w:after="0"/>
-        <w:rPr>
-          <w:color w:val="000000" w:themeColor="text1"/>
-        </w:rPr>
-      </w:pPr>
-      <w:r>
-        <w:rPr>
-          <w:color w:val="000000" w:themeColor="text1"/>
-        </w:rPr>
-        <w:t xml:space="preserve">Lo cual he considerado definir dos clases un usuario el cual relaciona al huésped y la reservación y otra clase llamada administración (nombre en duda) la cual relaciona al anfitrión con el alojamiento </w:t>
-      </w:r>
-    </w:p>
-    <w:p>
-      <w:pPr>
-        <w:spacing w:after="0"/>
-        <w:rPr>
-          <w:color w:val="44546A" w:themeColor="text2"/>
-          <w:sz w:val="28"/>
-          <w:szCs w:val="28"/>
-        </w:rPr>
-      </w:pPr>
+      <w:r>
+        <w:rPr>
+          <w:b/>
+          <w:bCs/>
+          <w:color w:val="000000" w:themeColor="text1"/>
+          <w:sz w:val="28"/>
+          <w:szCs w:val="28"/>
+        </w:rPr>
+        <w:t xml:space="preserve">del </w:t>
+      </w:r>
+      <w:r>
+        <w:rPr>
+          <w:b/>
+          <w:bCs/>
+          <w:color w:val="000000" w:themeColor="text1"/>
+          <w:sz w:val="28"/>
+          <w:szCs w:val="28"/>
+        </w:rPr>
+        <w:t>desarrollo del proyecto</w:t>
+      </w:r>
+      <w:r>
+        <w:rPr>
+          <w:b/>
+          <w:bCs/>
+          <w:color w:val="000000" w:themeColor="text1"/>
+          <w:sz w:val="28"/>
+          <w:szCs w:val="28"/>
+        </w:rPr>
+        <w:t>:</w:t>
+      </w:r>
+    </w:p>
+    <w:p>
+      <w:pPr>
+        <w:spacing w:after="0"/>
+        <w:rPr>
+          <w:b/>
+          <w:bCs/>
+          <w:color w:val="000000" w:themeColor="text1"/>
+          <w:sz w:val="28"/>
+          <w:szCs w:val="28"/>
+        </w:rPr>
+      </w:pPr>
+      <w:r>
+        <w:rPr>
+          <w:color w:val="000000" w:themeColor="text1"/>
+        </w:rPr>
+        <w:br/>
+      </w:r>
+      <w:r>
+        <w:rPr>
+          <w:b/>
+          <w:bCs/>
+          <w:color w:val="000000" w:themeColor="text1"/>
+          <w:sz w:val="28"/>
+          <w:szCs w:val="28"/>
+        </w:rPr>
+        <w:t>Anotación</w:t>
+      </w:r>
+      <w:r>
+        <w:rPr>
+          <w:b/>
+          <w:bCs/>
+          <w:color w:val="000000" w:themeColor="text1"/>
+          <w:sz w:val="28"/>
+          <w:szCs w:val="28"/>
+        </w:rPr>
+        <w:t>:</w:t>
+      </w:r>
+    </w:p>
+    <w:p>
+      <w:pPr>
+        <w:spacing w:after="0"/>
+        <w:rPr>
+          <w:color w:val="000000" w:themeColor="text1"/>
+          <w:sz w:val="18"/>
+          <w:szCs w:val="18"/>
+        </w:rPr>
+      </w:pPr>
+      <w:r>
+        <w:rPr>
+          <w:color w:val="000000" w:themeColor="text1"/>
+        </w:rPr>
+        <w:t xml:space="preserve">había considerado crear dos </w:t>
+      </w:r>
+      <w:r>
+        <w:rPr>
+          <w:color w:val="000000" w:themeColor="text1"/>
+        </w:rPr>
+        <w:t>clase</w:t>
+      </w:r>
+      <w:r>
+        <w:rPr>
+          <w:color w:val="000000" w:themeColor="text1"/>
+        </w:rPr>
+        <w:t xml:space="preserve"> las cuales una relaciona huésped y reservación y otra clase que relacionaba a alojamiento con anfitrión </w:t>
+      </w:r>
+      <w:r>
+        <w:rPr>
+          <w:color w:val="000000" w:themeColor="text1"/>
+        </w:rPr>
+        <w:t xml:space="preserve">lo cual ahora que lo pienso no seria valido ya que cada uno de estos tienen atributos diferentes lo que puedo hacer es relacionarlos entre si además si hago una clase para anfitrión y alojamiento estaría diciendo que cada alojamiento tiene un anfitrión el cual un anfitrión puede tener varios alojamientos y así mismo con huésped, reservación lo cual un huésped puede tener varias reservaciones </w:t>
+      </w:r>
+      <w:r>
+        <w:rPr>
+          <w:color w:val="000000" w:themeColor="text1"/>
+        </w:rPr>
+        <w:t>por lo tanto defino 4 clases una clase para huésped, alojamiento, reservación y anfitrión cada una con atributos diferentes y puedo relacionarlos</w:t>
+      </w:r>
+      <w:r>
+        <w:rPr>
+          <w:color w:val="000000" w:themeColor="text1"/>
+        </w:rPr>
+        <w:t xml:space="preserve">. </w:t>
+      </w:r>
     </w:p>
     <w:p>
       <w:pPr>
@@ -2364,11 +2503,2051 @@
       </w:r>
       <w:r>
         <w:t>nes.</w:t>
+      </w:r>
+    </w:p>
+    <w:p>
+      <w:r>
+        <w:t>Dado esto</w:t>
+      </w:r>
+      <w:r>
+        <w:t>,</w:t>
+      </w:r>
+      <w:r>
+        <w:t xml:space="preserve"> paso a definir mis clases y unos posibles métodos dado lo que se necesita realizar </w:t>
       </w:r>
     </w:p>
     <w:p/>
     <w:p/>
+    <w:p/>
+    <w:p>
+      <w:pPr>
+        <w:spacing w:after="0"/>
+        <w:rPr>
+          <w:b/>
+          <w:bCs/>
+          <w:color w:val="000000" w:themeColor="text1"/>
+          <w:sz w:val="28"/>
+          <w:szCs w:val="28"/>
+        </w:rPr>
+      </w:pPr>
+      <w:r>
+        <w:rPr>
+          <w:b/>
+          <w:bCs/>
+          <w:color w:val="000000" w:themeColor="text1"/>
+          <w:sz w:val="28"/>
+          <w:szCs w:val="28"/>
+        </w:rPr>
+        <w:t xml:space="preserve">Alojamiento: </w:t>
+      </w:r>
+    </w:p>
+    <w:p>
+      <w:pPr>
+        <w:spacing w:after="0"/>
+        <w:rPr>
+          <w:b/>
+          <w:bCs/>
+          <w:color w:val="000000" w:themeColor="text1"/>
+          <w:sz w:val="28"/>
+          <w:szCs w:val="28"/>
+        </w:rPr>
+      </w:pPr>
+    </w:p>
+    <w:p>
+      <w:pPr>
+        <w:spacing w:after="0"/>
+        <w:rPr>
+          <w:b/>
+          <w:bCs/>
+          <w:color w:val="000000" w:themeColor="text1"/>
+          <w:sz w:val="28"/>
+          <w:szCs w:val="28"/>
+        </w:rPr>
+        <w:sectPr>
+          <w:pgSz w:w="12240" w:h="15840"/>
+          <w:pgMar w:top="1440" w:right="1800" w:bottom="1440" w:left="1800" w:header="720" w:footer="720" w:gutter="0"/>
+          <w:cols w:space="720"/>
+          <w:docGrid w:linePitch="360"/>
+        </w:sectPr>
+      </w:pPr>
+    </w:p>
+    <w:p>
+      <w:pPr>
+        <w:spacing w:after="0"/>
+        <w:rPr>
+          <w:b/>
+          <w:bCs/>
+          <w:color w:val="000000" w:themeColor="text1"/>
+          <w:sz w:val="28"/>
+          <w:szCs w:val="28"/>
+        </w:rPr>
+      </w:pPr>
+      <w:r>
+        <w:rPr>
+          <w:b/>
+          <w:bCs/>
+          <w:color w:val="000000" w:themeColor="text1"/>
+          <w:sz w:val="28"/>
+          <w:szCs w:val="28"/>
+        </w:rPr>
+        <w:t>Atributos</w:t>
+      </w:r>
+    </w:p>
+    <w:p>
+      <w:pPr>
+        <w:pStyle w:val="Prrafodelista"/>
+        <w:numPr>
+          <w:ilvl w:val="0"/>
+          <w:numId w:val="9"/>
+        </w:numPr>
+        <w:spacing w:after="0"/>
+        <w:rPr>
+          <w:color w:val="000000" w:themeColor="text1"/>
+        </w:rPr>
+      </w:pPr>
+      <w:proofErr w:type="spellStart"/>
+      <w:r>
+        <w:rPr>
+          <w:color w:val="000000" w:themeColor="text1"/>
+        </w:rPr>
+        <w:t>char</w:t>
+      </w:r>
+      <w:proofErr w:type="spellEnd"/>
+      <w:r>
+        <w:rPr>
+          <w:color w:val="000000" w:themeColor="text1"/>
+        </w:rPr>
+        <w:t xml:space="preserve"> </w:t>
+      </w:r>
+      <w:proofErr w:type="gramStart"/>
+      <w:r>
+        <w:rPr>
+          <w:color w:val="000000" w:themeColor="text1"/>
+        </w:rPr>
+        <w:t>Nombre[</w:t>
+      </w:r>
+      <w:proofErr w:type="gramEnd"/>
+      <w:r>
+        <w:rPr>
+          <w:color w:val="000000" w:themeColor="text1"/>
+        </w:rPr>
+        <w:t>20];</w:t>
+      </w:r>
+    </w:p>
+    <w:p>
+      <w:pPr>
+        <w:pStyle w:val="Prrafodelista"/>
+        <w:numPr>
+          <w:ilvl w:val="0"/>
+          <w:numId w:val="9"/>
+        </w:numPr>
+        <w:spacing w:after="0"/>
+        <w:rPr>
+          <w:color w:val="000000" w:themeColor="text1"/>
+        </w:rPr>
+      </w:pPr>
+      <w:proofErr w:type="spellStart"/>
+      <w:r>
+        <w:rPr>
+          <w:color w:val="000000" w:themeColor="text1"/>
+        </w:rPr>
+        <w:t>int</w:t>
+      </w:r>
+      <w:proofErr w:type="spellEnd"/>
+      <w:r>
+        <w:rPr>
+          <w:color w:val="000000" w:themeColor="text1"/>
+        </w:rPr>
+        <w:t xml:space="preserve"> </w:t>
+      </w:r>
+      <w:proofErr w:type="spellStart"/>
+      <w:r>
+        <w:rPr>
+          <w:color w:val="000000" w:themeColor="text1"/>
+        </w:rPr>
+        <w:t>CódigoID</w:t>
+      </w:r>
+      <w:proofErr w:type="spellEnd"/>
+      <w:r>
+        <w:rPr>
+          <w:color w:val="000000" w:themeColor="text1"/>
+        </w:rPr>
+        <w:t>;</w:t>
+      </w:r>
+    </w:p>
+    <w:p>
+      <w:pPr>
+        <w:pStyle w:val="Prrafodelista"/>
+        <w:numPr>
+          <w:ilvl w:val="0"/>
+          <w:numId w:val="9"/>
+        </w:numPr>
+        <w:spacing w:after="0"/>
+        <w:rPr>
+          <w:color w:val="000000" w:themeColor="text1"/>
+        </w:rPr>
+      </w:pPr>
+      <w:r>
+        <w:rPr>
+          <w:color w:val="000000" w:themeColor="text1"/>
+        </w:rPr>
+        <w:t xml:space="preserve">Anfitrión* anfitrión; </w:t>
+      </w:r>
+    </w:p>
+    <w:p>
+      <w:pPr>
+        <w:pStyle w:val="Prrafodelista"/>
+        <w:numPr>
+          <w:ilvl w:val="0"/>
+          <w:numId w:val="9"/>
+        </w:numPr>
+        <w:spacing w:after="0"/>
+        <w:rPr>
+          <w:color w:val="000000" w:themeColor="text1"/>
+        </w:rPr>
+      </w:pPr>
+      <w:proofErr w:type="spellStart"/>
+      <w:r>
+        <w:rPr>
+          <w:color w:val="000000" w:themeColor="text1"/>
+        </w:rPr>
+        <w:t>char</w:t>
+      </w:r>
+      <w:proofErr w:type="spellEnd"/>
+      <w:r>
+        <w:rPr>
+          <w:color w:val="000000" w:themeColor="text1"/>
+        </w:rPr>
+        <w:t xml:space="preserve"> </w:t>
+      </w:r>
+      <w:proofErr w:type="gramStart"/>
+      <w:r>
+        <w:rPr>
+          <w:color w:val="000000" w:themeColor="text1"/>
+        </w:rPr>
+        <w:t>Departamento[</w:t>
+      </w:r>
+      <w:proofErr w:type="gramEnd"/>
+      <w:r>
+        <w:rPr>
+          <w:color w:val="000000" w:themeColor="text1"/>
+        </w:rPr>
+        <w:t>20];</w:t>
+      </w:r>
+    </w:p>
+    <w:p>
+      <w:pPr>
+        <w:pStyle w:val="Prrafodelista"/>
+        <w:numPr>
+          <w:ilvl w:val="0"/>
+          <w:numId w:val="9"/>
+        </w:numPr>
+        <w:spacing w:after="0"/>
+        <w:rPr>
+          <w:color w:val="000000" w:themeColor="text1"/>
+        </w:rPr>
+      </w:pPr>
+      <w:proofErr w:type="spellStart"/>
+      <w:r>
+        <w:rPr>
+          <w:color w:val="000000" w:themeColor="text1"/>
+        </w:rPr>
+        <w:t>char</w:t>
+      </w:r>
+      <w:proofErr w:type="spellEnd"/>
+      <w:r>
+        <w:rPr>
+          <w:color w:val="000000" w:themeColor="text1"/>
+        </w:rPr>
+        <w:t xml:space="preserve"> </w:t>
+      </w:r>
+      <w:proofErr w:type="gramStart"/>
+      <w:r>
+        <w:rPr>
+          <w:color w:val="000000" w:themeColor="text1"/>
+        </w:rPr>
+        <w:t>Municipio[</w:t>
+      </w:r>
+      <w:proofErr w:type="gramEnd"/>
+      <w:r>
+        <w:rPr>
+          <w:color w:val="000000" w:themeColor="text1"/>
+        </w:rPr>
+        <w:t>10];</w:t>
+      </w:r>
+    </w:p>
+    <w:p>
+      <w:pPr>
+        <w:pStyle w:val="Prrafodelista"/>
+        <w:numPr>
+          <w:ilvl w:val="0"/>
+          <w:numId w:val="9"/>
+        </w:numPr>
+        <w:spacing w:after="0"/>
+        <w:rPr>
+          <w:color w:val="000000" w:themeColor="text1"/>
+        </w:rPr>
+      </w:pPr>
+      <w:proofErr w:type="spellStart"/>
+      <w:r>
+        <w:rPr>
+          <w:color w:val="000000" w:themeColor="text1"/>
+        </w:rPr>
+        <w:t>char</w:t>
+      </w:r>
+      <w:proofErr w:type="spellEnd"/>
+      <w:r>
+        <w:rPr>
+          <w:color w:val="000000" w:themeColor="text1"/>
+        </w:rPr>
+        <w:t xml:space="preserve"> </w:t>
+      </w:r>
+      <w:proofErr w:type="gramStart"/>
+      <w:r>
+        <w:rPr>
+          <w:color w:val="000000" w:themeColor="text1"/>
+        </w:rPr>
+        <w:t>Tipo[</w:t>
+      </w:r>
+      <w:proofErr w:type="gramEnd"/>
+      <w:r>
+        <w:rPr>
+          <w:color w:val="000000" w:themeColor="text1"/>
+        </w:rPr>
+        <w:t>12];</w:t>
+      </w:r>
+    </w:p>
+    <w:p>
+      <w:pPr>
+        <w:pStyle w:val="Prrafodelista"/>
+        <w:numPr>
+          <w:ilvl w:val="0"/>
+          <w:numId w:val="9"/>
+        </w:numPr>
+        <w:spacing w:after="0"/>
+        <w:rPr>
+          <w:color w:val="000000" w:themeColor="text1"/>
+        </w:rPr>
+      </w:pPr>
+      <w:proofErr w:type="spellStart"/>
+      <w:r>
+        <w:rPr>
+          <w:color w:val="000000" w:themeColor="text1"/>
+        </w:rPr>
+        <w:t>char</w:t>
+      </w:r>
+      <w:proofErr w:type="spellEnd"/>
+      <w:r>
+        <w:rPr>
+          <w:color w:val="000000" w:themeColor="text1"/>
+        </w:rPr>
+        <w:t xml:space="preserve"> </w:t>
+      </w:r>
+      <w:proofErr w:type="gramStart"/>
+      <w:r>
+        <w:rPr>
+          <w:color w:val="000000" w:themeColor="text1"/>
+        </w:rPr>
+        <w:t>Dirección[</w:t>
+      </w:r>
+      <w:proofErr w:type="gramEnd"/>
+      <w:r>
+        <w:rPr>
+          <w:color w:val="000000" w:themeColor="text1"/>
+        </w:rPr>
+        <w:t>25];</w:t>
+      </w:r>
+    </w:p>
+    <w:p>
+      <w:pPr>
+        <w:pStyle w:val="Prrafodelista"/>
+        <w:numPr>
+          <w:ilvl w:val="0"/>
+          <w:numId w:val="9"/>
+        </w:numPr>
+        <w:spacing w:after="0"/>
+        <w:rPr>
+          <w:color w:val="000000" w:themeColor="text1"/>
+        </w:rPr>
+      </w:pPr>
+      <w:proofErr w:type="spellStart"/>
+      <w:r>
+        <w:rPr>
+          <w:color w:val="000000" w:themeColor="text1"/>
+        </w:rPr>
+        <w:t>int</w:t>
+      </w:r>
+      <w:proofErr w:type="spellEnd"/>
+      <w:r>
+        <w:rPr>
+          <w:color w:val="000000" w:themeColor="text1"/>
+        </w:rPr>
+        <w:t xml:space="preserve"> Precio;</w:t>
+      </w:r>
+    </w:p>
+    <w:p>
+      <w:pPr>
+        <w:pStyle w:val="Prrafodelista"/>
+        <w:numPr>
+          <w:ilvl w:val="0"/>
+          <w:numId w:val="9"/>
+        </w:numPr>
+        <w:spacing w:after="0"/>
+        <w:rPr>
+          <w:color w:val="000000" w:themeColor="text1"/>
+        </w:rPr>
+      </w:pPr>
+      <w:proofErr w:type="spellStart"/>
+      <w:r>
+        <w:rPr>
+          <w:color w:val="000000" w:themeColor="text1"/>
+        </w:rPr>
+        <w:t>char</w:t>
+      </w:r>
+      <w:proofErr w:type="spellEnd"/>
+      <w:r>
+        <w:rPr>
+          <w:color w:val="000000" w:themeColor="text1"/>
+        </w:rPr>
+        <w:t xml:space="preserve"> </w:t>
+      </w:r>
+      <w:proofErr w:type="gramStart"/>
+      <w:r>
+        <w:rPr>
+          <w:color w:val="000000" w:themeColor="text1"/>
+        </w:rPr>
+        <w:t>Amenidades[</w:t>
+      </w:r>
+      <w:proofErr w:type="gramEnd"/>
+      <w:r>
+        <w:rPr>
+          <w:color w:val="000000" w:themeColor="text1"/>
+        </w:rPr>
+        <w:t>10][25];</w:t>
+      </w:r>
+    </w:p>
+    <w:p>
+      <w:pPr>
+        <w:pStyle w:val="Prrafodelista"/>
+        <w:numPr>
+          <w:ilvl w:val="0"/>
+          <w:numId w:val="9"/>
+        </w:numPr>
+        <w:spacing w:after="0"/>
+        <w:rPr>
+          <w:color w:val="000000" w:themeColor="text1"/>
+        </w:rPr>
+      </w:pPr>
+      <w:proofErr w:type="spellStart"/>
+      <w:r>
+        <w:rPr>
+          <w:color w:val="000000" w:themeColor="text1"/>
+        </w:rPr>
+        <w:t>char</w:t>
+      </w:r>
+      <w:proofErr w:type="spellEnd"/>
+      <w:r>
+        <w:rPr>
+          <w:color w:val="000000" w:themeColor="text1"/>
+        </w:rPr>
+        <w:t xml:space="preserve"> </w:t>
+      </w:r>
+      <w:proofErr w:type="spellStart"/>
+      <w:proofErr w:type="gramStart"/>
+      <w:r>
+        <w:rPr>
+          <w:color w:val="000000" w:themeColor="text1"/>
+        </w:rPr>
+        <w:t>reservasFuturas</w:t>
+      </w:r>
+      <w:proofErr w:type="spellEnd"/>
+      <w:r>
+        <w:rPr>
+          <w:color w:val="000000" w:themeColor="text1"/>
+        </w:rPr>
+        <w:t>[</w:t>
+      </w:r>
+      <w:proofErr w:type="gramEnd"/>
+      <w:r>
+        <w:rPr>
+          <w:color w:val="000000" w:themeColor="text1"/>
+        </w:rPr>
+        <w:t>365];</w:t>
+      </w:r>
+    </w:p>
+    <w:p>
+      <w:pPr>
+        <w:pStyle w:val="Prrafodelista"/>
+        <w:numPr>
+          <w:ilvl w:val="0"/>
+          <w:numId w:val="9"/>
+        </w:numPr>
+        <w:spacing w:after="0"/>
+        <w:rPr>
+          <w:color w:val="000000" w:themeColor="text1"/>
+          <w:sz w:val="28"/>
+          <w:szCs w:val="28"/>
+        </w:rPr>
+      </w:pPr>
+      <w:proofErr w:type="spellStart"/>
+      <w:r>
+        <w:rPr>
+          <w:color w:val="000000" w:themeColor="text1"/>
+        </w:rPr>
+        <w:t>int</w:t>
+      </w:r>
+      <w:proofErr w:type="spellEnd"/>
+      <w:r>
+        <w:rPr>
+          <w:color w:val="000000" w:themeColor="text1"/>
+        </w:rPr>
+        <w:t xml:space="preserve"> </w:t>
+      </w:r>
+      <w:proofErr w:type="spellStart"/>
+      <w:r>
+        <w:rPr>
+          <w:color w:val="000000" w:themeColor="text1"/>
+        </w:rPr>
+        <w:t>cantidadReservasFutu</w:t>
+      </w:r>
+      <w:proofErr w:type="spellEnd"/>
+      <w:r>
+        <w:rPr>
+          <w:color w:val="000000" w:themeColor="text1"/>
+        </w:rPr>
+        <w:t>;</w:t>
+      </w:r>
+    </w:p>
+    <w:p/>
+    <w:p>
+      <w:pPr>
+        <w:rPr>
+          <w:sz w:val="28"/>
+          <w:szCs w:val="28"/>
+        </w:rPr>
+      </w:pPr>
+      <w:r>
+        <w:rPr>
+          <w:b/>
+          <w:bCs/>
+          <w:sz w:val="28"/>
+          <w:szCs w:val="28"/>
+        </w:rPr>
+        <w:t xml:space="preserve">Métodos </w:t>
+      </w:r>
+      <w:r>
+        <w:rPr>
+          <w:sz w:val="28"/>
+          <w:szCs w:val="28"/>
+        </w:rPr>
+        <w:t>(</w:t>
+      </w:r>
+      <w:r>
+        <w:t>posibles métodos a considerar</w:t>
+      </w:r>
+      <w:r>
+        <w:rPr>
+          <w:sz w:val="28"/>
+          <w:szCs w:val="28"/>
+        </w:rPr>
+        <w:t>):</w:t>
+      </w:r>
+    </w:p>
+    <w:p>
+      <w:pPr>
+        <w:spacing w:after="0"/>
+      </w:pPr>
+      <w:r>
+        <w:t xml:space="preserve">Constructores, destructores </w:t>
+      </w:r>
+    </w:p>
+    <w:p>
+      <w:pPr>
+        <w:spacing w:after="0"/>
+      </w:pPr>
+      <w:r>
+        <w:t>// para mostrar alojamientos disponibles</w:t>
+      </w:r>
+      <w:r>
+        <w:br/>
+      </w:r>
+      <w:proofErr w:type="spellStart"/>
+      <w:r>
+        <w:t>void</w:t>
+      </w:r>
+      <w:proofErr w:type="spellEnd"/>
+      <w:r>
+        <w:t xml:space="preserve"> </w:t>
+      </w:r>
+      <w:proofErr w:type="spellStart"/>
+      <w:r>
+        <w:t>estaDispo</w:t>
+      </w:r>
+      <w:proofErr w:type="spellEnd"/>
+      <w:r>
+        <w:t xml:space="preserve"> ()</w:t>
+      </w:r>
+      <w:r>
+        <w:t xml:space="preserve">  </w:t>
+      </w:r>
+    </w:p>
+    <w:p>
+      <w:pPr>
+        <w:spacing w:after="0"/>
+      </w:pPr>
+      <w:proofErr w:type="spellStart"/>
+      <w:r>
+        <w:t>Void</w:t>
+      </w:r>
+      <w:proofErr w:type="spellEnd"/>
+      <w:r>
+        <w:t xml:space="preserve"> </w:t>
+      </w:r>
+      <w:proofErr w:type="spellStart"/>
+      <w:proofErr w:type="gramStart"/>
+      <w:r>
+        <w:t>AgregarReserva</w:t>
+      </w:r>
+      <w:proofErr w:type="spellEnd"/>
+      <w:r>
+        <w:t>(</w:t>
+      </w:r>
+      <w:proofErr w:type="gramEnd"/>
+      <w:r>
+        <w:t>)</w:t>
+      </w:r>
+    </w:p>
+    <w:p>
+      <w:pPr>
+        <w:spacing w:after="0"/>
+      </w:pPr>
+      <w:proofErr w:type="spellStart"/>
+      <w:r>
+        <w:t>Void</w:t>
+      </w:r>
+      <w:proofErr w:type="spellEnd"/>
+      <w:r>
+        <w:t xml:space="preserve"> </w:t>
+      </w:r>
+      <w:proofErr w:type="gramStart"/>
+      <w:r>
+        <w:t>mostrar(</w:t>
+      </w:r>
+      <w:proofErr w:type="gramEnd"/>
+      <w:r>
+        <w:t>)</w:t>
+      </w:r>
+    </w:p>
+    <w:p>
+      <w:pPr>
+        <w:spacing w:after="0"/>
+      </w:pPr>
+      <w:proofErr w:type="spellStart"/>
+      <w:r>
+        <w:t>Void</w:t>
+      </w:r>
+      <w:proofErr w:type="spellEnd"/>
+      <w:r>
+        <w:t xml:space="preserve"> </w:t>
+      </w:r>
+      <w:proofErr w:type="gramStart"/>
+      <w:r>
+        <w:t>filtros(</w:t>
+      </w:r>
+      <w:proofErr w:type="gramEnd"/>
+      <w:r>
+        <w:t>)</w:t>
+      </w:r>
+    </w:p>
+    <w:p>
+      <w:pPr>
+        <w:spacing w:after="0"/>
+      </w:pPr>
+      <w:proofErr w:type="spellStart"/>
+      <w:r>
+        <w:t>Void</w:t>
+      </w:r>
+      <w:proofErr w:type="spellEnd"/>
+      <w:r>
+        <w:t xml:space="preserve"> </w:t>
+      </w:r>
+      <w:proofErr w:type="spellStart"/>
+      <w:proofErr w:type="gramStart"/>
+      <w:r>
+        <w:t>EliminarReserva</w:t>
+      </w:r>
+      <w:proofErr w:type="spellEnd"/>
+      <w:r>
+        <w:t>(</w:t>
+      </w:r>
+      <w:proofErr w:type="gramEnd"/>
+      <w:r>
+        <w:t>)</w:t>
+      </w:r>
+    </w:p>
+    <w:p>
+      <w:pPr>
+        <w:rPr>
+          <w:sz w:val="28"/>
+          <w:szCs w:val="28"/>
+        </w:rPr>
+      </w:pPr>
+    </w:p>
+    <w:p>
+      <w:pPr>
+        <w:rPr>
+          <w:sz w:val="28"/>
+          <w:szCs w:val="28"/>
+        </w:rPr>
+        <w:sectPr>
+          <w:type w:val="continuous"/>
+          <w:pgSz w:w="12240" w:h="15840"/>
+          <w:pgMar w:top="1440" w:right="1800" w:bottom="1440" w:left="1800" w:header="720" w:footer="720" w:gutter="0"/>
+          <w:cols w:num="2" w:space="720"/>
+          <w:docGrid w:linePitch="360"/>
+        </w:sectPr>
+      </w:pPr>
+    </w:p>
+    <w:p>
+      <w:pPr>
+        <w:rPr>
+          <w:b/>
+          <w:bCs/>
+          <w:sz w:val="28"/>
+          <w:szCs w:val="28"/>
+        </w:rPr>
+      </w:pPr>
+      <w:r>
+        <w:rPr>
+          <w:b/>
+          <w:bCs/>
+          <w:sz w:val="28"/>
+          <w:szCs w:val="28"/>
+        </w:rPr>
+        <w:t>Reservación:</w:t>
+      </w:r>
+    </w:p>
+    <w:p>
+      <w:pPr>
+        <w:rPr>
+          <w:b/>
+          <w:bCs/>
+          <w:sz w:val="28"/>
+          <w:szCs w:val="28"/>
+        </w:rPr>
+        <w:sectPr>
+          <w:type w:val="continuous"/>
+          <w:pgSz w:w="12240" w:h="15840"/>
+          <w:pgMar w:top="1440" w:right="1800" w:bottom="1440" w:left="1800" w:header="720" w:footer="720" w:gutter="0"/>
+          <w:cols w:space="720"/>
+          <w:docGrid w:linePitch="360"/>
+        </w:sectPr>
+      </w:pPr>
+    </w:p>
+    <w:p>
+      <w:pPr>
+        <w:rPr>
+          <w:b/>
+          <w:bCs/>
+          <w:sz w:val="28"/>
+          <w:szCs w:val="28"/>
+        </w:rPr>
+      </w:pPr>
+      <w:r>
+        <w:rPr>
+          <w:b/>
+          <w:bCs/>
+          <w:sz w:val="28"/>
+          <w:szCs w:val="28"/>
+        </w:rPr>
+        <w:t xml:space="preserve">Atributos </w:t>
+      </w:r>
+    </w:p>
+    <w:p>
+      <w:pPr>
+        <w:pStyle w:val="Prrafodelista"/>
+        <w:numPr>
+          <w:ilvl w:val="0"/>
+          <w:numId w:val="10"/>
+        </w:numPr>
+        <w:spacing w:after="0"/>
+        <w:rPr>
+          <w:b/>
+          <w:bCs/>
+        </w:rPr>
+      </w:pPr>
+      <w:proofErr w:type="spellStart"/>
+      <w:r>
+        <w:rPr>
+          <w:b/>
+          <w:bCs/>
+        </w:rPr>
+        <w:t>char</w:t>
+      </w:r>
+      <w:proofErr w:type="spellEnd"/>
+      <w:r>
+        <w:rPr>
+          <w:b/>
+          <w:bCs/>
+        </w:rPr>
+        <w:t xml:space="preserve"> </w:t>
+      </w:r>
+      <w:proofErr w:type="gramStart"/>
+      <w:r>
+        <w:rPr>
+          <w:b/>
+          <w:bCs/>
+        </w:rPr>
+        <w:t>fecha[</w:t>
+      </w:r>
+      <w:proofErr w:type="gramEnd"/>
+      <w:r>
+        <w:rPr>
+          <w:b/>
+          <w:bCs/>
+        </w:rPr>
+        <w:t>32];</w:t>
+      </w:r>
+    </w:p>
+    <w:p>
+      <w:pPr>
+        <w:pStyle w:val="Prrafodelista"/>
+        <w:numPr>
+          <w:ilvl w:val="0"/>
+          <w:numId w:val="10"/>
+        </w:numPr>
+        <w:spacing w:after="0"/>
+        <w:rPr>
+          <w:b/>
+          <w:bCs/>
+        </w:rPr>
+      </w:pPr>
+      <w:proofErr w:type="spellStart"/>
+      <w:r>
+        <w:rPr>
+          <w:b/>
+          <w:bCs/>
+        </w:rPr>
+        <w:t>int</w:t>
+      </w:r>
+      <w:proofErr w:type="spellEnd"/>
+      <w:r>
+        <w:rPr>
+          <w:b/>
+          <w:bCs/>
+        </w:rPr>
+        <w:t xml:space="preserve"> </w:t>
+      </w:r>
+      <w:proofErr w:type="spellStart"/>
+      <w:r>
+        <w:rPr>
+          <w:b/>
+          <w:bCs/>
+        </w:rPr>
+        <w:t>duracion</w:t>
+      </w:r>
+      <w:proofErr w:type="spellEnd"/>
+      <w:r>
+        <w:rPr>
+          <w:b/>
+          <w:bCs/>
+        </w:rPr>
+        <w:t xml:space="preserve">; </w:t>
+      </w:r>
+    </w:p>
+    <w:p>
+      <w:pPr>
+        <w:pStyle w:val="Prrafodelista"/>
+        <w:numPr>
+          <w:ilvl w:val="0"/>
+          <w:numId w:val="10"/>
+        </w:numPr>
+        <w:spacing w:after="0"/>
+        <w:rPr>
+          <w:b/>
+          <w:bCs/>
+        </w:rPr>
+      </w:pPr>
+      <w:proofErr w:type="spellStart"/>
+      <w:r>
+        <w:rPr>
+          <w:b/>
+          <w:bCs/>
+        </w:rPr>
+        <w:t>int</w:t>
+      </w:r>
+      <w:proofErr w:type="spellEnd"/>
+      <w:r>
+        <w:rPr>
+          <w:b/>
+          <w:bCs/>
+        </w:rPr>
+        <w:t xml:space="preserve"> </w:t>
+      </w:r>
+      <w:proofErr w:type="spellStart"/>
+      <w:r>
+        <w:rPr>
+          <w:b/>
+          <w:bCs/>
+        </w:rPr>
+        <w:t>codigoReserva</w:t>
+      </w:r>
+      <w:proofErr w:type="spellEnd"/>
+      <w:r>
+        <w:rPr>
+          <w:b/>
+          <w:bCs/>
+        </w:rPr>
+        <w:t>;</w:t>
+      </w:r>
+    </w:p>
+    <w:p>
+      <w:pPr>
+        <w:pStyle w:val="Prrafodelista"/>
+        <w:numPr>
+          <w:ilvl w:val="0"/>
+          <w:numId w:val="10"/>
+        </w:numPr>
+        <w:spacing w:after="0"/>
+        <w:rPr>
+          <w:b/>
+          <w:bCs/>
+        </w:rPr>
+      </w:pPr>
+      <w:proofErr w:type="spellStart"/>
+      <w:r>
+        <w:rPr>
+          <w:b/>
+          <w:bCs/>
+        </w:rPr>
+        <w:t>int</w:t>
+      </w:r>
+      <w:proofErr w:type="spellEnd"/>
+      <w:r>
+        <w:rPr>
+          <w:b/>
+          <w:bCs/>
+        </w:rPr>
+        <w:t xml:space="preserve"> </w:t>
+      </w:r>
+      <w:proofErr w:type="spellStart"/>
+      <w:r>
+        <w:rPr>
+          <w:b/>
+          <w:bCs/>
+        </w:rPr>
+        <w:t>codigoAlojamiento</w:t>
+      </w:r>
+      <w:proofErr w:type="spellEnd"/>
+      <w:r>
+        <w:rPr>
+          <w:b/>
+          <w:bCs/>
+        </w:rPr>
+        <w:t xml:space="preserve">; </w:t>
+      </w:r>
+    </w:p>
+    <w:p>
+      <w:pPr>
+        <w:pStyle w:val="Prrafodelista"/>
+        <w:numPr>
+          <w:ilvl w:val="0"/>
+          <w:numId w:val="10"/>
+        </w:numPr>
+        <w:spacing w:after="0"/>
+        <w:rPr>
+          <w:b/>
+          <w:bCs/>
+        </w:rPr>
+      </w:pPr>
+      <w:proofErr w:type="spellStart"/>
+      <w:r>
+        <w:rPr>
+          <w:b/>
+          <w:bCs/>
+        </w:rPr>
+        <w:t>int</w:t>
+      </w:r>
+      <w:proofErr w:type="spellEnd"/>
+      <w:r>
+        <w:rPr>
+          <w:b/>
+          <w:bCs/>
+        </w:rPr>
+        <w:t xml:space="preserve"> </w:t>
+      </w:r>
+      <w:proofErr w:type="spellStart"/>
+      <w:r>
+        <w:rPr>
+          <w:b/>
+          <w:bCs/>
+        </w:rPr>
+        <w:t>docHuesped</w:t>
+      </w:r>
+      <w:proofErr w:type="spellEnd"/>
+      <w:r>
+        <w:rPr>
+          <w:b/>
+          <w:bCs/>
+        </w:rPr>
+        <w:t xml:space="preserve">; </w:t>
+      </w:r>
+    </w:p>
+    <w:p>
+      <w:pPr>
+        <w:pStyle w:val="Prrafodelista"/>
+        <w:numPr>
+          <w:ilvl w:val="0"/>
+          <w:numId w:val="10"/>
+        </w:numPr>
+        <w:spacing w:after="0"/>
+        <w:rPr>
+          <w:b/>
+          <w:bCs/>
+        </w:rPr>
+      </w:pPr>
+      <w:proofErr w:type="spellStart"/>
+      <w:r>
+        <w:rPr>
+          <w:b/>
+          <w:bCs/>
+        </w:rPr>
+        <w:t>char</w:t>
+      </w:r>
+      <w:proofErr w:type="spellEnd"/>
+      <w:r>
+        <w:rPr>
+          <w:b/>
+          <w:bCs/>
+        </w:rPr>
+        <w:t xml:space="preserve"> </w:t>
+      </w:r>
+      <w:proofErr w:type="spellStart"/>
+      <w:proofErr w:type="gramStart"/>
+      <w:r>
+        <w:rPr>
+          <w:b/>
+          <w:bCs/>
+        </w:rPr>
+        <w:t>metodoPago</w:t>
+      </w:r>
+      <w:proofErr w:type="spellEnd"/>
+      <w:r>
+        <w:rPr>
+          <w:b/>
+          <w:bCs/>
+        </w:rPr>
+        <w:t>[</w:t>
+      </w:r>
+      <w:proofErr w:type="gramEnd"/>
+      <w:r>
+        <w:rPr>
+          <w:b/>
+          <w:bCs/>
+        </w:rPr>
+        <w:t>20];</w:t>
+      </w:r>
+    </w:p>
+    <w:p>
+      <w:pPr>
+        <w:pStyle w:val="Prrafodelista"/>
+        <w:numPr>
+          <w:ilvl w:val="0"/>
+          <w:numId w:val="10"/>
+        </w:numPr>
+        <w:spacing w:after="0"/>
+        <w:rPr>
+          <w:b/>
+          <w:bCs/>
+        </w:rPr>
+      </w:pPr>
+      <w:proofErr w:type="spellStart"/>
+      <w:r>
+        <w:rPr>
+          <w:b/>
+          <w:bCs/>
+        </w:rPr>
+        <w:t>char</w:t>
+      </w:r>
+      <w:proofErr w:type="spellEnd"/>
+      <w:r>
+        <w:rPr>
+          <w:b/>
+          <w:bCs/>
+        </w:rPr>
+        <w:t xml:space="preserve"> </w:t>
+      </w:r>
+      <w:proofErr w:type="spellStart"/>
+      <w:proofErr w:type="gramStart"/>
+      <w:r>
+        <w:rPr>
+          <w:b/>
+          <w:bCs/>
+        </w:rPr>
+        <w:t>fechaPago</w:t>
+      </w:r>
+      <w:proofErr w:type="spellEnd"/>
+      <w:r>
+        <w:rPr>
+          <w:b/>
+          <w:bCs/>
+        </w:rPr>
+        <w:t>[</w:t>
+      </w:r>
+      <w:proofErr w:type="gramEnd"/>
+      <w:r>
+        <w:rPr>
+          <w:b/>
+          <w:bCs/>
+        </w:rPr>
+        <w:t>32];</w:t>
+      </w:r>
+    </w:p>
+    <w:p>
+      <w:pPr>
+        <w:pStyle w:val="Prrafodelista"/>
+        <w:numPr>
+          <w:ilvl w:val="0"/>
+          <w:numId w:val="10"/>
+        </w:numPr>
+        <w:spacing w:after="0"/>
+        <w:rPr>
+          <w:b/>
+          <w:bCs/>
+        </w:rPr>
+      </w:pPr>
+      <w:proofErr w:type="spellStart"/>
+      <w:r>
+        <w:rPr>
+          <w:b/>
+          <w:bCs/>
+        </w:rPr>
+        <w:t>float</w:t>
+      </w:r>
+      <w:proofErr w:type="spellEnd"/>
+      <w:r>
+        <w:rPr>
+          <w:b/>
+          <w:bCs/>
+        </w:rPr>
+        <w:t xml:space="preserve"> monto;</w:t>
+      </w:r>
+    </w:p>
+    <w:p>
+      <w:pPr>
+        <w:pStyle w:val="Prrafodelista"/>
+        <w:numPr>
+          <w:ilvl w:val="0"/>
+          <w:numId w:val="10"/>
+        </w:numPr>
+        <w:spacing w:after="0"/>
+        <w:rPr>
+          <w:b/>
+          <w:bCs/>
+        </w:rPr>
+      </w:pPr>
+      <w:proofErr w:type="spellStart"/>
+      <w:r>
+        <w:rPr>
+          <w:b/>
+          <w:bCs/>
+        </w:rPr>
+        <w:t>char</w:t>
+      </w:r>
+      <w:proofErr w:type="spellEnd"/>
+      <w:r>
+        <w:rPr>
+          <w:b/>
+          <w:bCs/>
+        </w:rPr>
+        <w:t xml:space="preserve"> </w:t>
+      </w:r>
+      <w:proofErr w:type="gramStart"/>
+      <w:r>
+        <w:rPr>
+          <w:b/>
+          <w:bCs/>
+        </w:rPr>
+        <w:t>anotaciones[</w:t>
+      </w:r>
+      <w:proofErr w:type="gramEnd"/>
+      <w:r>
+        <w:rPr>
+          <w:b/>
+          <w:bCs/>
+        </w:rPr>
+        <w:t>1000];</w:t>
+      </w:r>
+    </w:p>
+    <w:p>
+      <w:pPr>
+        <w:spacing w:after="0"/>
+        <w:rPr>
+          <w:b/>
+          <w:bCs/>
+        </w:rPr>
+      </w:pPr>
+    </w:p>
+    <w:p>
+      <w:pPr>
+        <w:rPr>
+          <w:sz w:val="28"/>
+          <w:szCs w:val="28"/>
+        </w:rPr>
+      </w:pPr>
+      <w:r>
+        <w:rPr>
+          <w:b/>
+          <w:bCs/>
+          <w:sz w:val="28"/>
+          <w:szCs w:val="28"/>
+        </w:rPr>
+        <w:t xml:space="preserve">Métodos </w:t>
+      </w:r>
+      <w:r>
+        <w:rPr>
+          <w:sz w:val="28"/>
+          <w:szCs w:val="28"/>
+        </w:rPr>
+        <w:t>(</w:t>
+      </w:r>
+      <w:r>
+        <w:t>posibles métodos a considerar</w:t>
+      </w:r>
+      <w:r>
+        <w:rPr>
+          <w:sz w:val="28"/>
+          <w:szCs w:val="28"/>
+        </w:rPr>
+        <w:t>):</w:t>
+      </w:r>
+    </w:p>
+    <w:p>
+      <w:pPr>
+        <w:spacing w:after="0"/>
+      </w:pPr>
+      <w:r>
+        <w:t xml:space="preserve">Constructores, destructores </w:t>
+      </w:r>
+    </w:p>
+    <w:p>
+      <w:pPr>
+        <w:pStyle w:val="Prrafodelista"/>
+        <w:numPr>
+          <w:ilvl w:val="0"/>
+          <w:numId w:val="11"/>
+        </w:numPr>
+        <w:spacing w:after="0"/>
+      </w:pPr>
+      <w:proofErr w:type="spellStart"/>
+      <w:proofErr w:type="gramStart"/>
+      <w:r>
+        <w:t>Reservacion</w:t>
+      </w:r>
+      <w:proofErr w:type="spellEnd"/>
+      <w:r>
+        <w:t>(</w:t>
+      </w:r>
+      <w:proofErr w:type="gramEnd"/>
+      <w:r>
+        <w:t>);</w:t>
+      </w:r>
+    </w:p>
+    <w:p>
+      <w:pPr>
+        <w:pStyle w:val="Prrafodelista"/>
+        <w:numPr>
+          <w:ilvl w:val="0"/>
+          <w:numId w:val="11"/>
+        </w:numPr>
+        <w:spacing w:after="0"/>
+      </w:pPr>
+      <w:proofErr w:type="spellStart"/>
+      <w:r>
+        <w:t>bool</w:t>
+      </w:r>
+      <w:proofErr w:type="spellEnd"/>
+      <w:r>
+        <w:t xml:space="preserve"> </w:t>
+      </w:r>
+      <w:proofErr w:type="spellStart"/>
+      <w:proofErr w:type="gramStart"/>
+      <w:r>
+        <w:t>estaActiva</w:t>
+      </w:r>
+      <w:proofErr w:type="spellEnd"/>
+      <w:r>
+        <w:t>(</w:t>
+      </w:r>
+      <w:proofErr w:type="gramEnd"/>
+      <w:r>
+        <w:t>);</w:t>
+      </w:r>
+    </w:p>
+    <w:p>
+      <w:pPr>
+        <w:pStyle w:val="Prrafodelista"/>
+        <w:numPr>
+          <w:ilvl w:val="0"/>
+          <w:numId w:val="11"/>
+        </w:numPr>
+        <w:spacing w:after="0"/>
+      </w:pPr>
+      <w:proofErr w:type="spellStart"/>
+      <w:r>
+        <w:t>void</w:t>
+      </w:r>
+      <w:proofErr w:type="spellEnd"/>
+      <w:r>
+        <w:t xml:space="preserve"> </w:t>
+      </w:r>
+      <w:proofErr w:type="spellStart"/>
+      <w:proofErr w:type="gramStart"/>
+      <w:r>
+        <w:t>mostrarComprobante</w:t>
+      </w:r>
+      <w:proofErr w:type="spellEnd"/>
+      <w:r>
+        <w:t>(</w:t>
+      </w:r>
+      <w:proofErr w:type="gramEnd"/>
+      <w:r>
+        <w:t>);</w:t>
+      </w:r>
+    </w:p>
+    <w:p>
+      <w:pPr>
+        <w:pStyle w:val="Prrafodelista"/>
+        <w:numPr>
+          <w:ilvl w:val="0"/>
+          <w:numId w:val="11"/>
+        </w:numPr>
+        <w:spacing w:after="0"/>
+      </w:pPr>
+      <w:proofErr w:type="spellStart"/>
+      <w:r>
+        <w:t>bool</w:t>
+      </w:r>
+      <w:proofErr w:type="spellEnd"/>
+      <w:r>
+        <w:t xml:space="preserve"> </w:t>
+      </w:r>
+      <w:proofErr w:type="spellStart"/>
+      <w:proofErr w:type="gramStart"/>
+      <w:r>
+        <w:t>secruza</w:t>
+      </w:r>
+      <w:proofErr w:type="spellEnd"/>
+      <w:r>
+        <w:t>(</w:t>
+      </w:r>
+      <w:proofErr w:type="gramEnd"/>
+      <w:r>
+        <w:t>);</w:t>
+      </w:r>
+    </w:p>
+    <w:p>
+      <w:pPr>
+        <w:sectPr>
+          <w:type w:val="continuous"/>
+          <w:pgSz w:w="12240" w:h="15840"/>
+          <w:pgMar w:top="1440" w:right="1800" w:bottom="1440" w:left="1800" w:header="720" w:footer="720" w:gutter="0"/>
+          <w:cols w:num="2" w:space="720"/>
+          <w:docGrid w:linePitch="360"/>
+        </w:sectPr>
+      </w:pPr>
+    </w:p>
+    <w:p/>
+    <w:p>
+      <w:pPr>
+        <w:rPr>
+          <w:b/>
+          <w:bCs/>
+          <w:sz w:val="28"/>
+          <w:szCs w:val="28"/>
+        </w:rPr>
+      </w:pPr>
+    </w:p>
+    <w:p>
+      <w:pPr>
+        <w:rPr>
+          <w:b/>
+          <w:bCs/>
+          <w:sz w:val="28"/>
+          <w:szCs w:val="28"/>
+        </w:rPr>
+      </w:pPr>
+    </w:p>
+    <w:p>
+      <w:pPr>
+        <w:rPr>
+          <w:b/>
+          <w:bCs/>
+          <w:sz w:val="28"/>
+          <w:szCs w:val="28"/>
+        </w:rPr>
+      </w:pPr>
+    </w:p>
+    <w:p>
+      <w:pPr>
+        <w:rPr>
+          <w:b/>
+          <w:bCs/>
+          <w:sz w:val="28"/>
+          <w:szCs w:val="28"/>
+        </w:rPr>
+      </w:pPr>
+    </w:p>
+    <w:p>
+      <w:pPr>
+        <w:rPr>
+          <w:b/>
+          <w:bCs/>
+          <w:sz w:val="28"/>
+          <w:szCs w:val="28"/>
+        </w:rPr>
+      </w:pPr>
+    </w:p>
+    <w:p>
+      <w:pPr>
+        <w:rPr>
+          <w:b/>
+          <w:bCs/>
+          <w:sz w:val="28"/>
+          <w:szCs w:val="28"/>
+        </w:rPr>
+        <w:sectPr>
+          <w:type w:val="continuous"/>
+          <w:pgSz w:w="12240" w:h="15840"/>
+          <w:pgMar w:top="1440" w:right="1800" w:bottom="1440" w:left="1800" w:header="720" w:footer="720" w:gutter="0"/>
+          <w:cols w:space="720"/>
+          <w:docGrid w:linePitch="360"/>
+        </w:sectPr>
+      </w:pPr>
+    </w:p>
+    <w:p>
+      <w:pPr>
+        <w:rPr>
+          <w:b/>
+          <w:bCs/>
+          <w:sz w:val="28"/>
+          <w:szCs w:val="28"/>
+        </w:rPr>
+      </w:pPr>
+      <w:r>
+        <w:rPr>
+          <w:b/>
+          <w:bCs/>
+          <w:sz w:val="28"/>
+          <w:szCs w:val="28"/>
+        </w:rPr>
+        <w:t>A</w:t>
+      </w:r>
+      <w:r>
+        <w:rPr>
+          <w:b/>
+          <w:bCs/>
+          <w:sz w:val="28"/>
+          <w:szCs w:val="28"/>
+        </w:rPr>
+        <w:t>nfitrión:</w:t>
+      </w:r>
+    </w:p>
+    <w:p>
+      <w:pPr>
+        <w:rPr>
+          <w:b/>
+          <w:bCs/>
+          <w:sz w:val="28"/>
+          <w:szCs w:val="28"/>
+        </w:rPr>
+      </w:pPr>
+      <w:r>
+        <w:rPr>
+          <w:b/>
+          <w:bCs/>
+          <w:sz w:val="28"/>
+          <w:szCs w:val="28"/>
+        </w:rPr>
+        <w:t>Atributos</w:t>
+      </w:r>
+    </w:p>
+    <w:p>
+      <w:pPr>
+        <w:pStyle w:val="Prrafodelista"/>
+        <w:numPr>
+          <w:ilvl w:val="0"/>
+          <w:numId w:val="12"/>
+        </w:numPr>
+        <w:spacing w:after="0"/>
+        <w:rPr>
+          <w:b/>
+          <w:bCs/>
+          <w:sz w:val="28"/>
+          <w:szCs w:val="28"/>
+        </w:rPr>
+      </w:pPr>
+      <w:proofErr w:type="spellStart"/>
+      <w:r>
+        <w:rPr>
+          <w:b/>
+          <w:bCs/>
+          <w:sz w:val="28"/>
+          <w:szCs w:val="28"/>
+        </w:rPr>
+        <w:t>int</w:t>
+      </w:r>
+      <w:proofErr w:type="spellEnd"/>
+      <w:r>
+        <w:rPr>
+          <w:b/>
+          <w:bCs/>
+          <w:sz w:val="28"/>
+          <w:szCs w:val="28"/>
+        </w:rPr>
+        <w:t xml:space="preserve"> documento;</w:t>
+      </w:r>
+    </w:p>
+    <w:p>
+      <w:pPr>
+        <w:pStyle w:val="Prrafodelista"/>
+        <w:numPr>
+          <w:ilvl w:val="0"/>
+          <w:numId w:val="12"/>
+        </w:numPr>
+        <w:spacing w:after="0"/>
+        <w:rPr>
+          <w:b/>
+          <w:bCs/>
+          <w:sz w:val="28"/>
+          <w:szCs w:val="28"/>
+        </w:rPr>
+      </w:pPr>
+      <w:proofErr w:type="spellStart"/>
+      <w:r>
+        <w:rPr>
+          <w:b/>
+          <w:bCs/>
+          <w:sz w:val="28"/>
+          <w:szCs w:val="28"/>
+        </w:rPr>
+        <w:t>int</w:t>
+      </w:r>
+      <w:proofErr w:type="spellEnd"/>
+      <w:r>
+        <w:rPr>
+          <w:b/>
+          <w:bCs/>
+          <w:sz w:val="28"/>
+          <w:szCs w:val="28"/>
+        </w:rPr>
+        <w:t xml:space="preserve"> </w:t>
+      </w:r>
+      <w:proofErr w:type="spellStart"/>
+      <w:r>
+        <w:rPr>
+          <w:b/>
+          <w:bCs/>
+          <w:sz w:val="28"/>
+          <w:szCs w:val="28"/>
+        </w:rPr>
+        <w:t>antiguedad</w:t>
+      </w:r>
+      <w:proofErr w:type="spellEnd"/>
+      <w:r>
+        <w:rPr>
+          <w:b/>
+          <w:bCs/>
+          <w:sz w:val="28"/>
+          <w:szCs w:val="28"/>
+        </w:rPr>
+        <w:t>;</w:t>
+      </w:r>
+    </w:p>
+    <w:p>
+      <w:pPr>
+        <w:pStyle w:val="Prrafodelista"/>
+        <w:numPr>
+          <w:ilvl w:val="0"/>
+          <w:numId w:val="12"/>
+        </w:numPr>
+        <w:spacing w:after="0"/>
+        <w:rPr>
+          <w:b/>
+          <w:bCs/>
+          <w:sz w:val="28"/>
+          <w:szCs w:val="28"/>
+        </w:rPr>
+      </w:pPr>
+      <w:proofErr w:type="spellStart"/>
+      <w:r>
+        <w:rPr>
+          <w:b/>
+          <w:bCs/>
+          <w:sz w:val="28"/>
+          <w:szCs w:val="28"/>
+        </w:rPr>
+        <w:t>float</w:t>
+      </w:r>
+      <w:proofErr w:type="spellEnd"/>
+      <w:r>
+        <w:rPr>
+          <w:b/>
+          <w:bCs/>
+          <w:sz w:val="28"/>
+          <w:szCs w:val="28"/>
+        </w:rPr>
+        <w:t xml:space="preserve"> </w:t>
+      </w:r>
+      <w:proofErr w:type="spellStart"/>
+      <w:r>
+        <w:rPr>
+          <w:b/>
+          <w:bCs/>
+          <w:sz w:val="28"/>
+          <w:szCs w:val="28"/>
+        </w:rPr>
+        <w:t>puntuacion</w:t>
+      </w:r>
+      <w:proofErr w:type="spellEnd"/>
+      <w:r>
+        <w:rPr>
+          <w:b/>
+          <w:bCs/>
+          <w:sz w:val="28"/>
+          <w:szCs w:val="28"/>
+        </w:rPr>
+        <w:t>;</w:t>
+      </w:r>
+    </w:p>
+    <w:p>
+      <w:pPr>
+        <w:pStyle w:val="Prrafodelista"/>
+        <w:numPr>
+          <w:ilvl w:val="0"/>
+          <w:numId w:val="12"/>
+        </w:numPr>
+        <w:spacing w:after="0"/>
+        <w:rPr>
+          <w:b/>
+          <w:bCs/>
+          <w:sz w:val="28"/>
+          <w:szCs w:val="28"/>
+        </w:rPr>
+      </w:pPr>
+      <w:proofErr w:type="spellStart"/>
+      <w:r>
+        <w:rPr>
+          <w:b/>
+          <w:bCs/>
+          <w:sz w:val="28"/>
+          <w:szCs w:val="28"/>
+        </w:rPr>
+        <w:t>int</w:t>
+      </w:r>
+      <w:proofErr w:type="spellEnd"/>
+      <w:r>
+        <w:rPr>
+          <w:b/>
+          <w:bCs/>
+          <w:sz w:val="28"/>
+          <w:szCs w:val="28"/>
+        </w:rPr>
+        <w:t xml:space="preserve">* </w:t>
+      </w:r>
+      <w:proofErr w:type="spellStart"/>
+      <w:r>
+        <w:rPr>
+          <w:b/>
+          <w:bCs/>
+          <w:sz w:val="28"/>
+          <w:szCs w:val="28"/>
+        </w:rPr>
+        <w:t>codigosAlojamientos</w:t>
+      </w:r>
+      <w:proofErr w:type="spellEnd"/>
+      <w:r>
+        <w:rPr>
+          <w:b/>
+          <w:bCs/>
+          <w:sz w:val="28"/>
+          <w:szCs w:val="28"/>
+        </w:rPr>
+        <w:t>;</w:t>
+      </w:r>
+    </w:p>
+    <w:p>
+      <w:pPr>
+        <w:pStyle w:val="Prrafodelista"/>
+        <w:numPr>
+          <w:ilvl w:val="0"/>
+          <w:numId w:val="12"/>
+        </w:numPr>
+        <w:spacing w:after="0"/>
+        <w:rPr>
+          <w:b/>
+          <w:bCs/>
+          <w:sz w:val="28"/>
+          <w:szCs w:val="28"/>
+        </w:rPr>
+      </w:pPr>
+      <w:proofErr w:type="spellStart"/>
+      <w:r>
+        <w:rPr>
+          <w:b/>
+          <w:bCs/>
+          <w:sz w:val="28"/>
+          <w:szCs w:val="28"/>
+        </w:rPr>
+        <w:t>int</w:t>
+      </w:r>
+      <w:proofErr w:type="spellEnd"/>
+      <w:r>
+        <w:rPr>
+          <w:b/>
+          <w:bCs/>
+          <w:sz w:val="28"/>
+          <w:szCs w:val="28"/>
+        </w:rPr>
+        <w:t xml:space="preserve"> </w:t>
+      </w:r>
+      <w:proofErr w:type="spellStart"/>
+      <w:r>
+        <w:rPr>
+          <w:b/>
+          <w:bCs/>
+          <w:sz w:val="28"/>
+          <w:szCs w:val="28"/>
+        </w:rPr>
+        <w:t>cantidadAlojamientos</w:t>
+      </w:r>
+      <w:proofErr w:type="spellEnd"/>
+      <w:r>
+        <w:rPr>
+          <w:b/>
+          <w:bCs/>
+          <w:sz w:val="28"/>
+          <w:szCs w:val="28"/>
+        </w:rPr>
+        <w:t>;</w:t>
+      </w:r>
+    </w:p>
+    <w:p>
+      <w:pPr>
+        <w:spacing w:after="0"/>
+        <w:rPr>
+          <w:b/>
+          <w:bCs/>
+          <w:sz w:val="28"/>
+          <w:szCs w:val="28"/>
+        </w:rPr>
+      </w:pPr>
+    </w:p>
+    <w:p>
+      <w:pPr>
+        <w:spacing w:after="0"/>
+        <w:rPr>
+          <w:sz w:val="28"/>
+          <w:szCs w:val="28"/>
+        </w:rPr>
+      </w:pPr>
+      <w:r>
+        <w:rPr>
+          <w:b/>
+          <w:bCs/>
+          <w:sz w:val="28"/>
+          <w:szCs w:val="28"/>
+        </w:rPr>
+        <w:t xml:space="preserve">Métodos </w:t>
+      </w:r>
+      <w:r>
+        <w:rPr>
+          <w:sz w:val="28"/>
+          <w:szCs w:val="28"/>
+        </w:rPr>
+        <w:t>(</w:t>
+      </w:r>
+      <w:r>
+        <w:t>posibles métodos a considerar</w:t>
+      </w:r>
+      <w:r>
+        <w:rPr>
+          <w:sz w:val="28"/>
+          <w:szCs w:val="28"/>
+        </w:rPr>
+        <w:t>):</w:t>
+      </w:r>
+    </w:p>
+    <w:p>
+      <w:pPr>
+        <w:spacing w:after="0"/>
+      </w:pPr>
+      <w:r>
+        <w:t xml:space="preserve">Constructores, destructores </w:t>
+      </w:r>
+    </w:p>
+    <w:p>
+      <w:pPr>
+        <w:pStyle w:val="Prrafodelista"/>
+        <w:numPr>
+          <w:ilvl w:val="0"/>
+          <w:numId w:val="13"/>
+        </w:numPr>
+        <w:spacing w:after="0"/>
+        <w:rPr>
+          <w:b/>
+          <w:bCs/>
+          <w:sz w:val="28"/>
+          <w:szCs w:val="28"/>
+        </w:rPr>
+      </w:pPr>
+      <w:proofErr w:type="spellStart"/>
+      <w:proofErr w:type="gramStart"/>
+      <w:r>
+        <w:rPr>
+          <w:b/>
+          <w:bCs/>
+          <w:sz w:val="28"/>
+          <w:szCs w:val="28"/>
+        </w:rPr>
+        <w:t>Anfitrion</w:t>
+      </w:r>
+      <w:proofErr w:type="spellEnd"/>
+      <w:r>
+        <w:rPr>
+          <w:b/>
+          <w:bCs/>
+          <w:sz w:val="28"/>
+          <w:szCs w:val="28"/>
+        </w:rPr>
+        <w:t>(</w:t>
+      </w:r>
+      <w:proofErr w:type="gramEnd"/>
+      <w:r>
+        <w:rPr>
+          <w:b/>
+          <w:bCs/>
+          <w:sz w:val="28"/>
+          <w:szCs w:val="28"/>
+        </w:rPr>
+        <w:t>);</w:t>
+      </w:r>
+    </w:p>
+    <w:p>
+      <w:pPr>
+        <w:pStyle w:val="Prrafodelista"/>
+        <w:numPr>
+          <w:ilvl w:val="0"/>
+          <w:numId w:val="13"/>
+        </w:numPr>
+        <w:spacing w:after="0"/>
+        <w:rPr>
+          <w:b/>
+          <w:bCs/>
+          <w:sz w:val="28"/>
+          <w:szCs w:val="28"/>
+        </w:rPr>
+      </w:pPr>
+      <w:proofErr w:type="spellStart"/>
+      <w:r>
+        <w:rPr>
+          <w:b/>
+          <w:bCs/>
+          <w:sz w:val="28"/>
+          <w:szCs w:val="28"/>
+        </w:rPr>
+        <w:t>void</w:t>
+      </w:r>
+      <w:proofErr w:type="spellEnd"/>
+      <w:r>
+        <w:rPr>
+          <w:b/>
+          <w:bCs/>
+          <w:sz w:val="28"/>
+          <w:szCs w:val="28"/>
+        </w:rPr>
+        <w:t xml:space="preserve"> </w:t>
+      </w:r>
+      <w:proofErr w:type="spellStart"/>
+      <w:proofErr w:type="gramStart"/>
+      <w:r>
+        <w:rPr>
+          <w:b/>
+          <w:bCs/>
+          <w:sz w:val="28"/>
+          <w:szCs w:val="28"/>
+        </w:rPr>
+        <w:t>agregarAlojamiento</w:t>
+      </w:r>
+      <w:proofErr w:type="spellEnd"/>
+      <w:r>
+        <w:rPr>
+          <w:b/>
+          <w:bCs/>
+          <w:sz w:val="28"/>
+          <w:szCs w:val="28"/>
+        </w:rPr>
+        <w:t>(</w:t>
+      </w:r>
+      <w:proofErr w:type="gramEnd"/>
+      <w:r>
+        <w:rPr>
+          <w:b/>
+          <w:bCs/>
+          <w:sz w:val="28"/>
+          <w:szCs w:val="28"/>
+        </w:rPr>
+        <w:t>);</w:t>
+      </w:r>
+    </w:p>
+    <w:p>
+      <w:pPr>
+        <w:pStyle w:val="Prrafodelista"/>
+        <w:numPr>
+          <w:ilvl w:val="0"/>
+          <w:numId w:val="13"/>
+        </w:numPr>
+        <w:spacing w:after="0"/>
+        <w:rPr>
+          <w:b/>
+          <w:bCs/>
+          <w:sz w:val="28"/>
+          <w:szCs w:val="28"/>
+        </w:rPr>
+      </w:pPr>
+      <w:proofErr w:type="spellStart"/>
+      <w:r>
+        <w:rPr>
+          <w:b/>
+          <w:bCs/>
+          <w:sz w:val="28"/>
+          <w:szCs w:val="28"/>
+        </w:rPr>
+        <w:t>void</w:t>
+      </w:r>
+      <w:proofErr w:type="spellEnd"/>
+      <w:r>
+        <w:rPr>
+          <w:b/>
+          <w:bCs/>
+          <w:sz w:val="28"/>
+          <w:szCs w:val="28"/>
+        </w:rPr>
+        <w:t xml:space="preserve"> </w:t>
+      </w:r>
+      <w:proofErr w:type="spellStart"/>
+      <w:proofErr w:type="gramStart"/>
+      <w:r>
+        <w:rPr>
+          <w:b/>
+          <w:bCs/>
+          <w:sz w:val="28"/>
+          <w:szCs w:val="28"/>
+        </w:rPr>
+        <w:t>consultarReservasActivas</w:t>
+      </w:r>
+      <w:proofErr w:type="spellEnd"/>
+      <w:r>
+        <w:rPr>
+          <w:b/>
+          <w:bCs/>
+          <w:sz w:val="28"/>
+          <w:szCs w:val="28"/>
+        </w:rPr>
+        <w:t>(</w:t>
+      </w:r>
+      <w:proofErr w:type="gramEnd"/>
+      <w:r>
+        <w:rPr>
+          <w:b/>
+          <w:bCs/>
+          <w:sz w:val="28"/>
+          <w:szCs w:val="28"/>
+        </w:rPr>
+        <w:t>);</w:t>
+      </w:r>
+    </w:p>
+    <w:p>
+      <w:pPr>
+        <w:pStyle w:val="Prrafodelista"/>
+        <w:numPr>
+          <w:ilvl w:val="0"/>
+          <w:numId w:val="13"/>
+        </w:numPr>
+        <w:spacing w:after="0"/>
+        <w:rPr>
+          <w:b/>
+          <w:bCs/>
+          <w:sz w:val="28"/>
+          <w:szCs w:val="28"/>
+        </w:rPr>
+      </w:pPr>
+      <w:proofErr w:type="spellStart"/>
+      <w:r>
+        <w:rPr>
+          <w:b/>
+          <w:bCs/>
+          <w:sz w:val="28"/>
+          <w:szCs w:val="28"/>
+        </w:rPr>
+        <w:t>void</w:t>
+      </w:r>
+      <w:proofErr w:type="spellEnd"/>
+      <w:r>
+        <w:rPr>
+          <w:b/>
+          <w:bCs/>
+          <w:sz w:val="28"/>
+          <w:szCs w:val="28"/>
+        </w:rPr>
+        <w:t xml:space="preserve"> </w:t>
+      </w:r>
+      <w:proofErr w:type="spellStart"/>
+      <w:proofErr w:type="gramStart"/>
+      <w:r>
+        <w:rPr>
+          <w:b/>
+          <w:bCs/>
+          <w:sz w:val="28"/>
+          <w:szCs w:val="28"/>
+        </w:rPr>
+        <w:t>actualizarHistorico</w:t>
+      </w:r>
+      <w:proofErr w:type="spellEnd"/>
+      <w:r>
+        <w:rPr>
+          <w:b/>
+          <w:bCs/>
+          <w:sz w:val="28"/>
+          <w:szCs w:val="28"/>
+        </w:rPr>
+        <w:t>(</w:t>
+      </w:r>
+      <w:proofErr w:type="gramEnd"/>
+      <w:r>
+        <w:rPr>
+          <w:b/>
+          <w:bCs/>
+          <w:sz w:val="28"/>
+          <w:szCs w:val="28"/>
+        </w:rPr>
+        <w:t>);</w:t>
+      </w:r>
+    </w:p>
+    <w:p>
+      <w:pPr>
+        <w:sectPr>
+          <w:type w:val="continuous"/>
+          <w:pgSz w:w="12240" w:h="15840"/>
+          <w:pgMar w:top="1440" w:right="1800" w:bottom="1440" w:left="1800" w:header="720" w:footer="720" w:gutter="0"/>
+          <w:cols w:num="2" w:space="720"/>
+          <w:docGrid w:linePitch="360"/>
+        </w:sectPr>
+      </w:pPr>
+    </w:p>
+    <w:p/>
     <w:sectPr>
+      <w:type w:val="continuous"/>
       <w:pgSz w:w="12240" w:h="15840"/>
       <w:pgMar w:top="1440" w:right="1800" w:bottom="1440" w:left="1800" w:header="720" w:footer="720" w:gutter="0"/>
       <w:cols w:space="720"/>
@@ -2381,6 +4560,119 @@
 <file path=word/numbering.xml><?xml version="1.0" encoding="utf-8"?>
 <w:numbering xmlns:wpc="http://schemas.microsoft.com/office/word/2010/wordprocessingCanvas" xmlns:cx="http://schemas.microsoft.com/office/drawing/2014/chartex" xmlns:cx1="http://schemas.microsoft.com/office/drawing/2015/9/8/chartex" xmlns:cx2="http://schemas.microsoft.com/office/drawing/2015/10/21/chartex" xmlns:cx3="http://schemas.microsoft.com/office/drawing/2016/5/9/chartex" xmlns:cx4="http://schemas.microsoft.com/office/drawing/2016/5/10/chartex" xmlns:cx5="http://schemas.microsoft.com/office/drawing/2016/5/11/chartex" xmlns:cx6="http://schemas.microsoft.com/office/drawing/2016/5/12/chartex" xmlns:cx7="http://schemas.microsoft.com/office/drawing/2016/5/13/chartex" xmlns:cx8="http://schemas.microsoft.com/office/drawing/2016/5/14/chartex" xmlns:mc="http://schemas.openxmlformats.org/markup-compatibility/2006" xmlns:aink="http://schemas.microsoft.com/office/drawing/2016/ink" xmlns:am3d="http://schemas.microsoft.com/office/drawing/2017/model3d" xmlns:o="urn:schemas-microsoft-com:office:office" xmlns:oel="http://schemas.microsoft.com/office/2019/extlst" xmlns:r="http://schemas.openxmlformats.org/officeDocument/2006/relationships" xmlns:m="http://schemas.openxmlformats.org/officeDocument/2006/math" xmlns:v="urn:schemas-microsoft-com:vml" xmlns:wp14="http://schemas.microsoft.com/office/word/2010/wordprocessingDrawing" xmlns:wp="http://schemas.openxmlformats.org/drawingml/2006/wordprocessingDrawing" xmlns:w10="urn:schemas-microsoft-com:office:word" xmlns:w="http://schemas.openxmlformats.org/wordprocessingml/2006/main" xmlns:w14="http://schemas.microsoft.com/office/word/2010/wordml" xmlns:w15="http://schemas.microsoft.com/office/word/2012/wordml" xmlns:w16cex="http://schemas.microsoft.com/office/word/2018/wordml/cex" xmlns:w16cid="http://schemas.microsoft.com/office/word/2016/wordml/cid" xmlns:w16="http://schemas.microsoft.com/office/word/2018/wordml" xmlns:w16du="http://schemas.microsoft.com/office/word/2023/wordml/word16du" xmlns:w16sdtdh="http://schemas.microsoft.com/office/word/2020/wordml/sdtdatahash" xmlns:w16sdtfl="http://schemas.microsoft.com/office/word/2024/wordml/sdtformatlock" xmlns:w16se="http://schemas.microsoft.com/office/word/2015/wordml/symex" xmlns:wpg="http://schemas.microsoft.com/office/word/2010/wordprocessingGroup" xmlns:wpi="http://schemas.microsoft.com/office/word/2010/wordprocessingInk" xmlns:wne="http://schemas.microsoft.com/office/word/2006/wordml" xmlns:wps="http://schemas.microsoft.com/office/word/2010/wordprocessingShape" mc:Ignorable="w14 w15 w16se w16cid w16 w16cex w16sdtdh w16sdtfl w16du wp14">
   <w:abstractNum w:abstractNumId="0" w15:restartNumberingAfterBreak="0">
+    <w:nsid w:val="01E60931"/>
+    <w:multiLevelType w:val="hybridMultilevel"/>
+    <w:tmpl w:val="9B4A0E24"/>
+    <w:lvl w:ilvl="0" w:tplc="240A0001">
+      <w:start w:val="1"/>
+      <w:numFmt w:val="bullet"/>
+      <w:lvlText w:val=""/>
+      <w:lvlJc w:val="left"/>
+      <w:pPr>
+        <w:ind w:left="720" w:hanging="360"/>
+      </w:pPr>
+      <w:rPr>
+        <w:rFonts w:ascii="Symbol" w:hAnsi="Symbol" w:hint="default"/>
+      </w:rPr>
+    </w:lvl>
+    <w:lvl w:ilvl="1" w:tplc="240A0003" w:tentative="1">
+      <w:start w:val="1"/>
+      <w:numFmt w:val="bullet"/>
+      <w:lvlText w:val="o"/>
+      <w:lvlJc w:val="left"/>
+      <w:pPr>
+        <w:ind w:left="1440" w:hanging="360"/>
+      </w:pPr>
+      <w:rPr>
+        <w:rFonts w:ascii="Courier New" w:hAnsi="Courier New" w:cs="Courier New" w:hint="default"/>
+      </w:rPr>
+    </w:lvl>
+    <w:lvl w:ilvl="2" w:tplc="240A0005" w:tentative="1">
+      <w:start w:val="1"/>
+      <w:numFmt w:val="bullet"/>
+      <w:lvlText w:val=""/>
+      <w:lvlJc w:val="left"/>
+      <w:pPr>
+        <w:ind w:left="2160" w:hanging="360"/>
+      </w:pPr>
+      <w:rPr>
+        <w:rFonts w:ascii="Wingdings" w:hAnsi="Wingdings" w:hint="default"/>
+      </w:rPr>
+    </w:lvl>
+    <w:lvl w:ilvl="3" w:tplc="240A0001" w:tentative="1">
+      <w:start w:val="1"/>
+      <w:numFmt w:val="bullet"/>
+      <w:lvlText w:val=""/>
+      <w:lvlJc w:val="left"/>
+      <w:pPr>
+        <w:ind w:left="2880" w:hanging="360"/>
+      </w:pPr>
+      <w:rPr>
+        <w:rFonts w:ascii="Symbol" w:hAnsi="Symbol" w:hint="default"/>
+      </w:rPr>
+    </w:lvl>
+    <w:lvl w:ilvl="4" w:tplc="240A0003" w:tentative="1">
+      <w:start w:val="1"/>
+      <w:numFmt w:val="bullet"/>
+      <w:lvlText w:val="o"/>
+      <w:lvlJc w:val="left"/>
+      <w:pPr>
+        <w:ind w:left="3600" w:hanging="360"/>
+      </w:pPr>
+      <w:rPr>
+        <w:rFonts w:ascii="Courier New" w:hAnsi="Courier New" w:cs="Courier New" w:hint="default"/>
+      </w:rPr>
+    </w:lvl>
+    <w:lvl w:ilvl="5" w:tplc="240A0005" w:tentative="1">
+      <w:start w:val="1"/>
+      <w:numFmt w:val="bullet"/>
+      <w:lvlText w:val=""/>
+      <w:lvlJc w:val="left"/>
+      <w:pPr>
+        <w:ind w:left="4320" w:hanging="360"/>
+      </w:pPr>
+      <w:rPr>
+        <w:rFonts w:ascii="Wingdings" w:hAnsi="Wingdings" w:hint="default"/>
+      </w:rPr>
+    </w:lvl>
+    <w:lvl w:ilvl="6" w:tplc="240A0001" w:tentative="1">
+      <w:start w:val="1"/>
+      <w:numFmt w:val="bullet"/>
+      <w:lvlText w:val=""/>
+      <w:lvlJc w:val="left"/>
+      <w:pPr>
+        <w:ind w:left="5040" w:hanging="360"/>
+      </w:pPr>
+      <w:rPr>
+        <w:rFonts w:ascii="Symbol" w:hAnsi="Symbol" w:hint="default"/>
+      </w:rPr>
+    </w:lvl>
+    <w:lvl w:ilvl="7" w:tplc="240A0003" w:tentative="1">
+      <w:start w:val="1"/>
+      <w:numFmt w:val="bullet"/>
+      <w:lvlText w:val="o"/>
+      <w:lvlJc w:val="left"/>
+      <w:pPr>
+        <w:ind w:left="5760" w:hanging="360"/>
+      </w:pPr>
+      <w:rPr>
+        <w:rFonts w:ascii="Courier New" w:hAnsi="Courier New" w:cs="Courier New" w:hint="default"/>
+      </w:rPr>
+    </w:lvl>
+    <w:lvl w:ilvl="8" w:tplc="240A0005" w:tentative="1">
+      <w:start w:val="1"/>
+      <w:numFmt w:val="bullet"/>
+      <w:lvlText w:val=""/>
+      <w:lvlJc w:val="left"/>
+      <w:pPr>
+        <w:ind w:left="6480" w:hanging="360"/>
+      </w:pPr>
+      <w:rPr>
+        <w:rFonts w:ascii="Wingdings" w:hAnsi="Wingdings" w:hint="default"/>
+      </w:rPr>
+    </w:lvl>
+  </w:abstractNum>
+  <w:abstractNum w:abstractNumId="1" w15:restartNumberingAfterBreak="0">
     <w:nsid w:val="03A21F1D"/>
     <w:multiLevelType w:val="hybridMultilevel"/>
     <w:tmpl w:val="DD024D38"/>
@@ -2469,7 +4761,120 @@
       </w:pPr>
     </w:lvl>
   </w:abstractNum>
-  <w:abstractNum w:abstractNumId="1" w15:restartNumberingAfterBreak="0">
+  <w:abstractNum w:abstractNumId="2" w15:restartNumberingAfterBreak="0">
+    <w:nsid w:val="0D0402D4"/>
+    <w:multiLevelType w:val="hybridMultilevel"/>
+    <w:tmpl w:val="4D6C94D6"/>
+    <w:lvl w:ilvl="0" w:tplc="240A0001">
+      <w:start w:val="1"/>
+      <w:numFmt w:val="bullet"/>
+      <w:lvlText w:val=""/>
+      <w:lvlJc w:val="left"/>
+      <w:pPr>
+        <w:ind w:left="720" w:hanging="360"/>
+      </w:pPr>
+      <w:rPr>
+        <w:rFonts w:ascii="Symbol" w:hAnsi="Symbol" w:hint="default"/>
+      </w:rPr>
+    </w:lvl>
+    <w:lvl w:ilvl="1" w:tplc="240A0003" w:tentative="1">
+      <w:start w:val="1"/>
+      <w:numFmt w:val="bullet"/>
+      <w:lvlText w:val="o"/>
+      <w:lvlJc w:val="left"/>
+      <w:pPr>
+        <w:ind w:left="1440" w:hanging="360"/>
+      </w:pPr>
+      <w:rPr>
+        <w:rFonts w:ascii="Courier New" w:hAnsi="Courier New" w:cs="Courier New" w:hint="default"/>
+      </w:rPr>
+    </w:lvl>
+    <w:lvl w:ilvl="2" w:tplc="240A0005" w:tentative="1">
+      <w:start w:val="1"/>
+      <w:numFmt w:val="bullet"/>
+      <w:lvlText w:val=""/>
+      <w:lvlJc w:val="left"/>
+      <w:pPr>
+        <w:ind w:left="2160" w:hanging="360"/>
+      </w:pPr>
+      <w:rPr>
+        <w:rFonts w:ascii="Wingdings" w:hAnsi="Wingdings" w:hint="default"/>
+      </w:rPr>
+    </w:lvl>
+    <w:lvl w:ilvl="3" w:tplc="240A0001" w:tentative="1">
+      <w:start w:val="1"/>
+      <w:numFmt w:val="bullet"/>
+      <w:lvlText w:val=""/>
+      <w:lvlJc w:val="left"/>
+      <w:pPr>
+        <w:ind w:left="2880" w:hanging="360"/>
+      </w:pPr>
+      <w:rPr>
+        <w:rFonts w:ascii="Symbol" w:hAnsi="Symbol" w:hint="default"/>
+      </w:rPr>
+    </w:lvl>
+    <w:lvl w:ilvl="4" w:tplc="240A0003" w:tentative="1">
+      <w:start w:val="1"/>
+      <w:numFmt w:val="bullet"/>
+      <w:lvlText w:val="o"/>
+      <w:lvlJc w:val="left"/>
+      <w:pPr>
+        <w:ind w:left="3600" w:hanging="360"/>
+      </w:pPr>
+      <w:rPr>
+        <w:rFonts w:ascii="Courier New" w:hAnsi="Courier New" w:cs="Courier New" w:hint="default"/>
+      </w:rPr>
+    </w:lvl>
+    <w:lvl w:ilvl="5" w:tplc="240A0005" w:tentative="1">
+      <w:start w:val="1"/>
+      <w:numFmt w:val="bullet"/>
+      <w:lvlText w:val=""/>
+      <w:lvlJc w:val="left"/>
+      <w:pPr>
+        <w:ind w:left="4320" w:hanging="360"/>
+      </w:pPr>
+      <w:rPr>
+        <w:rFonts w:ascii="Wingdings" w:hAnsi="Wingdings" w:hint="default"/>
+      </w:rPr>
+    </w:lvl>
+    <w:lvl w:ilvl="6" w:tplc="240A0001" w:tentative="1">
+      <w:start w:val="1"/>
+      <w:numFmt w:val="bullet"/>
+      <w:lvlText w:val=""/>
+      <w:lvlJc w:val="left"/>
+      <w:pPr>
+        <w:ind w:left="5040" w:hanging="360"/>
+      </w:pPr>
+      <w:rPr>
+        <w:rFonts w:ascii="Symbol" w:hAnsi="Symbol" w:hint="default"/>
+      </w:rPr>
+    </w:lvl>
+    <w:lvl w:ilvl="7" w:tplc="240A0003" w:tentative="1">
+      <w:start w:val="1"/>
+      <w:numFmt w:val="bullet"/>
+      <w:lvlText w:val="o"/>
+      <w:lvlJc w:val="left"/>
+      <w:pPr>
+        <w:ind w:left="5760" w:hanging="360"/>
+      </w:pPr>
+      <w:rPr>
+        <w:rFonts w:ascii="Courier New" w:hAnsi="Courier New" w:cs="Courier New" w:hint="default"/>
+      </w:rPr>
+    </w:lvl>
+    <w:lvl w:ilvl="8" w:tplc="240A0005" w:tentative="1">
+      <w:start w:val="1"/>
+      <w:numFmt w:val="bullet"/>
+      <w:lvlText w:val=""/>
+      <w:lvlJc w:val="left"/>
+      <w:pPr>
+        <w:ind w:left="6480" w:hanging="360"/>
+      </w:pPr>
+      <w:rPr>
+        <w:rFonts w:ascii="Wingdings" w:hAnsi="Wingdings" w:hint="default"/>
+      </w:rPr>
+    </w:lvl>
+  </w:abstractNum>
+  <w:abstractNum w:abstractNumId="3" w15:restartNumberingAfterBreak="0">
     <w:nsid w:val="0DE13205"/>
     <w:multiLevelType w:val="hybridMultilevel"/>
     <w:tmpl w:val="6E3EE2D6"/>
@@ -2558,7 +4963,7 @@
       </w:pPr>
     </w:lvl>
   </w:abstractNum>
-  <w:abstractNum w:abstractNumId="2" w15:restartNumberingAfterBreak="0">
+  <w:abstractNum w:abstractNumId="4" w15:restartNumberingAfterBreak="0">
     <w:nsid w:val="26C51545"/>
     <w:multiLevelType w:val="multilevel"/>
     <w:tmpl w:val="49A0F5E4"/>
@@ -2707,7 +5112,7 @@
       </w:rPr>
     </w:lvl>
   </w:abstractNum>
-  <w:abstractNum w:abstractNumId="3" w15:restartNumberingAfterBreak="0">
+  <w:abstractNum w:abstractNumId="5" w15:restartNumberingAfterBreak="0">
     <w:nsid w:val="335A3AB5"/>
     <w:multiLevelType w:val="hybridMultilevel"/>
     <w:tmpl w:val="08200C6C"/>
@@ -2820,7 +5225,7 @@
       </w:rPr>
     </w:lvl>
   </w:abstractNum>
-  <w:abstractNum w:abstractNumId="4" w15:restartNumberingAfterBreak="0">
+  <w:abstractNum w:abstractNumId="6" w15:restartNumberingAfterBreak="0">
     <w:nsid w:val="39524A34"/>
     <w:multiLevelType w:val="hybridMultilevel"/>
     <w:tmpl w:val="BEFC4CC4"/>
@@ -2933,7 +5338,7 @@
       </w:rPr>
     </w:lvl>
   </w:abstractNum>
-  <w:abstractNum w:abstractNumId="5" w15:restartNumberingAfterBreak="0">
+  <w:abstractNum w:abstractNumId="7" w15:restartNumberingAfterBreak="0">
     <w:nsid w:val="61682A20"/>
     <w:multiLevelType w:val="hybridMultilevel"/>
     <w:tmpl w:val="78ACEA2A"/>
@@ -3046,7 +5451,7 @@
       </w:rPr>
     </w:lvl>
   </w:abstractNum>
-  <w:abstractNum w:abstractNumId="6" w15:restartNumberingAfterBreak="0">
+  <w:abstractNum w:abstractNumId="8" w15:restartNumberingAfterBreak="0">
     <w:nsid w:val="624F48B8"/>
     <w:multiLevelType w:val="hybridMultilevel"/>
     <w:tmpl w:val="E9807436"/>
@@ -3159,7 +5564,120 @@
       </w:rPr>
     </w:lvl>
   </w:abstractNum>
-  <w:abstractNum w:abstractNumId="7" w15:restartNumberingAfterBreak="0">
+  <w:abstractNum w:abstractNumId="9" w15:restartNumberingAfterBreak="0">
+    <w:nsid w:val="62DC568A"/>
+    <w:multiLevelType w:val="hybridMultilevel"/>
+    <w:tmpl w:val="618CC822"/>
+    <w:lvl w:ilvl="0" w:tplc="240A0001">
+      <w:start w:val="1"/>
+      <w:numFmt w:val="bullet"/>
+      <w:lvlText w:val=""/>
+      <w:lvlJc w:val="left"/>
+      <w:pPr>
+        <w:ind w:left="720" w:hanging="360"/>
+      </w:pPr>
+      <w:rPr>
+        <w:rFonts w:ascii="Symbol" w:hAnsi="Symbol" w:hint="default"/>
+      </w:rPr>
+    </w:lvl>
+    <w:lvl w:ilvl="1" w:tplc="240A0003" w:tentative="1">
+      <w:start w:val="1"/>
+      <w:numFmt w:val="bullet"/>
+      <w:lvlText w:val="o"/>
+      <w:lvlJc w:val="left"/>
+      <w:pPr>
+        <w:ind w:left="1440" w:hanging="360"/>
+      </w:pPr>
+      <w:rPr>
+        <w:rFonts w:ascii="Courier New" w:hAnsi="Courier New" w:cs="Courier New" w:hint="default"/>
+      </w:rPr>
+    </w:lvl>
+    <w:lvl w:ilvl="2" w:tplc="240A0005" w:tentative="1">
+      <w:start w:val="1"/>
+      <w:numFmt w:val="bullet"/>
+      <w:lvlText w:val=""/>
+      <w:lvlJc w:val="left"/>
+      <w:pPr>
+        <w:ind w:left="2160" w:hanging="360"/>
+      </w:pPr>
+      <w:rPr>
+        <w:rFonts w:ascii="Wingdings" w:hAnsi="Wingdings" w:hint="default"/>
+      </w:rPr>
+    </w:lvl>
+    <w:lvl w:ilvl="3" w:tplc="240A0001" w:tentative="1">
+      <w:start w:val="1"/>
+      <w:numFmt w:val="bullet"/>
+      <w:lvlText w:val=""/>
+      <w:lvlJc w:val="left"/>
+      <w:pPr>
+        <w:ind w:left="2880" w:hanging="360"/>
+      </w:pPr>
+      <w:rPr>
+        <w:rFonts w:ascii="Symbol" w:hAnsi="Symbol" w:hint="default"/>
+      </w:rPr>
+    </w:lvl>
+    <w:lvl w:ilvl="4" w:tplc="240A0003" w:tentative="1">
+      <w:start w:val="1"/>
+      <w:numFmt w:val="bullet"/>
+      <w:lvlText w:val="o"/>
+      <w:lvlJc w:val="left"/>
+      <w:pPr>
+        <w:ind w:left="3600" w:hanging="360"/>
+      </w:pPr>
+      <w:rPr>
+        <w:rFonts w:ascii="Courier New" w:hAnsi="Courier New" w:cs="Courier New" w:hint="default"/>
+      </w:rPr>
+    </w:lvl>
+    <w:lvl w:ilvl="5" w:tplc="240A0005" w:tentative="1">
+      <w:start w:val="1"/>
+      <w:numFmt w:val="bullet"/>
+      <w:lvlText w:val=""/>
+      <w:lvlJc w:val="left"/>
+      <w:pPr>
+        <w:ind w:left="4320" w:hanging="360"/>
+      </w:pPr>
+      <w:rPr>
+        <w:rFonts w:ascii="Wingdings" w:hAnsi="Wingdings" w:hint="default"/>
+      </w:rPr>
+    </w:lvl>
+    <w:lvl w:ilvl="6" w:tplc="240A0001" w:tentative="1">
+      <w:start w:val="1"/>
+      <w:numFmt w:val="bullet"/>
+      <w:lvlText w:val=""/>
+      <w:lvlJc w:val="left"/>
+      <w:pPr>
+        <w:ind w:left="5040" w:hanging="360"/>
+      </w:pPr>
+      <w:rPr>
+        <w:rFonts w:ascii="Symbol" w:hAnsi="Symbol" w:hint="default"/>
+      </w:rPr>
+    </w:lvl>
+    <w:lvl w:ilvl="7" w:tplc="240A0003" w:tentative="1">
+      <w:start w:val="1"/>
+      <w:numFmt w:val="bullet"/>
+      <w:lvlText w:val="o"/>
+      <w:lvlJc w:val="left"/>
+      <w:pPr>
+        <w:ind w:left="5760" w:hanging="360"/>
+      </w:pPr>
+      <w:rPr>
+        <w:rFonts w:ascii="Courier New" w:hAnsi="Courier New" w:cs="Courier New" w:hint="default"/>
+      </w:rPr>
+    </w:lvl>
+    <w:lvl w:ilvl="8" w:tplc="240A0005" w:tentative="1">
+      <w:start w:val="1"/>
+      <w:numFmt w:val="bullet"/>
+      <w:lvlText w:val=""/>
+      <w:lvlJc w:val="left"/>
+      <w:pPr>
+        <w:ind w:left="6480" w:hanging="360"/>
+      </w:pPr>
+      <w:rPr>
+        <w:rFonts w:ascii="Wingdings" w:hAnsi="Wingdings" w:hint="default"/>
+      </w:rPr>
+    </w:lvl>
+  </w:abstractNum>
+  <w:abstractNum w:abstractNumId="10" w15:restartNumberingAfterBreak="0">
     <w:nsid w:val="6991356A"/>
     <w:multiLevelType w:val="hybridMultilevel"/>
     <w:tmpl w:val="AE848286"/>
@@ -3272,29 +5790,270 @@
       </w:rPr>
     </w:lvl>
   </w:abstractNum>
+  <w:abstractNum w:abstractNumId="11" w15:restartNumberingAfterBreak="0">
+    <w:nsid w:val="72B14B3F"/>
+    <w:multiLevelType w:val="hybridMultilevel"/>
+    <w:tmpl w:val="CB7C0AC2"/>
+    <w:lvl w:ilvl="0" w:tplc="240A0001">
+      <w:start w:val="1"/>
+      <w:numFmt w:val="bullet"/>
+      <w:lvlText w:val=""/>
+      <w:lvlJc w:val="left"/>
+      <w:pPr>
+        <w:ind w:left="720" w:hanging="360"/>
+      </w:pPr>
+      <w:rPr>
+        <w:rFonts w:ascii="Symbol" w:hAnsi="Symbol" w:hint="default"/>
+      </w:rPr>
+    </w:lvl>
+    <w:lvl w:ilvl="1" w:tplc="240A0003" w:tentative="1">
+      <w:start w:val="1"/>
+      <w:numFmt w:val="bullet"/>
+      <w:lvlText w:val="o"/>
+      <w:lvlJc w:val="left"/>
+      <w:pPr>
+        <w:ind w:left="1440" w:hanging="360"/>
+      </w:pPr>
+      <w:rPr>
+        <w:rFonts w:ascii="Courier New" w:hAnsi="Courier New" w:cs="Courier New" w:hint="default"/>
+      </w:rPr>
+    </w:lvl>
+    <w:lvl w:ilvl="2" w:tplc="240A0005" w:tentative="1">
+      <w:start w:val="1"/>
+      <w:numFmt w:val="bullet"/>
+      <w:lvlText w:val=""/>
+      <w:lvlJc w:val="left"/>
+      <w:pPr>
+        <w:ind w:left="2160" w:hanging="360"/>
+      </w:pPr>
+      <w:rPr>
+        <w:rFonts w:ascii="Wingdings" w:hAnsi="Wingdings" w:hint="default"/>
+      </w:rPr>
+    </w:lvl>
+    <w:lvl w:ilvl="3" w:tplc="240A0001" w:tentative="1">
+      <w:start w:val="1"/>
+      <w:numFmt w:val="bullet"/>
+      <w:lvlText w:val=""/>
+      <w:lvlJc w:val="left"/>
+      <w:pPr>
+        <w:ind w:left="2880" w:hanging="360"/>
+      </w:pPr>
+      <w:rPr>
+        <w:rFonts w:ascii="Symbol" w:hAnsi="Symbol" w:hint="default"/>
+      </w:rPr>
+    </w:lvl>
+    <w:lvl w:ilvl="4" w:tplc="240A0003" w:tentative="1">
+      <w:start w:val="1"/>
+      <w:numFmt w:val="bullet"/>
+      <w:lvlText w:val="o"/>
+      <w:lvlJc w:val="left"/>
+      <w:pPr>
+        <w:ind w:left="3600" w:hanging="360"/>
+      </w:pPr>
+      <w:rPr>
+        <w:rFonts w:ascii="Courier New" w:hAnsi="Courier New" w:cs="Courier New" w:hint="default"/>
+      </w:rPr>
+    </w:lvl>
+    <w:lvl w:ilvl="5" w:tplc="240A0005" w:tentative="1">
+      <w:start w:val="1"/>
+      <w:numFmt w:val="bullet"/>
+      <w:lvlText w:val=""/>
+      <w:lvlJc w:val="left"/>
+      <w:pPr>
+        <w:ind w:left="4320" w:hanging="360"/>
+      </w:pPr>
+      <w:rPr>
+        <w:rFonts w:ascii="Wingdings" w:hAnsi="Wingdings" w:hint="default"/>
+      </w:rPr>
+    </w:lvl>
+    <w:lvl w:ilvl="6" w:tplc="240A0001" w:tentative="1">
+      <w:start w:val="1"/>
+      <w:numFmt w:val="bullet"/>
+      <w:lvlText w:val=""/>
+      <w:lvlJc w:val="left"/>
+      <w:pPr>
+        <w:ind w:left="5040" w:hanging="360"/>
+      </w:pPr>
+      <w:rPr>
+        <w:rFonts w:ascii="Symbol" w:hAnsi="Symbol" w:hint="default"/>
+      </w:rPr>
+    </w:lvl>
+    <w:lvl w:ilvl="7" w:tplc="240A0003" w:tentative="1">
+      <w:start w:val="1"/>
+      <w:numFmt w:val="bullet"/>
+      <w:lvlText w:val="o"/>
+      <w:lvlJc w:val="left"/>
+      <w:pPr>
+        <w:ind w:left="5760" w:hanging="360"/>
+      </w:pPr>
+      <w:rPr>
+        <w:rFonts w:ascii="Courier New" w:hAnsi="Courier New" w:cs="Courier New" w:hint="default"/>
+      </w:rPr>
+    </w:lvl>
+    <w:lvl w:ilvl="8" w:tplc="240A0005" w:tentative="1">
+      <w:start w:val="1"/>
+      <w:numFmt w:val="bullet"/>
+      <w:lvlText w:val=""/>
+      <w:lvlJc w:val="left"/>
+      <w:pPr>
+        <w:ind w:left="6480" w:hanging="360"/>
+      </w:pPr>
+      <w:rPr>
+        <w:rFonts w:ascii="Wingdings" w:hAnsi="Wingdings" w:hint="default"/>
+      </w:rPr>
+    </w:lvl>
+  </w:abstractNum>
+  <w:abstractNum w:abstractNumId="12" w15:restartNumberingAfterBreak="0">
+    <w:nsid w:val="7D3A7A3A"/>
+    <w:multiLevelType w:val="hybridMultilevel"/>
+    <w:tmpl w:val="D1D0D806"/>
+    <w:lvl w:ilvl="0" w:tplc="240A0001">
+      <w:start w:val="1"/>
+      <w:numFmt w:val="bullet"/>
+      <w:lvlText w:val=""/>
+      <w:lvlJc w:val="left"/>
+      <w:pPr>
+        <w:ind w:left="720" w:hanging="360"/>
+      </w:pPr>
+      <w:rPr>
+        <w:rFonts w:ascii="Symbol" w:hAnsi="Symbol" w:hint="default"/>
+      </w:rPr>
+    </w:lvl>
+    <w:lvl w:ilvl="1" w:tplc="240A0003" w:tentative="1">
+      <w:start w:val="1"/>
+      <w:numFmt w:val="bullet"/>
+      <w:lvlText w:val="o"/>
+      <w:lvlJc w:val="left"/>
+      <w:pPr>
+        <w:ind w:left="1440" w:hanging="360"/>
+      </w:pPr>
+      <w:rPr>
+        <w:rFonts w:ascii="Courier New" w:hAnsi="Courier New" w:cs="Courier New" w:hint="default"/>
+      </w:rPr>
+    </w:lvl>
+    <w:lvl w:ilvl="2" w:tplc="240A0005" w:tentative="1">
+      <w:start w:val="1"/>
+      <w:numFmt w:val="bullet"/>
+      <w:lvlText w:val=""/>
+      <w:lvlJc w:val="left"/>
+      <w:pPr>
+        <w:ind w:left="2160" w:hanging="360"/>
+      </w:pPr>
+      <w:rPr>
+        <w:rFonts w:ascii="Wingdings" w:hAnsi="Wingdings" w:hint="default"/>
+      </w:rPr>
+    </w:lvl>
+    <w:lvl w:ilvl="3" w:tplc="240A0001" w:tentative="1">
+      <w:start w:val="1"/>
+      <w:numFmt w:val="bullet"/>
+      <w:lvlText w:val=""/>
+      <w:lvlJc w:val="left"/>
+      <w:pPr>
+        <w:ind w:left="2880" w:hanging="360"/>
+      </w:pPr>
+      <w:rPr>
+        <w:rFonts w:ascii="Symbol" w:hAnsi="Symbol" w:hint="default"/>
+      </w:rPr>
+    </w:lvl>
+    <w:lvl w:ilvl="4" w:tplc="240A0003" w:tentative="1">
+      <w:start w:val="1"/>
+      <w:numFmt w:val="bullet"/>
+      <w:lvlText w:val="o"/>
+      <w:lvlJc w:val="left"/>
+      <w:pPr>
+        <w:ind w:left="3600" w:hanging="360"/>
+      </w:pPr>
+      <w:rPr>
+        <w:rFonts w:ascii="Courier New" w:hAnsi="Courier New" w:cs="Courier New" w:hint="default"/>
+      </w:rPr>
+    </w:lvl>
+    <w:lvl w:ilvl="5" w:tplc="240A0005" w:tentative="1">
+      <w:start w:val="1"/>
+      <w:numFmt w:val="bullet"/>
+      <w:lvlText w:val=""/>
+      <w:lvlJc w:val="left"/>
+      <w:pPr>
+        <w:ind w:left="4320" w:hanging="360"/>
+      </w:pPr>
+      <w:rPr>
+        <w:rFonts w:ascii="Wingdings" w:hAnsi="Wingdings" w:hint="default"/>
+      </w:rPr>
+    </w:lvl>
+    <w:lvl w:ilvl="6" w:tplc="240A0001" w:tentative="1">
+      <w:start w:val="1"/>
+      <w:numFmt w:val="bullet"/>
+      <w:lvlText w:val=""/>
+      <w:lvlJc w:val="left"/>
+      <w:pPr>
+        <w:ind w:left="5040" w:hanging="360"/>
+      </w:pPr>
+      <w:rPr>
+        <w:rFonts w:ascii="Symbol" w:hAnsi="Symbol" w:hint="default"/>
+      </w:rPr>
+    </w:lvl>
+    <w:lvl w:ilvl="7" w:tplc="240A0003" w:tentative="1">
+      <w:start w:val="1"/>
+      <w:numFmt w:val="bullet"/>
+      <w:lvlText w:val="o"/>
+      <w:lvlJc w:val="left"/>
+      <w:pPr>
+        <w:ind w:left="5760" w:hanging="360"/>
+      </w:pPr>
+      <w:rPr>
+        <w:rFonts w:ascii="Courier New" w:hAnsi="Courier New" w:cs="Courier New" w:hint="default"/>
+      </w:rPr>
+    </w:lvl>
+    <w:lvl w:ilvl="8" w:tplc="240A0005" w:tentative="1">
+      <w:start w:val="1"/>
+      <w:numFmt w:val="bullet"/>
+      <w:lvlText w:val=""/>
+      <w:lvlJc w:val="left"/>
+      <w:pPr>
+        <w:ind w:left="6480" w:hanging="360"/>
+      </w:pPr>
+      <w:rPr>
+        <w:rFonts w:ascii="Wingdings" w:hAnsi="Wingdings" w:hint="default"/>
+      </w:rPr>
+    </w:lvl>
+  </w:abstractNum>
   <w:num w:numId="1" w16cid:durableId="217209490">
+    <w:abstractNumId w:val="1"/>
+  </w:num>
+  <w:num w:numId="2" w16cid:durableId="1963337756">
+    <w:abstractNumId w:val="4"/>
+  </w:num>
+  <w:num w:numId="3" w16cid:durableId="2080905182">
+    <w:abstractNumId w:val="7"/>
+  </w:num>
+  <w:num w:numId="4" w16cid:durableId="1519466278">
+    <w:abstractNumId w:val="8"/>
+  </w:num>
+  <w:num w:numId="5" w16cid:durableId="1805005352">
+    <w:abstractNumId w:val="10"/>
+  </w:num>
+  <w:num w:numId="6" w16cid:durableId="1325813268">
+    <w:abstractNumId w:val="3"/>
+  </w:num>
+  <w:num w:numId="7" w16cid:durableId="1178538613">
+    <w:abstractNumId w:val="6"/>
+  </w:num>
+  <w:num w:numId="8" w16cid:durableId="1214151088">
+    <w:abstractNumId w:val="5"/>
+  </w:num>
+  <w:num w:numId="9" w16cid:durableId="696275069">
+    <w:abstractNumId w:val="2"/>
+  </w:num>
+  <w:num w:numId="10" w16cid:durableId="1253247999">
+    <w:abstractNumId w:val="11"/>
+  </w:num>
+  <w:num w:numId="11" w16cid:durableId="715547857">
+    <w:abstractNumId w:val="9"/>
+  </w:num>
+  <w:num w:numId="12" w16cid:durableId="1436442146">
     <w:abstractNumId w:val="0"/>
   </w:num>
-  <w:num w:numId="2" w16cid:durableId="1963337756">
-    <w:abstractNumId w:val="2"/>
-  </w:num>
-  <w:num w:numId="3" w16cid:durableId="2080905182">
-    <w:abstractNumId w:val="5"/>
-  </w:num>
-  <w:num w:numId="4" w16cid:durableId="1519466278">
-    <w:abstractNumId w:val="6"/>
-  </w:num>
-  <w:num w:numId="5" w16cid:durableId="1805005352">
-    <w:abstractNumId w:val="7"/>
-  </w:num>
-  <w:num w:numId="6" w16cid:durableId="1325813268">
-    <w:abstractNumId w:val="1"/>
-  </w:num>
-  <w:num w:numId="7" w16cid:durableId="1178538613">
-    <w:abstractNumId w:val="4"/>
-  </w:num>
-  <w:num w:numId="8" w16cid:durableId="1214151088">
-    <w:abstractNumId w:val="3"/>
+  <w:num w:numId="13" w16cid:durableId="849566565">
+    <w:abstractNumId w:val="12"/>
   </w:num>
 </w:numbering>
 </file>
@@ -3699,7 +6458,7 @@
   <w:style w:type="paragraph" w:default="1" w:styleId="Normal">
     <w:name w:val="Normal"/>
     <w:qFormat/>
-    <w:rsid w:val="004C5C55"/>
+    <w:rsid w:val="00072442"/>
     <w:pPr>
       <w:spacing w:after="200" w:line="276" w:lineRule="auto"/>
     </w:pPr>
@@ -4519,4 +7278,16 @@
     </a:ext>
   </a:extLst>
 </a:theme>
+</file>
+
+<file path=customXml/item1.xml><?xml version="1.0" encoding="utf-8"?>
+<b:Sources xmlns:b="http://schemas.openxmlformats.org/officeDocument/2006/bibliography" xmlns="http://schemas.openxmlformats.org/officeDocument/2006/bibliography" SelectedStyle="\APASixthEditionOfficeOnline.xsl" StyleName="APA" Version="6"/>
+</file>
+
+<file path=customXml/itemProps1.xml><?xml version="1.0" encoding="utf-8"?>
+<ds:datastoreItem xmlns:ds="http://schemas.openxmlformats.org/officeDocument/2006/customXml" ds:itemID="{857336DD-0600-44DD-BCAC-A08AFECA3410}">
+  <ds:schemaRefs>
+    <ds:schemaRef ds:uri="http://schemas.openxmlformats.org/officeDocument/2006/bibliography"/>
+  </ds:schemaRefs>
+</ds:datastoreItem>
 </file>
</xml_diff>

<commit_message>
se cambio de char a string y se agrego a reservacion y sistema
Se hizo cambio de tipo de variable de char a string

se desarrollaron métodos nuevos para las clases reservación, sistema
</commit_message>
<xml_diff>
--- a/Informe 1.docx
+++ b/Informe 1.docx
@@ -36,15 +36,7 @@
     </w:p>
     <w:p>
       <w:r>
-        <w:t xml:space="preserve">Desarrollar en C++ un sistema de gestión para una plataforma tipo Airbnb universitaria llamada </w:t>
-      </w:r>
-      <w:proofErr w:type="spellStart"/>
-      <w:r>
-        <w:t>UdeAStay</w:t>
-      </w:r>
-      <w:proofErr w:type="spellEnd"/>
-      <w:r>
-        <w:t>, usando programación orientada a objetos (POO). Este sistema debe permitir gestionar: alojamientos, reservaciones, anfitriones y huéspedes.</w:t>
+        <w:t>Desarrollar en C++ un sistema de gestión para una plataforma tipo Airbnb universitaria llamada UdeAStay, usando programación orientada a objetos (POO). Este sistema debe permitir gestionar: alojamientos, reservaciones, anfitriones y huéspedes.</w:t>
       </w:r>
     </w:p>
     <w:p>
@@ -596,15 +588,7 @@
       </w:r>
       <w:r>
         <w:br/>
-        <w:t xml:space="preserve">- Repositorio Git público con </w:t>
-      </w:r>
-      <w:proofErr w:type="spellStart"/>
-      <w:r>
-        <w:t>commits</w:t>
-      </w:r>
-      <w:proofErr w:type="spellEnd"/>
-      <w:r>
-        <w:t xml:space="preserve"> diarios</w:t>
+        <w:t>- Repositorio Git público con commits diarios</w:t>
       </w:r>
       <w:r>
         <w:br/>
@@ -1853,21 +1837,7 @@
         <w:rPr>
           <w:color w:val="000000" w:themeColor="text1"/>
         </w:rPr>
-        <w:t xml:space="preserve">Al finalizar la reserva, mostrar comprobante de confirmación con los respectivos datos este </w:t>
-      </w:r>
-      <w:proofErr w:type="spellStart"/>
-      <w:r>
-        <w:rPr>
-          <w:color w:val="000000" w:themeColor="text1"/>
-        </w:rPr>
-        <w:t>seria</w:t>
-      </w:r>
-      <w:proofErr w:type="spellEnd"/>
-      <w:r>
-        <w:rPr>
-          <w:color w:val="000000" w:themeColor="text1"/>
-        </w:rPr>
-        <w:t xml:space="preserve"> un </w:t>
+        <w:t xml:space="preserve">Al finalizar la reserva, mostrar comprobante de confirmación con los respectivos datos este seria un </w:t>
       </w:r>
       <w:r>
         <w:rPr>
@@ -2605,33 +2575,11 @@
           <w:color w:val="000000" w:themeColor="text1"/>
         </w:rPr>
       </w:pPr>
-      <w:proofErr w:type="spellStart"/>
-      <w:r>
-        <w:rPr>
-          <w:color w:val="000000" w:themeColor="text1"/>
-        </w:rPr>
-        <w:t>char</w:t>
-      </w:r>
-      <w:proofErr w:type="spellEnd"/>
-      <w:r>
-        <w:rPr>
-          <w:color w:val="000000" w:themeColor="text1"/>
-        </w:rPr>
-        <w:t xml:space="preserve"> </w:t>
-      </w:r>
-      <w:proofErr w:type="gramStart"/>
-      <w:r>
-        <w:rPr>
-          <w:color w:val="000000" w:themeColor="text1"/>
-        </w:rPr>
-        <w:t>Nombre[</w:t>
-      </w:r>
-      <w:proofErr w:type="gramEnd"/>
-      <w:r>
-        <w:rPr>
-          <w:color w:val="000000" w:themeColor="text1"/>
-        </w:rPr>
-        <w:t>20];</w:t>
+      <w:r>
+        <w:rPr>
+          <w:color w:val="000000" w:themeColor="text1"/>
+        </w:rPr>
+        <w:t>char Nombre[20];</w:t>
       </w:r>
     </w:p>
     <w:p>
@@ -2646,33 +2594,11 @@
           <w:color w:val="000000" w:themeColor="text1"/>
         </w:rPr>
       </w:pPr>
-      <w:proofErr w:type="spellStart"/>
-      <w:r>
-        <w:rPr>
-          <w:color w:val="000000" w:themeColor="text1"/>
-        </w:rPr>
-        <w:t>int</w:t>
-      </w:r>
-      <w:proofErr w:type="spellEnd"/>
-      <w:r>
-        <w:rPr>
-          <w:color w:val="000000" w:themeColor="text1"/>
-        </w:rPr>
-        <w:t xml:space="preserve"> </w:t>
-      </w:r>
-      <w:proofErr w:type="spellStart"/>
-      <w:r>
-        <w:rPr>
-          <w:color w:val="000000" w:themeColor="text1"/>
-        </w:rPr>
-        <w:t>CódigoID</w:t>
-      </w:r>
-      <w:proofErr w:type="spellEnd"/>
-      <w:r>
-        <w:rPr>
-          <w:color w:val="000000" w:themeColor="text1"/>
-        </w:rPr>
-        <w:t>;</w:t>
+      <w:r>
+        <w:rPr>
+          <w:color w:val="000000" w:themeColor="text1"/>
+        </w:rPr>
+        <w:t>int CódigoID;</w:t>
       </w:r>
     </w:p>
     <w:p>
@@ -2706,33 +2632,11 @@
           <w:color w:val="000000" w:themeColor="text1"/>
         </w:rPr>
       </w:pPr>
-      <w:proofErr w:type="spellStart"/>
-      <w:r>
-        <w:rPr>
-          <w:color w:val="000000" w:themeColor="text1"/>
-        </w:rPr>
-        <w:t>char</w:t>
-      </w:r>
-      <w:proofErr w:type="spellEnd"/>
-      <w:r>
-        <w:rPr>
-          <w:color w:val="000000" w:themeColor="text1"/>
-        </w:rPr>
-        <w:t xml:space="preserve"> </w:t>
-      </w:r>
-      <w:proofErr w:type="gramStart"/>
-      <w:r>
-        <w:rPr>
-          <w:color w:val="000000" w:themeColor="text1"/>
-        </w:rPr>
-        <w:t>Departamento[</w:t>
-      </w:r>
-      <w:proofErr w:type="gramEnd"/>
-      <w:r>
-        <w:rPr>
-          <w:color w:val="000000" w:themeColor="text1"/>
-        </w:rPr>
-        <w:t>20];</w:t>
+      <w:r>
+        <w:rPr>
+          <w:color w:val="000000" w:themeColor="text1"/>
+        </w:rPr>
+        <w:t>char Departamento[20];</w:t>
       </w:r>
     </w:p>
     <w:p>
@@ -2747,33 +2651,11 @@
           <w:color w:val="000000" w:themeColor="text1"/>
         </w:rPr>
       </w:pPr>
-      <w:proofErr w:type="spellStart"/>
-      <w:r>
-        <w:rPr>
-          <w:color w:val="000000" w:themeColor="text1"/>
-        </w:rPr>
-        <w:t>char</w:t>
-      </w:r>
-      <w:proofErr w:type="spellEnd"/>
-      <w:r>
-        <w:rPr>
-          <w:color w:val="000000" w:themeColor="text1"/>
-        </w:rPr>
-        <w:t xml:space="preserve"> </w:t>
-      </w:r>
-      <w:proofErr w:type="gramStart"/>
-      <w:r>
-        <w:rPr>
-          <w:color w:val="000000" w:themeColor="text1"/>
-        </w:rPr>
-        <w:t>Municipio[</w:t>
-      </w:r>
-      <w:proofErr w:type="gramEnd"/>
-      <w:r>
-        <w:rPr>
-          <w:color w:val="000000" w:themeColor="text1"/>
-        </w:rPr>
-        <w:t>10];</w:t>
+      <w:r>
+        <w:rPr>
+          <w:color w:val="000000" w:themeColor="text1"/>
+        </w:rPr>
+        <w:t>char Municipio[10];</w:t>
       </w:r>
     </w:p>
     <w:p>
@@ -2788,33 +2670,11 @@
           <w:color w:val="000000" w:themeColor="text1"/>
         </w:rPr>
       </w:pPr>
-      <w:proofErr w:type="spellStart"/>
-      <w:r>
-        <w:rPr>
-          <w:color w:val="000000" w:themeColor="text1"/>
-        </w:rPr>
-        <w:t>char</w:t>
-      </w:r>
-      <w:proofErr w:type="spellEnd"/>
-      <w:r>
-        <w:rPr>
-          <w:color w:val="000000" w:themeColor="text1"/>
-        </w:rPr>
-        <w:t xml:space="preserve"> </w:t>
-      </w:r>
-      <w:proofErr w:type="gramStart"/>
-      <w:r>
-        <w:rPr>
-          <w:color w:val="000000" w:themeColor="text1"/>
-        </w:rPr>
-        <w:t>Tipo[</w:t>
-      </w:r>
-      <w:proofErr w:type="gramEnd"/>
-      <w:r>
-        <w:rPr>
-          <w:color w:val="000000" w:themeColor="text1"/>
-        </w:rPr>
-        <w:t>12];</w:t>
+      <w:r>
+        <w:rPr>
+          <w:color w:val="000000" w:themeColor="text1"/>
+        </w:rPr>
+        <w:t>char Tipo[12];</w:t>
       </w:r>
     </w:p>
     <w:p>
@@ -2829,33 +2689,11 @@
           <w:color w:val="000000" w:themeColor="text1"/>
         </w:rPr>
       </w:pPr>
-      <w:proofErr w:type="spellStart"/>
-      <w:r>
-        <w:rPr>
-          <w:color w:val="000000" w:themeColor="text1"/>
-        </w:rPr>
-        <w:t>char</w:t>
-      </w:r>
-      <w:proofErr w:type="spellEnd"/>
-      <w:r>
-        <w:rPr>
-          <w:color w:val="000000" w:themeColor="text1"/>
-        </w:rPr>
-        <w:t xml:space="preserve"> </w:t>
-      </w:r>
-      <w:proofErr w:type="gramStart"/>
-      <w:r>
-        <w:rPr>
-          <w:color w:val="000000" w:themeColor="text1"/>
-        </w:rPr>
-        <w:t>Dirección[</w:t>
-      </w:r>
-      <w:proofErr w:type="gramEnd"/>
-      <w:r>
-        <w:rPr>
-          <w:color w:val="000000" w:themeColor="text1"/>
-        </w:rPr>
-        <w:t>25];</w:t>
+      <w:r>
+        <w:rPr>
+          <w:color w:val="000000" w:themeColor="text1"/>
+        </w:rPr>
+        <w:t>char Dirección[25];</w:t>
       </w:r>
     </w:p>
     <w:p>
@@ -2870,19 +2708,11 @@
           <w:color w:val="000000" w:themeColor="text1"/>
         </w:rPr>
       </w:pPr>
-      <w:proofErr w:type="spellStart"/>
-      <w:r>
-        <w:rPr>
-          <w:color w:val="000000" w:themeColor="text1"/>
-        </w:rPr>
-        <w:t>int</w:t>
-      </w:r>
-      <w:proofErr w:type="spellEnd"/>
-      <w:r>
-        <w:rPr>
-          <w:color w:val="000000" w:themeColor="text1"/>
-        </w:rPr>
-        <w:t xml:space="preserve"> Precio;</w:t>
+      <w:r>
+        <w:rPr>
+          <w:color w:val="000000" w:themeColor="text1"/>
+        </w:rPr>
+        <w:t>int Precio;</w:t>
       </w:r>
     </w:p>
     <w:p>
@@ -2897,33 +2727,11 @@
           <w:color w:val="000000" w:themeColor="text1"/>
         </w:rPr>
       </w:pPr>
-      <w:proofErr w:type="spellStart"/>
-      <w:r>
-        <w:rPr>
-          <w:color w:val="000000" w:themeColor="text1"/>
-        </w:rPr>
-        <w:t>char</w:t>
-      </w:r>
-      <w:proofErr w:type="spellEnd"/>
-      <w:r>
-        <w:rPr>
-          <w:color w:val="000000" w:themeColor="text1"/>
-        </w:rPr>
-        <w:t xml:space="preserve"> </w:t>
-      </w:r>
-      <w:proofErr w:type="gramStart"/>
-      <w:r>
-        <w:rPr>
-          <w:color w:val="000000" w:themeColor="text1"/>
-        </w:rPr>
-        <w:t>Amenidades[</w:t>
-      </w:r>
-      <w:proofErr w:type="gramEnd"/>
-      <w:r>
-        <w:rPr>
-          <w:color w:val="000000" w:themeColor="text1"/>
-        </w:rPr>
-        <w:t>10][25];</w:t>
+      <w:r>
+        <w:rPr>
+          <w:color w:val="000000" w:themeColor="text1"/>
+        </w:rPr>
+        <w:t>char Amenidades[10][25];</w:t>
       </w:r>
     </w:p>
     <w:p>
@@ -2938,41 +2746,11 @@
           <w:color w:val="000000" w:themeColor="text1"/>
         </w:rPr>
       </w:pPr>
-      <w:proofErr w:type="spellStart"/>
-      <w:r>
-        <w:rPr>
-          <w:color w:val="000000" w:themeColor="text1"/>
-        </w:rPr>
-        <w:t>char</w:t>
-      </w:r>
-      <w:proofErr w:type="spellEnd"/>
-      <w:r>
-        <w:rPr>
-          <w:color w:val="000000" w:themeColor="text1"/>
-        </w:rPr>
-        <w:t xml:space="preserve"> </w:t>
-      </w:r>
-      <w:proofErr w:type="spellStart"/>
-      <w:proofErr w:type="gramStart"/>
-      <w:r>
-        <w:rPr>
-          <w:color w:val="000000" w:themeColor="text1"/>
-        </w:rPr>
-        <w:t>reservasFuturas</w:t>
-      </w:r>
-      <w:proofErr w:type="spellEnd"/>
-      <w:r>
-        <w:rPr>
-          <w:color w:val="000000" w:themeColor="text1"/>
-        </w:rPr>
-        <w:t>[</w:t>
-      </w:r>
-      <w:proofErr w:type="gramEnd"/>
-      <w:r>
-        <w:rPr>
-          <w:color w:val="000000" w:themeColor="text1"/>
-        </w:rPr>
-        <w:t>365];</w:t>
+      <w:r>
+        <w:rPr>
+          <w:color w:val="000000" w:themeColor="text1"/>
+        </w:rPr>
+        <w:t>char reservasFuturas[365];</w:t>
       </w:r>
     </w:p>
     <w:p>
@@ -2989,33 +2767,11 @@
           <w:szCs w:val="28"/>
         </w:rPr>
       </w:pPr>
-      <w:proofErr w:type="spellStart"/>
-      <w:r>
-        <w:rPr>
-          <w:color w:val="000000" w:themeColor="text1"/>
-        </w:rPr>
-        <w:t>int</w:t>
-      </w:r>
-      <w:proofErr w:type="spellEnd"/>
-      <w:r>
-        <w:rPr>
-          <w:color w:val="000000" w:themeColor="text1"/>
-        </w:rPr>
-        <w:t xml:space="preserve"> </w:t>
-      </w:r>
-      <w:proofErr w:type="spellStart"/>
-      <w:r>
-        <w:rPr>
-          <w:color w:val="000000" w:themeColor="text1"/>
-        </w:rPr>
-        <w:t>cantidadReservasFutu</w:t>
-      </w:r>
-      <w:proofErr w:type="spellEnd"/>
-      <w:r>
-        <w:rPr>
-          <w:color w:val="000000" w:themeColor="text1"/>
-        </w:rPr>
-        <w:t>;</w:t>
+      <w:r>
+        <w:rPr>
+          <w:color w:val="000000" w:themeColor="text1"/>
+        </w:rPr>
+        <w:t>int cantidadReservasFutu;</w:t>
       </w:r>
     </w:p>
     <w:p/>
@@ -3070,22 +2826,7 @@
       </w:r>
       <w:r>
         <w:br/>
-      </w:r>
-      <w:proofErr w:type="spellStart"/>
-      <w:r>
-        <w:t>void</w:t>
-      </w:r>
-      <w:proofErr w:type="spellEnd"/>
-      <w:r>
-        <w:t xml:space="preserve"> </w:t>
-      </w:r>
-      <w:proofErr w:type="spellStart"/>
-      <w:r>
-        <w:t>estaDispo</w:t>
-      </w:r>
-      <w:proofErr w:type="spellEnd"/>
-      <w:r>
-        <w:t xml:space="preserve"> ()</w:t>
+        <w:t>void estaDispo ()</w:t>
       </w:r>
       <w:r>
         <w:t xml:space="preserve">  </w:t>
@@ -3095,94 +2836,32 @@
       <w:pPr>
         <w:spacing w:after="0"/>
       </w:pPr>
-      <w:proofErr w:type="spellStart"/>
-      <w:r>
-        <w:t>Void</w:t>
-      </w:r>
-      <w:proofErr w:type="spellEnd"/>
-      <w:r>
-        <w:t xml:space="preserve"> </w:t>
-      </w:r>
-      <w:proofErr w:type="spellStart"/>
-      <w:proofErr w:type="gramStart"/>
-      <w:r>
-        <w:t>AgregarReserva</w:t>
-      </w:r>
-      <w:proofErr w:type="spellEnd"/>
-      <w:r>
-        <w:t>(</w:t>
-      </w:r>
-      <w:proofErr w:type="gramEnd"/>
-      <w:r>
-        <w:t>)</w:t>
-      </w:r>
-    </w:p>
-    <w:p>
-      <w:pPr>
-        <w:spacing w:after="0"/>
-      </w:pPr>
-      <w:proofErr w:type="spellStart"/>
-      <w:r>
-        <w:t>Void</w:t>
-      </w:r>
-      <w:proofErr w:type="spellEnd"/>
-      <w:r>
-        <w:t xml:space="preserve"> </w:t>
-      </w:r>
-      <w:proofErr w:type="gramStart"/>
-      <w:r>
-        <w:t>mostrar(</w:t>
-      </w:r>
-      <w:proofErr w:type="gramEnd"/>
-      <w:r>
-        <w:t>)</w:t>
-      </w:r>
-    </w:p>
-    <w:p>
-      <w:pPr>
-        <w:spacing w:after="0"/>
-      </w:pPr>
-      <w:proofErr w:type="spellStart"/>
-      <w:r>
-        <w:t>Void</w:t>
-      </w:r>
-      <w:proofErr w:type="spellEnd"/>
-      <w:r>
-        <w:t xml:space="preserve"> </w:t>
-      </w:r>
-      <w:proofErr w:type="gramStart"/>
-      <w:r>
-        <w:t>filtros(</w:t>
-      </w:r>
-      <w:proofErr w:type="gramEnd"/>
-      <w:r>
-        <w:t>)</w:t>
-      </w:r>
-    </w:p>
-    <w:p>
-      <w:pPr>
-        <w:spacing w:after="0"/>
-      </w:pPr>
-      <w:proofErr w:type="spellStart"/>
-      <w:r>
-        <w:t>Void</w:t>
-      </w:r>
-      <w:proofErr w:type="spellEnd"/>
-      <w:r>
-        <w:t xml:space="preserve"> </w:t>
-      </w:r>
-      <w:proofErr w:type="spellStart"/>
-      <w:proofErr w:type="gramStart"/>
-      <w:r>
-        <w:t>EliminarReserva</w:t>
-      </w:r>
-      <w:proofErr w:type="spellEnd"/>
-      <w:r>
-        <w:t>(</w:t>
-      </w:r>
-      <w:proofErr w:type="gramEnd"/>
-      <w:r>
-        <w:t>)</w:t>
+      <w:r>
+        <w:t>Void AgregarReserva()</w:t>
+      </w:r>
+    </w:p>
+    <w:p>
+      <w:pPr>
+        <w:spacing w:after="0"/>
+      </w:pPr>
+      <w:r>
+        <w:t>Void mostrar()</w:t>
+      </w:r>
+    </w:p>
+    <w:p>
+      <w:pPr>
+        <w:spacing w:after="0"/>
+      </w:pPr>
+      <w:r>
+        <w:t>Void filtros()</w:t>
+      </w:r>
+    </w:p>
+    <w:p>
+      <w:pPr>
+        <w:spacing w:after="0"/>
+      </w:pPr>
+      <w:r>
+        <w:t>Void EliminarReserva()</w:t>
       </w:r>
     </w:p>
     <w:p>
@@ -3272,21 +2951,8 @@
         </w:numPr>
         <w:spacing w:after="0"/>
       </w:pPr>
-      <w:proofErr w:type="spellStart"/>
-      <w:r>
-        <w:t>char</w:t>
-      </w:r>
-      <w:proofErr w:type="spellEnd"/>
-      <w:r>
-        <w:t xml:space="preserve"> </w:t>
-      </w:r>
-      <w:proofErr w:type="gramStart"/>
-      <w:r>
-        <w:t>fecha[</w:t>
-      </w:r>
-      <w:proofErr w:type="gramEnd"/>
-      <w:r>
-        <w:t>32];</w:t>
+      <w:r>
+        <w:t>char fecha[32];</w:t>
       </w:r>
     </w:p>
     <w:p>
@@ -3298,21 +2964,8 @@
         </w:numPr>
         <w:spacing w:after="0"/>
       </w:pPr>
-      <w:proofErr w:type="spellStart"/>
-      <w:r>
-        <w:t>int</w:t>
-      </w:r>
-      <w:proofErr w:type="spellEnd"/>
-      <w:r>
-        <w:t xml:space="preserve"> </w:t>
-      </w:r>
-      <w:proofErr w:type="spellStart"/>
-      <w:r>
-        <w:t>duracion</w:t>
-      </w:r>
-      <w:proofErr w:type="spellEnd"/>
-      <w:r>
-        <w:t xml:space="preserve">; </w:t>
+      <w:r>
+        <w:t xml:space="preserve">int duracion; </w:t>
       </w:r>
     </w:p>
     <w:p>
@@ -3324,21 +2977,8 @@
         </w:numPr>
         <w:spacing w:after="0"/>
       </w:pPr>
-      <w:proofErr w:type="spellStart"/>
-      <w:r>
-        <w:t>int</w:t>
-      </w:r>
-      <w:proofErr w:type="spellEnd"/>
-      <w:r>
-        <w:t xml:space="preserve"> </w:t>
-      </w:r>
-      <w:proofErr w:type="spellStart"/>
-      <w:r>
-        <w:t>codigoReserva</w:t>
-      </w:r>
-      <w:proofErr w:type="spellEnd"/>
-      <w:r>
-        <w:t>;</w:t>
+      <w:r>
+        <w:t>int codigoReserva;</w:t>
       </w:r>
     </w:p>
     <w:p>
@@ -3350,21 +2990,8 @@
         </w:numPr>
         <w:spacing w:after="0"/>
       </w:pPr>
-      <w:proofErr w:type="spellStart"/>
-      <w:r>
-        <w:t>int</w:t>
-      </w:r>
-      <w:proofErr w:type="spellEnd"/>
-      <w:r>
-        <w:t xml:space="preserve"> </w:t>
-      </w:r>
-      <w:proofErr w:type="spellStart"/>
-      <w:r>
-        <w:t>codigoAlojamiento</w:t>
-      </w:r>
-      <w:proofErr w:type="spellEnd"/>
-      <w:r>
-        <w:t xml:space="preserve">; </w:t>
+      <w:r>
+        <w:t xml:space="preserve">int codigoAlojamiento; </w:t>
       </w:r>
     </w:p>
     <w:p>
@@ -3376,21 +3003,8 @@
         </w:numPr>
         <w:spacing w:after="0"/>
       </w:pPr>
-      <w:proofErr w:type="spellStart"/>
-      <w:r>
-        <w:t>int</w:t>
-      </w:r>
-      <w:proofErr w:type="spellEnd"/>
-      <w:r>
-        <w:t xml:space="preserve"> </w:t>
-      </w:r>
-      <w:proofErr w:type="spellStart"/>
-      <w:r>
-        <w:t>docHuesped</w:t>
-      </w:r>
-      <w:proofErr w:type="spellEnd"/>
-      <w:r>
-        <w:t xml:space="preserve">; </w:t>
+      <w:r>
+        <w:t xml:space="preserve">int docHuesped; </w:t>
       </w:r>
     </w:p>
     <w:p>
@@ -3402,26 +3016,8 @@
         </w:numPr>
         <w:spacing w:after="0"/>
       </w:pPr>
-      <w:proofErr w:type="spellStart"/>
-      <w:r>
-        <w:t>char</w:t>
-      </w:r>
-      <w:proofErr w:type="spellEnd"/>
-      <w:r>
-        <w:t xml:space="preserve"> </w:t>
-      </w:r>
-      <w:proofErr w:type="spellStart"/>
-      <w:proofErr w:type="gramStart"/>
-      <w:r>
-        <w:t>metodoPago</w:t>
-      </w:r>
-      <w:proofErr w:type="spellEnd"/>
-      <w:r>
-        <w:t>[</w:t>
-      </w:r>
-      <w:proofErr w:type="gramEnd"/>
-      <w:r>
-        <w:t>20];</w:t>
+      <w:r>
+        <w:t>char metodoPago[20];</w:t>
       </w:r>
     </w:p>
     <w:p>
@@ -3433,26 +3029,8 @@
         </w:numPr>
         <w:spacing w:after="0"/>
       </w:pPr>
-      <w:proofErr w:type="spellStart"/>
-      <w:r>
-        <w:t>char</w:t>
-      </w:r>
-      <w:proofErr w:type="spellEnd"/>
-      <w:r>
-        <w:t xml:space="preserve"> </w:t>
-      </w:r>
-      <w:proofErr w:type="spellStart"/>
-      <w:proofErr w:type="gramStart"/>
-      <w:r>
-        <w:t>fechaPago</w:t>
-      </w:r>
-      <w:proofErr w:type="spellEnd"/>
-      <w:r>
-        <w:t>[</w:t>
-      </w:r>
-      <w:proofErr w:type="gramEnd"/>
-      <w:r>
-        <w:t>32];</w:t>
+      <w:r>
+        <w:t>char fechaPago[32];</w:t>
       </w:r>
     </w:p>
     <w:p>
@@ -3464,13 +3042,8 @@
         </w:numPr>
         <w:spacing w:after="0"/>
       </w:pPr>
-      <w:proofErr w:type="spellStart"/>
-      <w:r>
-        <w:t>float</w:t>
-      </w:r>
-      <w:proofErr w:type="spellEnd"/>
-      <w:r>
-        <w:t xml:space="preserve"> monto;</w:t>
+      <w:r>
+        <w:t>float monto;</w:t>
       </w:r>
     </w:p>
     <w:p>
@@ -3486,37 +3059,12 @@
           <w:bCs/>
         </w:rPr>
       </w:pPr>
-      <w:proofErr w:type="spellStart"/>
-      <w:r>
-        <w:rPr>
-          <w:b/>
-          <w:bCs/>
-        </w:rPr>
-        <w:t>char</w:t>
-      </w:r>
-      <w:proofErr w:type="spellEnd"/>
-      <w:r>
-        <w:rPr>
-          <w:b/>
-          <w:bCs/>
-        </w:rPr>
-        <w:t xml:space="preserve"> </w:t>
-      </w:r>
-      <w:proofErr w:type="gramStart"/>
-      <w:r>
-        <w:rPr>
-          <w:b/>
-          <w:bCs/>
-        </w:rPr>
-        <w:t>anotaciones[</w:t>
-      </w:r>
-      <w:proofErr w:type="gramEnd"/>
-      <w:r>
-        <w:rPr>
-          <w:b/>
-          <w:bCs/>
-        </w:rPr>
-        <w:t>1000];</w:t>
+      <w:r>
+        <w:rPr>
+          <w:b/>
+          <w:bCs/>
+        </w:rPr>
+        <w:t>char anotaciones[1000];</w:t>
       </w:r>
     </w:p>
     <w:p>
@@ -3579,18 +3127,8 @@
         </w:numPr>
         <w:spacing w:after="0"/>
       </w:pPr>
-      <w:proofErr w:type="spellStart"/>
-      <w:proofErr w:type="gramStart"/>
-      <w:r>
-        <w:t>Reservacion</w:t>
-      </w:r>
-      <w:proofErr w:type="spellEnd"/>
-      <w:r>
-        <w:t>(</w:t>
-      </w:r>
-      <w:proofErr w:type="gramEnd"/>
-      <w:r>
-        <w:t>);</w:t>
+      <w:r>
+        <w:t>Reservacion();</w:t>
       </w:r>
     </w:p>
     <w:p>
@@ -3602,26 +3140,8 @@
         </w:numPr>
         <w:spacing w:after="0"/>
       </w:pPr>
-      <w:proofErr w:type="spellStart"/>
-      <w:r>
-        <w:t>bool</w:t>
-      </w:r>
-      <w:proofErr w:type="spellEnd"/>
-      <w:r>
-        <w:t xml:space="preserve"> </w:t>
-      </w:r>
-      <w:proofErr w:type="spellStart"/>
-      <w:proofErr w:type="gramStart"/>
-      <w:r>
-        <w:t>estaActiva</w:t>
-      </w:r>
-      <w:proofErr w:type="spellEnd"/>
-      <w:r>
-        <w:t>(</w:t>
-      </w:r>
-      <w:proofErr w:type="gramEnd"/>
-      <w:r>
-        <w:t>);</w:t>
+      <w:r>
+        <w:t>bool estaActiva();</w:t>
       </w:r>
     </w:p>
     <w:p>
@@ -3633,26 +3153,8 @@
         </w:numPr>
         <w:spacing w:after="0"/>
       </w:pPr>
-      <w:proofErr w:type="spellStart"/>
-      <w:r>
-        <w:t>void</w:t>
-      </w:r>
-      <w:proofErr w:type="spellEnd"/>
-      <w:r>
-        <w:t xml:space="preserve"> </w:t>
-      </w:r>
-      <w:proofErr w:type="spellStart"/>
-      <w:proofErr w:type="gramStart"/>
-      <w:r>
-        <w:t>mostrarComprobante</w:t>
-      </w:r>
-      <w:proofErr w:type="spellEnd"/>
-      <w:r>
-        <w:t>(</w:t>
-      </w:r>
-      <w:proofErr w:type="gramEnd"/>
-      <w:r>
-        <w:t>);</w:t>
+      <w:r>
+        <w:t>void mostrarComprobante();</w:t>
       </w:r>
     </w:p>
     <w:p>
@@ -3664,26 +3166,8 @@
         </w:numPr>
         <w:spacing w:after="0"/>
       </w:pPr>
-      <w:proofErr w:type="spellStart"/>
-      <w:r>
-        <w:t>bool</w:t>
-      </w:r>
-      <w:proofErr w:type="spellEnd"/>
-      <w:r>
-        <w:t xml:space="preserve"> </w:t>
-      </w:r>
-      <w:proofErr w:type="spellStart"/>
-      <w:proofErr w:type="gramStart"/>
-      <w:r>
-        <w:t>secruza</w:t>
-      </w:r>
-      <w:proofErr w:type="spellEnd"/>
-      <w:r>
-        <w:t>(</w:t>
-      </w:r>
-      <w:proofErr w:type="gramEnd"/>
-      <w:r>
-        <w:t>);</w:t>
+      <w:r>
+        <w:t>bool secruza();</w:t>
       </w:r>
     </w:p>
     <w:p>
@@ -3821,13 +3305,8 @@
         </w:numPr>
         <w:spacing w:after="0"/>
       </w:pPr>
-      <w:proofErr w:type="spellStart"/>
-      <w:r>
-        <w:t>int</w:t>
-      </w:r>
-      <w:proofErr w:type="spellEnd"/>
-      <w:r>
-        <w:t xml:space="preserve"> documento;</w:t>
+      <w:r>
+        <w:t>int documento;</w:t>
       </w:r>
     </w:p>
     <w:p>
@@ -3839,21 +3318,8 @@
         </w:numPr>
         <w:spacing w:after="0"/>
       </w:pPr>
-      <w:proofErr w:type="spellStart"/>
-      <w:r>
-        <w:t>int</w:t>
-      </w:r>
-      <w:proofErr w:type="spellEnd"/>
-      <w:r>
-        <w:t xml:space="preserve"> </w:t>
-      </w:r>
-      <w:proofErr w:type="spellStart"/>
-      <w:r>
-        <w:t>antiguedad</w:t>
-      </w:r>
-      <w:proofErr w:type="spellEnd"/>
-      <w:r>
-        <w:t>;</w:t>
+      <w:r>
+        <w:t>int antiguedad;</w:t>
       </w:r>
     </w:p>
     <w:p>
@@ -3865,21 +3331,8 @@
         </w:numPr>
         <w:spacing w:after="0"/>
       </w:pPr>
-      <w:proofErr w:type="spellStart"/>
-      <w:r>
-        <w:t>float</w:t>
-      </w:r>
-      <w:proofErr w:type="spellEnd"/>
-      <w:r>
-        <w:t xml:space="preserve"> </w:t>
-      </w:r>
-      <w:proofErr w:type="spellStart"/>
-      <w:r>
-        <w:t>puntuacion</w:t>
-      </w:r>
-      <w:proofErr w:type="spellEnd"/>
-      <w:r>
-        <w:t>;</w:t>
+      <w:r>
+        <w:t>float puntuacion;</w:t>
       </w:r>
     </w:p>
     <w:p>
@@ -3891,21 +3344,8 @@
         </w:numPr>
         <w:spacing w:after="0"/>
       </w:pPr>
-      <w:proofErr w:type="spellStart"/>
-      <w:r>
-        <w:t>int</w:t>
-      </w:r>
-      <w:proofErr w:type="spellEnd"/>
-      <w:r>
-        <w:t xml:space="preserve">* </w:t>
-      </w:r>
-      <w:proofErr w:type="spellStart"/>
-      <w:r>
-        <w:t>codigosAlojamientos</w:t>
-      </w:r>
-      <w:proofErr w:type="spellEnd"/>
-      <w:r>
-        <w:t>;</w:t>
+      <w:r>
+        <w:t>int* codigosAlojamientos;</w:t>
       </w:r>
     </w:p>
     <w:p>
@@ -3917,21 +3357,8 @@
         </w:numPr>
         <w:spacing w:after="0"/>
       </w:pPr>
-      <w:proofErr w:type="spellStart"/>
-      <w:r>
-        <w:t>int</w:t>
-      </w:r>
-      <w:proofErr w:type="spellEnd"/>
-      <w:r>
-        <w:t xml:space="preserve"> </w:t>
-      </w:r>
-      <w:proofErr w:type="spellStart"/>
-      <w:r>
-        <w:t>cantidadAlojamientos</w:t>
-      </w:r>
-      <w:proofErr w:type="spellEnd"/>
-      <w:r>
-        <w:t>;</w:t>
+      <w:r>
+        <w:t>int cantidadAlojamientos;</w:t>
       </w:r>
     </w:p>
     <w:p>
@@ -4008,18 +3435,8 @@
         </w:numPr>
         <w:spacing w:after="0"/>
       </w:pPr>
-      <w:proofErr w:type="spellStart"/>
-      <w:proofErr w:type="gramStart"/>
-      <w:r>
-        <w:t>Anfitrion</w:t>
-      </w:r>
-      <w:proofErr w:type="spellEnd"/>
-      <w:r>
-        <w:t>(</w:t>
-      </w:r>
-      <w:proofErr w:type="gramEnd"/>
-      <w:r>
-        <w:t>);</w:t>
+      <w:r>
+        <w:t>Anfitrion();</w:t>
       </w:r>
     </w:p>
     <w:p>
@@ -4031,26 +3448,8 @@
         </w:numPr>
         <w:spacing w:after="0"/>
       </w:pPr>
-      <w:proofErr w:type="spellStart"/>
-      <w:r>
-        <w:t>void</w:t>
-      </w:r>
-      <w:proofErr w:type="spellEnd"/>
-      <w:r>
-        <w:t xml:space="preserve"> </w:t>
-      </w:r>
-      <w:proofErr w:type="spellStart"/>
-      <w:proofErr w:type="gramStart"/>
-      <w:r>
-        <w:t>agregarAlojamiento</w:t>
-      </w:r>
-      <w:proofErr w:type="spellEnd"/>
-      <w:r>
-        <w:t>(</w:t>
-      </w:r>
-      <w:proofErr w:type="gramEnd"/>
-      <w:r>
-        <w:t>);</w:t>
+      <w:r>
+        <w:t>void agregarAlojamiento();</w:t>
       </w:r>
     </w:p>
     <w:p>
@@ -4062,26 +3461,8 @@
         </w:numPr>
         <w:spacing w:after="0"/>
       </w:pPr>
-      <w:proofErr w:type="spellStart"/>
-      <w:r>
-        <w:t>void</w:t>
-      </w:r>
-      <w:proofErr w:type="spellEnd"/>
-      <w:r>
-        <w:t xml:space="preserve"> </w:t>
-      </w:r>
-      <w:proofErr w:type="spellStart"/>
-      <w:proofErr w:type="gramStart"/>
-      <w:r>
-        <w:t>consultarReservasActivas</w:t>
-      </w:r>
-      <w:proofErr w:type="spellEnd"/>
-      <w:r>
-        <w:t>(</w:t>
-      </w:r>
-      <w:proofErr w:type="gramEnd"/>
-      <w:r>
-        <w:t>);</w:t>
+      <w:r>
+        <w:t>void consultarReservasActivas();</w:t>
       </w:r>
     </w:p>
     <w:p>
@@ -4093,26 +3474,8 @@
         </w:numPr>
         <w:spacing w:after="0"/>
       </w:pPr>
-      <w:proofErr w:type="spellStart"/>
-      <w:r>
-        <w:t>void</w:t>
-      </w:r>
-      <w:proofErr w:type="spellEnd"/>
-      <w:r>
-        <w:t xml:space="preserve"> </w:t>
-      </w:r>
-      <w:proofErr w:type="spellStart"/>
-      <w:proofErr w:type="gramStart"/>
-      <w:r>
-        <w:t>actualizarHistorico</w:t>
-      </w:r>
-      <w:proofErr w:type="spellEnd"/>
-      <w:r>
-        <w:t>(</w:t>
-      </w:r>
-      <w:proofErr w:type="gramEnd"/>
-      <w:r>
-        <w:t>);</w:t>
+      <w:r>
+        <w:t>void actualizarHistorico();</w:t>
       </w:r>
     </w:p>
     <w:p>
@@ -4218,13 +3581,8 @@
         </w:numPr>
         <w:spacing w:after="0"/>
       </w:pPr>
-      <w:proofErr w:type="spellStart"/>
-      <w:r>
-        <w:t>int</w:t>
-      </w:r>
-      <w:proofErr w:type="spellEnd"/>
-      <w:r>
-        <w:t xml:space="preserve"> documento;</w:t>
+      <w:r>
+        <w:t>int documento;</w:t>
       </w:r>
     </w:p>
     <w:p>
@@ -4236,21 +3594,8 @@
         </w:numPr>
         <w:spacing w:after="0"/>
       </w:pPr>
-      <w:proofErr w:type="spellStart"/>
-      <w:r>
-        <w:t>int</w:t>
-      </w:r>
-      <w:proofErr w:type="spellEnd"/>
-      <w:r>
-        <w:t xml:space="preserve"> </w:t>
-      </w:r>
-      <w:proofErr w:type="spellStart"/>
-      <w:r>
-        <w:t>antiguedad</w:t>
-      </w:r>
-      <w:proofErr w:type="spellEnd"/>
-      <w:r>
-        <w:t>;</w:t>
+      <w:r>
+        <w:t>int antiguedad;</w:t>
       </w:r>
     </w:p>
     <w:p>
@@ -4262,21 +3607,8 @@
         </w:numPr>
         <w:spacing w:after="0"/>
       </w:pPr>
-      <w:proofErr w:type="spellStart"/>
-      <w:r>
-        <w:t>float</w:t>
-      </w:r>
-      <w:proofErr w:type="spellEnd"/>
-      <w:r>
-        <w:t xml:space="preserve"> </w:t>
-      </w:r>
-      <w:proofErr w:type="spellStart"/>
-      <w:r>
-        <w:t>puntuacion</w:t>
-      </w:r>
-      <w:proofErr w:type="spellEnd"/>
-      <w:r>
-        <w:t>;</w:t>
+      <w:r>
+        <w:t>float puntuacion;</w:t>
       </w:r>
     </w:p>
     <w:p>
@@ -4288,21 +3620,8 @@
         </w:numPr>
         <w:spacing w:after="0"/>
       </w:pPr>
-      <w:proofErr w:type="spellStart"/>
-      <w:r>
-        <w:t>int</w:t>
-      </w:r>
-      <w:proofErr w:type="spellEnd"/>
-      <w:r>
-        <w:t xml:space="preserve">* </w:t>
-      </w:r>
-      <w:proofErr w:type="spellStart"/>
-      <w:r>
-        <w:t>codigosReservas</w:t>
-      </w:r>
-      <w:proofErr w:type="spellEnd"/>
-      <w:r>
-        <w:t>;</w:t>
+      <w:r>
+        <w:t>int* codigosReservas;</w:t>
       </w:r>
     </w:p>
     <w:p>
@@ -4314,21 +3633,8 @@
         </w:numPr>
         <w:spacing w:after="0"/>
       </w:pPr>
-      <w:proofErr w:type="spellStart"/>
-      <w:r>
-        <w:t>int</w:t>
-      </w:r>
-      <w:proofErr w:type="spellEnd"/>
-      <w:r>
-        <w:t xml:space="preserve"> </w:t>
-      </w:r>
-      <w:proofErr w:type="spellStart"/>
-      <w:r>
-        <w:t>cantidadReservas</w:t>
-      </w:r>
-      <w:proofErr w:type="spellEnd"/>
-      <w:r>
-        <w:t>;</w:t>
+      <w:r>
+        <w:t>int cantidadReservas;</w:t>
       </w:r>
     </w:p>
     <w:p/>
@@ -4384,26 +3690,8 @@
         </w:numPr>
         <w:spacing w:after="0"/>
       </w:pPr>
-      <w:proofErr w:type="spellStart"/>
-      <w:r>
-        <w:t>bool</w:t>
-      </w:r>
-      <w:proofErr w:type="spellEnd"/>
-      <w:r>
-        <w:t xml:space="preserve"> </w:t>
-      </w:r>
-      <w:proofErr w:type="spellStart"/>
-      <w:proofErr w:type="gramStart"/>
-      <w:r>
-        <w:t>reservarAlojamiento</w:t>
-      </w:r>
-      <w:proofErr w:type="spellEnd"/>
-      <w:r>
-        <w:t>(</w:t>
-      </w:r>
-      <w:proofErr w:type="gramEnd"/>
-      <w:r>
-        <w:t>);</w:t>
+      <w:r>
+        <w:t>bool reservarAlojamiento();</w:t>
       </w:r>
     </w:p>
     <w:p>
@@ -4415,26 +3703,8 @@
         </w:numPr>
         <w:spacing w:after="0"/>
       </w:pPr>
-      <w:proofErr w:type="spellStart"/>
-      <w:r>
-        <w:t>bool</w:t>
-      </w:r>
-      <w:proofErr w:type="spellEnd"/>
-      <w:r>
-        <w:t xml:space="preserve"> </w:t>
-      </w:r>
-      <w:proofErr w:type="spellStart"/>
-      <w:proofErr w:type="gramStart"/>
-      <w:r>
-        <w:t>anularReservacion</w:t>
-      </w:r>
-      <w:proofErr w:type="spellEnd"/>
-      <w:r>
-        <w:t>(</w:t>
-      </w:r>
-      <w:proofErr w:type="gramEnd"/>
-      <w:r>
-        <w:t>);</w:t>
+      <w:r>
+        <w:t>bool anularReservacion();</w:t>
       </w:r>
     </w:p>
     <w:p>
@@ -4446,21 +3716,8 @@
         </w:numPr>
         <w:spacing w:after="0"/>
       </w:pPr>
-      <w:proofErr w:type="spellStart"/>
-      <w:r>
-        <w:t>void</w:t>
-      </w:r>
-      <w:proofErr w:type="spellEnd"/>
-      <w:r>
-        <w:t xml:space="preserve"> </w:t>
-      </w:r>
-      <w:proofErr w:type="spellStart"/>
-      <w:r>
-        <w:t>agregarCodigoReserva</w:t>
-      </w:r>
-      <w:proofErr w:type="spellEnd"/>
-      <w:r>
-        <w:t>(i);</w:t>
+      <w:r>
+        <w:t>void agregarCodigoReserva(i);</w:t>
       </w:r>
     </w:p>
     <w:p>
@@ -4479,24 +3736,9 @@
           <w:docGrid w:linePitch="360"/>
         </w:sectPr>
       </w:pPr>
-      <w:proofErr w:type="spellStart"/>
-      <w:r>
-        <w:t>bool</w:t>
-      </w:r>
-      <w:proofErr w:type="spellEnd"/>
-      <w:r>
-        <w:t xml:space="preserve"> </w:t>
-      </w:r>
-      <w:proofErr w:type="spellStart"/>
-      <w:proofErr w:type="gramStart"/>
-      <w:r>
-        <w:t>tieneReservaEnFechas</w:t>
-      </w:r>
-      <w:proofErr w:type="spellEnd"/>
-      <w:r>
-        <w:t>(</w:t>
-      </w:r>
-      <w:proofErr w:type="gramEnd"/>
+      <w:r>
+        <w:t>bool tieneReservaEnFechas(</w:t>
+      </w:r>
     </w:p>
     <w:p>
       <w:pPr>
@@ -4616,13 +3858,8 @@
         </w:numPr>
         <w:spacing w:after="0"/>
       </w:pPr>
-      <w:proofErr w:type="spellStart"/>
-      <w:r>
-        <w:t>int</w:t>
-      </w:r>
-      <w:proofErr w:type="spellEnd"/>
-      <w:r>
-        <w:t xml:space="preserve"> dia;</w:t>
+      <w:r>
+        <w:t>int dia;</w:t>
       </w:r>
     </w:p>
     <w:p>
@@ -4634,13 +3871,8 @@
         </w:numPr>
         <w:spacing w:after="0"/>
       </w:pPr>
-      <w:proofErr w:type="spellStart"/>
-      <w:r>
-        <w:t>int</w:t>
-      </w:r>
-      <w:proofErr w:type="spellEnd"/>
-      <w:r>
-        <w:t xml:space="preserve"> mes;</w:t>
+      <w:r>
+        <w:t>int mes;</w:t>
       </w:r>
     </w:p>
     <w:p>
@@ -4652,13 +3884,8 @@
         </w:numPr>
         <w:spacing w:after="0"/>
       </w:pPr>
-      <w:proofErr w:type="spellStart"/>
-      <w:r>
-        <w:t>int</w:t>
-      </w:r>
-      <w:proofErr w:type="spellEnd"/>
-      <w:r>
-        <w:t xml:space="preserve"> año;</w:t>
+      <w:r>
+        <w:t>int año;</w:t>
       </w:r>
     </w:p>
     <w:p>
@@ -4718,26 +3945,8 @@
         </w:numPr>
         <w:spacing w:after="0"/>
       </w:pPr>
-      <w:proofErr w:type="spellStart"/>
-      <w:r>
-        <w:t>bool</w:t>
-      </w:r>
-      <w:proofErr w:type="spellEnd"/>
-      <w:r>
-        <w:t xml:space="preserve"> </w:t>
-      </w:r>
-      <w:proofErr w:type="spellStart"/>
-      <w:proofErr w:type="gramStart"/>
-      <w:r>
-        <w:t>FechaIgual</w:t>
-      </w:r>
-      <w:proofErr w:type="spellEnd"/>
-      <w:r>
-        <w:t>(</w:t>
-      </w:r>
-      <w:proofErr w:type="gramEnd"/>
-      <w:r>
-        <w:t>);</w:t>
+      <w:r>
+        <w:t>bool FechaIgual();</w:t>
       </w:r>
     </w:p>
     <w:p>
@@ -4749,26 +3958,8 @@
         </w:numPr>
         <w:spacing w:after="0"/>
       </w:pPr>
-      <w:proofErr w:type="spellStart"/>
-      <w:r>
-        <w:t>bool</w:t>
-      </w:r>
-      <w:proofErr w:type="spellEnd"/>
-      <w:r>
-        <w:t xml:space="preserve"> </w:t>
-      </w:r>
-      <w:proofErr w:type="spellStart"/>
-      <w:proofErr w:type="gramStart"/>
-      <w:r>
-        <w:t>FechaMenor</w:t>
-      </w:r>
-      <w:proofErr w:type="spellEnd"/>
-      <w:r>
-        <w:t>(</w:t>
-      </w:r>
-      <w:proofErr w:type="gramEnd"/>
-      <w:r>
-        <w:t>);</w:t>
+      <w:r>
+        <w:t>bool FechaMenor();</w:t>
       </w:r>
     </w:p>
     <w:p>
@@ -4780,26 +3971,8 @@
         </w:numPr>
         <w:spacing w:after="0"/>
       </w:pPr>
-      <w:proofErr w:type="spellStart"/>
-      <w:r>
-        <w:t>bool</w:t>
-      </w:r>
-      <w:proofErr w:type="spellEnd"/>
-      <w:r>
-        <w:t xml:space="preserve"> </w:t>
-      </w:r>
-      <w:proofErr w:type="spellStart"/>
-      <w:proofErr w:type="gramStart"/>
-      <w:r>
-        <w:t>FechaRango</w:t>
-      </w:r>
-      <w:proofErr w:type="spellEnd"/>
-      <w:r>
-        <w:t>(</w:t>
-      </w:r>
-      <w:proofErr w:type="gramEnd"/>
-      <w:r>
-        <w:t>);</w:t>
+      <w:r>
+        <w:t>bool FechaRango();</w:t>
       </w:r>
     </w:p>
     <w:p>
@@ -4811,21 +3984,8 @@
         </w:numPr>
         <w:spacing w:after="0"/>
       </w:pPr>
-      <w:proofErr w:type="spellStart"/>
-      <w:r>
-        <w:t>void</w:t>
-      </w:r>
-      <w:proofErr w:type="spellEnd"/>
-      <w:r>
-        <w:t xml:space="preserve"> </w:t>
-      </w:r>
-      <w:proofErr w:type="gramStart"/>
-      <w:r>
-        <w:t>mostrar(</w:t>
-      </w:r>
-      <w:proofErr w:type="gramEnd"/>
-      <w:r>
-        <w:t>);</w:t>
+      <w:r>
+        <w:t>void mostrar();</w:t>
       </w:r>
     </w:p>
     <w:p>
@@ -4944,21 +4104,8 @@
         </w:numPr>
         <w:spacing w:after="0"/>
       </w:pPr>
-      <w:proofErr w:type="spellStart"/>
-      <w:r>
-        <w:t>int</w:t>
-      </w:r>
-      <w:proofErr w:type="spellEnd"/>
-      <w:r>
-        <w:t xml:space="preserve"> </w:t>
-      </w:r>
-      <w:proofErr w:type="spellStart"/>
-      <w:r>
-        <w:t>cantidadAlojamientos</w:t>
-      </w:r>
-      <w:proofErr w:type="spellEnd"/>
-      <w:r>
-        <w:t>;</w:t>
+      <w:r>
+        <w:t>int cantidadAlojamientos;</w:t>
       </w:r>
     </w:p>
     <w:p>
@@ -4970,13 +4117,8 @@
         </w:numPr>
         <w:spacing w:after="0"/>
       </w:pPr>
-      <w:proofErr w:type="spellStart"/>
-      <w:r>
-        <w:t>Reservacion</w:t>
-      </w:r>
-      <w:proofErr w:type="spellEnd"/>
-      <w:r>
-        <w:t>** reservaciones;</w:t>
+      <w:r>
+        <w:t>Reservacion** reservaciones;</w:t>
       </w:r>
     </w:p>
     <w:p>
@@ -4988,21 +4130,8 @@
         </w:numPr>
         <w:spacing w:after="0"/>
       </w:pPr>
-      <w:proofErr w:type="spellStart"/>
-      <w:r>
-        <w:t>int</w:t>
-      </w:r>
-      <w:proofErr w:type="spellEnd"/>
-      <w:r>
-        <w:t xml:space="preserve"> </w:t>
-      </w:r>
-      <w:proofErr w:type="spellStart"/>
-      <w:r>
-        <w:t>cantidadReservaciones</w:t>
-      </w:r>
-      <w:proofErr w:type="spellEnd"/>
-      <w:r>
-        <w:t>;</w:t>
+      <w:r>
+        <w:t>int cantidadReservaciones;</w:t>
       </w:r>
     </w:p>
     <w:p>
@@ -5014,13 +4143,8 @@
         </w:numPr>
         <w:spacing w:after="0"/>
       </w:pPr>
-      <w:proofErr w:type="spellStart"/>
-      <w:r>
-        <w:t>Anfitrion</w:t>
-      </w:r>
-      <w:proofErr w:type="spellEnd"/>
-      <w:r>
-        <w:t>** anfitriones;</w:t>
+      <w:r>
+        <w:t>Anfitrion** anfitriones;</w:t>
       </w:r>
     </w:p>
     <w:p>
@@ -5032,21 +4156,8 @@
         </w:numPr>
         <w:spacing w:after="0"/>
       </w:pPr>
-      <w:proofErr w:type="spellStart"/>
-      <w:r>
-        <w:t>int</w:t>
-      </w:r>
-      <w:proofErr w:type="spellEnd"/>
-      <w:r>
-        <w:t xml:space="preserve"> </w:t>
-      </w:r>
-      <w:proofErr w:type="spellStart"/>
-      <w:r>
-        <w:t>cantidadAnfitriones</w:t>
-      </w:r>
-      <w:proofErr w:type="spellEnd"/>
-      <w:r>
-        <w:t>;</w:t>
+      <w:r>
+        <w:t>int cantidadAnfitriones;</w:t>
       </w:r>
     </w:p>
     <w:p>
@@ -5058,21 +4169,8 @@
         </w:numPr>
         <w:spacing w:after="0"/>
       </w:pPr>
-      <w:proofErr w:type="spellStart"/>
-      <w:r>
-        <w:t>Huesped</w:t>
-      </w:r>
-      <w:proofErr w:type="spellEnd"/>
-      <w:r>
-        <w:t xml:space="preserve">** </w:t>
-      </w:r>
-      <w:proofErr w:type="spellStart"/>
-      <w:r>
-        <w:t>huespedes</w:t>
-      </w:r>
-      <w:proofErr w:type="spellEnd"/>
-      <w:r>
-        <w:t>;</w:t>
+      <w:r>
+        <w:t>Huesped** huespedes;</w:t>
       </w:r>
     </w:p>
     <w:p>
@@ -5084,21 +4182,8 @@
         </w:numPr>
         <w:spacing w:after="0"/>
       </w:pPr>
-      <w:proofErr w:type="spellStart"/>
-      <w:r>
-        <w:t>int</w:t>
-      </w:r>
-      <w:proofErr w:type="spellEnd"/>
-      <w:r>
-        <w:t xml:space="preserve"> </w:t>
-      </w:r>
-      <w:proofErr w:type="spellStart"/>
-      <w:r>
-        <w:t>cantidadHuespedes</w:t>
-      </w:r>
-      <w:proofErr w:type="spellEnd"/>
-      <w:r>
-        <w:t>;</w:t>
+      <w:r>
+        <w:t>int cantidadHuespedes;</w:t>
       </w:r>
     </w:p>
     <w:p>
@@ -5162,26 +4247,8 @@
         </w:numPr>
         <w:spacing w:after="0" w:line="240" w:lineRule="auto"/>
       </w:pPr>
-      <w:proofErr w:type="spellStart"/>
-      <w:r>
-        <w:t>void</w:t>
-      </w:r>
-      <w:proofErr w:type="spellEnd"/>
-      <w:r>
-        <w:t xml:space="preserve"> </w:t>
-      </w:r>
-      <w:proofErr w:type="spellStart"/>
-      <w:proofErr w:type="gramStart"/>
-      <w:r>
-        <w:t>cargarDatos</w:t>
-      </w:r>
-      <w:proofErr w:type="spellEnd"/>
-      <w:r>
-        <w:t>(</w:t>
-      </w:r>
-      <w:proofErr w:type="gramEnd"/>
-      <w:r>
-        <w:t>);</w:t>
+      <w:r>
+        <w:t>void cargarDatos();</w:t>
       </w:r>
     </w:p>
     <w:p>
@@ -5193,26 +4260,8 @@
         </w:numPr>
         <w:spacing w:after="0" w:line="240" w:lineRule="auto"/>
       </w:pPr>
-      <w:proofErr w:type="spellStart"/>
-      <w:r>
-        <w:t>void</w:t>
-      </w:r>
-      <w:proofErr w:type="spellEnd"/>
-      <w:r>
-        <w:t xml:space="preserve"> </w:t>
-      </w:r>
-      <w:proofErr w:type="spellStart"/>
-      <w:proofErr w:type="gramStart"/>
-      <w:r>
-        <w:t>guardarDatos</w:t>
-      </w:r>
-      <w:proofErr w:type="spellEnd"/>
-      <w:r>
-        <w:t>(</w:t>
-      </w:r>
-      <w:proofErr w:type="gramEnd"/>
-      <w:r>
-        <w:t>);</w:t>
+      <w:r>
+        <w:t>void guardarDatos();</w:t>
       </w:r>
     </w:p>
     <w:p>
@@ -5224,21 +4273,8 @@
         </w:numPr>
         <w:spacing w:after="0" w:line="240" w:lineRule="auto"/>
       </w:pPr>
-      <w:proofErr w:type="spellStart"/>
-      <w:r>
-        <w:t>bool</w:t>
-      </w:r>
-      <w:proofErr w:type="spellEnd"/>
-      <w:r>
-        <w:t xml:space="preserve"> </w:t>
-      </w:r>
-      <w:proofErr w:type="gramStart"/>
-      <w:r>
-        <w:t>Ingreso(</w:t>
-      </w:r>
-      <w:proofErr w:type="gramEnd"/>
-      <w:r>
-        <w:t>);</w:t>
+      <w:r>
+        <w:t>bool Ingreso();</w:t>
       </w:r>
     </w:p>
     <w:p>
@@ -5250,26 +4286,8 @@
         </w:numPr>
         <w:spacing w:after="0" w:line="240" w:lineRule="auto"/>
       </w:pPr>
-      <w:proofErr w:type="spellStart"/>
-      <w:r>
-        <w:t>void</w:t>
-      </w:r>
-      <w:proofErr w:type="spellEnd"/>
-      <w:r>
-        <w:t xml:space="preserve"> </w:t>
-      </w:r>
-      <w:proofErr w:type="spellStart"/>
-      <w:proofErr w:type="gramStart"/>
-      <w:r>
-        <w:t>menuPrincipal</w:t>
-      </w:r>
-      <w:proofErr w:type="spellEnd"/>
-      <w:r>
-        <w:t>(</w:t>
-      </w:r>
-      <w:proofErr w:type="gramEnd"/>
-      <w:r>
-        <w:t>);</w:t>
+      <w:r>
+        <w:t>void menuPrincipal();</w:t>
       </w:r>
     </w:p>
     <w:p>
@@ -5281,26 +4299,8 @@
         </w:numPr>
         <w:spacing w:after="0" w:line="240" w:lineRule="auto"/>
       </w:pPr>
-      <w:proofErr w:type="spellStart"/>
-      <w:r>
-        <w:t>Huesped</w:t>
-      </w:r>
-      <w:proofErr w:type="spellEnd"/>
-      <w:r>
-        <w:t xml:space="preserve">* </w:t>
-      </w:r>
-      <w:proofErr w:type="spellStart"/>
-      <w:proofErr w:type="gramStart"/>
-      <w:r>
-        <w:t>buscarHuesped</w:t>
-      </w:r>
-      <w:proofErr w:type="spellEnd"/>
-      <w:r>
-        <w:t>(</w:t>
-      </w:r>
-      <w:proofErr w:type="gramEnd"/>
-      <w:r>
-        <w:t>);</w:t>
+      <w:r>
+        <w:t>Huesped* buscarHuesped();</w:t>
       </w:r>
     </w:p>
     <w:p>
@@ -5312,26 +4312,8 @@
         </w:numPr>
         <w:spacing w:after="0" w:line="240" w:lineRule="auto"/>
       </w:pPr>
-      <w:proofErr w:type="spellStart"/>
-      <w:r>
-        <w:t>Anfitrion</w:t>
-      </w:r>
-      <w:proofErr w:type="spellEnd"/>
-      <w:r>
-        <w:t xml:space="preserve">* </w:t>
-      </w:r>
-      <w:proofErr w:type="spellStart"/>
-      <w:proofErr w:type="gramStart"/>
-      <w:r>
-        <w:t>buscarAnfitrion</w:t>
-      </w:r>
-      <w:proofErr w:type="spellEnd"/>
-      <w:r>
-        <w:t>(</w:t>
-      </w:r>
-      <w:proofErr w:type="gramEnd"/>
-      <w:r>
-        <w:t>);</w:t>
+      <w:r>
+        <w:t>Anfitrion* buscarAnfitrion();</w:t>
       </w:r>
     </w:p>
     <w:p>
@@ -5344,20 +4326,7 @@
         <w:spacing w:after="0" w:line="240" w:lineRule="auto"/>
       </w:pPr>
       <w:r>
-        <w:t xml:space="preserve">Alojamiento* </w:t>
-      </w:r>
-      <w:proofErr w:type="spellStart"/>
-      <w:proofErr w:type="gramStart"/>
-      <w:r>
-        <w:t>buscarAlojamiento</w:t>
-      </w:r>
-      <w:proofErr w:type="spellEnd"/>
-      <w:r>
-        <w:t>(</w:t>
-      </w:r>
-      <w:proofErr w:type="gramEnd"/>
-      <w:r>
-        <w:t>);</w:t>
+        <w:t>Alojamiento* buscarAlojamiento();</w:t>
       </w:r>
     </w:p>
     <w:p>
@@ -5369,26 +4338,8 @@
         </w:numPr>
         <w:spacing w:after="0" w:line="240" w:lineRule="auto"/>
       </w:pPr>
-      <w:proofErr w:type="spellStart"/>
-      <w:r>
-        <w:t>Reservacion</w:t>
-      </w:r>
-      <w:proofErr w:type="spellEnd"/>
-      <w:r>
-        <w:t xml:space="preserve">* </w:t>
-      </w:r>
-      <w:proofErr w:type="spellStart"/>
-      <w:proofErr w:type="gramStart"/>
-      <w:r>
-        <w:t>buscarReservacion</w:t>
-      </w:r>
-      <w:proofErr w:type="spellEnd"/>
-      <w:r>
-        <w:t>(</w:t>
-      </w:r>
-      <w:proofErr w:type="gramEnd"/>
-      <w:r>
-        <w:t>);</w:t>
+      <w:r>
+        <w:t>Reservacion* buscarReservacion();</w:t>
       </w:r>
     </w:p>
     <w:p>
@@ -5400,26 +4351,8 @@
         </w:numPr>
         <w:spacing w:after="0" w:line="240" w:lineRule="auto"/>
       </w:pPr>
-      <w:proofErr w:type="spellStart"/>
-      <w:r>
-        <w:t>void</w:t>
-      </w:r>
-      <w:proofErr w:type="spellEnd"/>
-      <w:r>
-        <w:t xml:space="preserve"> </w:t>
-      </w:r>
-      <w:proofErr w:type="spellStart"/>
-      <w:proofErr w:type="gramStart"/>
-      <w:r>
-        <w:t>buscarAlojamientosDisponibles</w:t>
-      </w:r>
-      <w:proofErr w:type="spellEnd"/>
-      <w:r>
-        <w:t>(</w:t>
-      </w:r>
-      <w:proofErr w:type="gramEnd"/>
-      <w:r>
-        <w:t>);</w:t>
+      <w:r>
+        <w:t>void buscarAlojamientosDisponibles();</w:t>
       </w:r>
     </w:p>
     <w:p>
@@ -5431,26 +4364,8 @@
         </w:numPr>
         <w:spacing w:after="0" w:line="240" w:lineRule="auto"/>
       </w:pPr>
-      <w:proofErr w:type="spellStart"/>
-      <w:r>
-        <w:t>bool</w:t>
-      </w:r>
-      <w:proofErr w:type="spellEnd"/>
-      <w:r>
-        <w:t xml:space="preserve"> </w:t>
-      </w:r>
-      <w:proofErr w:type="spellStart"/>
-      <w:proofErr w:type="gramStart"/>
-      <w:r>
-        <w:t>registrarReservacion</w:t>
-      </w:r>
-      <w:proofErr w:type="spellEnd"/>
-      <w:r>
-        <w:t>(</w:t>
-      </w:r>
-      <w:proofErr w:type="gramEnd"/>
-      <w:r>
-        <w:t>);</w:t>
+      <w:r>
+        <w:t>bool registrarReservacion();</w:t>
       </w:r>
     </w:p>
     <w:p>
@@ -5462,26 +4377,8 @@
         </w:numPr>
         <w:spacing w:after="0" w:line="240" w:lineRule="auto"/>
       </w:pPr>
-      <w:proofErr w:type="spellStart"/>
-      <w:r>
-        <w:t>bool</w:t>
-      </w:r>
-      <w:proofErr w:type="spellEnd"/>
-      <w:r>
-        <w:t xml:space="preserve"> </w:t>
-      </w:r>
-      <w:proofErr w:type="spellStart"/>
-      <w:proofErr w:type="gramStart"/>
-      <w:r>
-        <w:t>anularReservacion</w:t>
-      </w:r>
-      <w:proofErr w:type="spellEnd"/>
-      <w:r>
-        <w:t>(</w:t>
-      </w:r>
-      <w:proofErr w:type="gramEnd"/>
-      <w:r>
-        <w:t>);</w:t>
+      <w:r>
+        <w:t>bool anularReservacion();</w:t>
       </w:r>
     </w:p>
     <w:p>
@@ -5493,26 +4390,8 @@
         </w:numPr>
         <w:spacing w:after="0" w:line="240" w:lineRule="auto"/>
       </w:pPr>
-      <w:proofErr w:type="spellStart"/>
-      <w:r>
-        <w:t>void</w:t>
-      </w:r>
-      <w:proofErr w:type="spellEnd"/>
-      <w:r>
-        <w:t xml:space="preserve"> </w:t>
-      </w:r>
-      <w:proofErr w:type="spellStart"/>
-      <w:proofErr w:type="gramStart"/>
-      <w:r>
-        <w:t>consultarReservasAnfitrion</w:t>
-      </w:r>
-      <w:proofErr w:type="spellEnd"/>
-      <w:r>
-        <w:t>(</w:t>
-      </w:r>
-      <w:proofErr w:type="gramEnd"/>
-      <w:r>
-        <w:t>);</w:t>
+      <w:r>
+        <w:t>void consultarReservasAnfitrion();</w:t>
       </w:r>
     </w:p>
     <w:p>
@@ -5524,26 +4403,8 @@
         </w:numPr>
         <w:spacing w:after="0" w:line="240" w:lineRule="auto"/>
       </w:pPr>
-      <w:proofErr w:type="spellStart"/>
-      <w:r>
-        <w:t>void</w:t>
-      </w:r>
-      <w:proofErr w:type="spellEnd"/>
-      <w:r>
-        <w:t xml:space="preserve"> </w:t>
-      </w:r>
-      <w:proofErr w:type="spellStart"/>
-      <w:proofErr w:type="gramStart"/>
-      <w:r>
-        <w:t>actualizarHistorico</w:t>
-      </w:r>
-      <w:proofErr w:type="spellEnd"/>
-      <w:r>
-        <w:t>(</w:t>
-      </w:r>
-      <w:proofErr w:type="gramEnd"/>
-      <w:r>
-        <w:t>);</w:t>
+      <w:r>
+        <w:t>void actualizarHistorico();</w:t>
       </w:r>
     </w:p>
     <w:p>
@@ -5555,26 +4416,8 @@
         </w:numPr>
         <w:spacing w:after="0" w:line="240" w:lineRule="auto"/>
       </w:pPr>
-      <w:proofErr w:type="spellStart"/>
-      <w:r>
-        <w:t>void</w:t>
-      </w:r>
-      <w:proofErr w:type="spellEnd"/>
-      <w:r>
-        <w:t xml:space="preserve"> </w:t>
-      </w:r>
-      <w:proofErr w:type="spellStart"/>
-      <w:proofErr w:type="gramStart"/>
-      <w:r>
-        <w:t>mostrarRecursos</w:t>
-      </w:r>
-      <w:proofErr w:type="spellEnd"/>
-      <w:r>
-        <w:t>(</w:t>
-      </w:r>
-      <w:proofErr w:type="gramEnd"/>
-      <w:r>
-        <w:t>);</w:t>
+      <w:r>
+        <w:t>void mostrarRecursos();</w:t>
       </w:r>
     </w:p>
     <w:p>
@@ -5605,22 +4448,28 @@
     <w:p>
       <w:pPr>
         <w:spacing w:after="0"/>
-        <w:rPr>
-          <w:sz w:val="28"/>
-          <w:szCs w:val="28"/>
-        </w:rPr>
-      </w:pPr>
-    </w:p>
-    <w:p>
-      <w:pPr>
-        <w:spacing w:after="0"/>
-        <w:rPr>
-          <w:b/>
-          <w:bCs/>
-          <w:sz w:val="28"/>
-          <w:szCs w:val="28"/>
-        </w:rPr>
-      </w:pPr>
+      </w:pPr>
+    </w:p>
+    <w:p>
+      <w:pPr>
+        <w:spacing w:after="0"/>
+      </w:pPr>
+      <w:r>
+        <w:t xml:space="preserve">He desarrollado los archivos .h y .cpp para la clase alojamiento donde algunos métodos que consideraba al inicio los he quitado con la intención de que la clase solo de enfoque en un alojamiento por así decir y en la clase sistema se encarga por medio de la clase alojamiento de forma general </w:t>
+      </w:r>
+    </w:p>
+    <w:p>
+      <w:pPr>
+        <w:spacing w:after="0"/>
+      </w:pPr>
+    </w:p>
+    <w:p>
+      <w:pPr>
+        <w:spacing w:after="0"/>
+      </w:pPr>
+      <w:r>
+        <w:t>Dado el querer, de que la clase alojamiento sea muy especifica en la clase sistema a raíz de lo que se quiere hacer con los alojamientos en esta clase se va definir el buscar alojamientos: por municipio, fecha y costo por noche además, de aplicar filtros de costo máximo y puntuación de anfitrión o ambos y búsqueda por código directo lo cual se desarrolla en la clase sistema como el mostrar listado de alojamientos que cumplen con los criterios de búsqueda  esto por la relación con la clase alojamientos y actualiza los datos de los objetos en la clase alojamiento. quiero</w:t>
+      </w:r>
     </w:p>
     <w:p>
       <w:pPr>

</xml_diff>